<commit_message>
wip, just in case
</commit_message>
<xml_diff>
--- a/Documents/Demagus_Lore.docx
+++ b/Documents/Demagus_Lore.docx
@@ -6911,16 +6911,7 @@
             <w:rStyle w:val="Hyperlink"/>
             <w:noProof/>
           </w:rPr>
-          <w:t>Chapt</w:t>
-        </w:r>
-        <w:bookmarkStart w:id="3" w:name="_GoBack"/>
-        <w:bookmarkEnd w:id="3"/>
-        <w:r>
-          <w:rPr>
-            <w:rStyle w:val="Hyperlink"/>
-            <w:noProof/>
-          </w:rPr>
-          <w:t>er 5</w:t>
+          <w:t>Chapter 5</w:t>
         </w:r>
         <w:r>
           <w:rPr>
@@ -16922,16 +16913,16 @@
           <w:rFonts w:eastAsiaTheme="minorHAnsi"/>
         </w:rPr>
       </w:pPr>
-      <w:bookmarkStart w:id="4" w:name="_Toc641808"/>
-      <w:bookmarkStart w:id="5" w:name="_Toc9979776"/>
+      <w:bookmarkStart w:id="3" w:name="_Toc641808"/>
+      <w:bookmarkStart w:id="4" w:name="_Toc9979776"/>
       <w:r>
         <w:rPr>
           <w:rFonts w:eastAsiaTheme="minorHAnsi"/>
         </w:rPr>
         <w:t>Table of Figures</w:t>
       </w:r>
+      <w:bookmarkEnd w:id="3"/>
       <w:bookmarkEnd w:id="4"/>
-      <w:bookmarkEnd w:id="5"/>
     </w:p>
     <w:p>
       <w:pPr>
@@ -17031,13 +17022,13 @@
       <w:pPr>
         <w:pStyle w:val="Heading1"/>
       </w:pPr>
-      <w:bookmarkStart w:id="6" w:name="_Toc641809"/>
-      <w:bookmarkStart w:id="7" w:name="_Toc9979777"/>
+      <w:bookmarkStart w:id="5" w:name="_Toc641809"/>
+      <w:bookmarkStart w:id="6" w:name="_Toc9979777"/>
       <w:r>
         <w:t>Table of Tables</w:t>
       </w:r>
+      <w:bookmarkEnd w:id="5"/>
       <w:bookmarkEnd w:id="6"/>
-      <w:bookmarkEnd w:id="7"/>
     </w:p>
     <w:p>
       <w:pPr>
@@ -17089,21 +17080,21 @@
         </w:rPr>
         <w:fldChar w:fldCharType="end"/>
       </w:r>
-      <w:bookmarkStart w:id="8" w:name="_Toc484895267"/>
-      <w:bookmarkStart w:id="9" w:name="_Toc641810"/>
+      <w:bookmarkStart w:id="7" w:name="_Toc484895267"/>
+      <w:bookmarkStart w:id="8" w:name="_Toc641810"/>
     </w:p>
     <w:p>
       <w:pPr>
         <w:pStyle w:val="Heading1"/>
       </w:pPr>
-      <w:bookmarkStart w:id="10" w:name="_Toc9979778"/>
+      <w:bookmarkStart w:id="9" w:name="_Toc9979778"/>
       <w:r>
         <w:lastRenderedPageBreak/>
         <w:t>Introduction</w:t>
       </w:r>
+      <w:bookmarkEnd w:id="7"/>
       <w:bookmarkEnd w:id="8"/>
       <w:bookmarkEnd w:id="9"/>
-      <w:bookmarkEnd w:id="10"/>
     </w:p>
     <w:p>
       <w:pPr>
@@ -17197,14 +17188,14 @@
       <w:pPr>
         <w:pStyle w:val="Heading1"/>
       </w:pPr>
-      <w:bookmarkStart w:id="11" w:name="_Toc641811"/>
-      <w:bookmarkStart w:id="12" w:name="_Toc9979779"/>
+      <w:bookmarkStart w:id="10" w:name="_Toc641811"/>
+      <w:bookmarkStart w:id="11" w:name="_Toc9979779"/>
       <w:r>
         <w:lastRenderedPageBreak/>
         <w:t>Demagus</w:t>
       </w:r>
+      <w:bookmarkEnd w:id="10"/>
       <w:bookmarkEnd w:id="11"/>
-      <w:bookmarkEnd w:id="12"/>
     </w:p>
     <w:p>
       <w:pPr>
@@ -17226,11 +17217,11 @@
       <w:pPr>
         <w:pStyle w:val="Heading2"/>
       </w:pPr>
-      <w:bookmarkStart w:id="13" w:name="_Toc9979780"/>
+      <w:bookmarkStart w:id="12" w:name="_Toc9979780"/>
       <w:r>
         <w:t>Splat</w:t>
       </w:r>
-      <w:bookmarkEnd w:id="13"/>
+      <w:bookmarkEnd w:id="12"/>
     </w:p>
     <w:p>
       <w:pPr>
@@ -17466,263 +17457,263 @@
       <w:pPr>
         <w:pStyle w:val="Heading1"/>
       </w:pPr>
-      <w:bookmarkStart w:id="14" w:name="_Toc641812"/>
-      <w:bookmarkStart w:id="15" w:name="_Toc9979781"/>
+      <w:bookmarkStart w:id="13" w:name="_Toc641812"/>
+      <w:bookmarkStart w:id="14" w:name="_Toc9979781"/>
       <w:r>
         <w:lastRenderedPageBreak/>
         <w:t>Religions</w:t>
       </w:r>
+      <w:bookmarkEnd w:id="13"/>
       <w:bookmarkEnd w:id="14"/>
+    </w:p>
+    <w:p>
+      <w:r>
+        <w:t xml:space="preserve">The gods physically walk the earth. You can meet them, they can show you their power. There are many of them and they don’t always get along. </w:t>
+      </w:r>
+    </w:p>
+    <w:p>
+      <w:pPr>
+        <w:pStyle w:val="Heading2"/>
+      </w:pPr>
+      <w:bookmarkStart w:id="15" w:name="_Toc641813"/>
+      <w:bookmarkStart w:id="16" w:name="_Toc9979782"/>
+      <w:r>
+        <w:t>Dortokaren</w:t>
+      </w:r>
       <w:bookmarkEnd w:id="15"/>
-    </w:p>
-    <w:p>
-      <w:r>
-        <w:t xml:space="preserve">The gods physically walk the earth. You can meet them, they can show you their power. There are many of them and they don’t always get along. </w:t>
-      </w:r>
-    </w:p>
-    <w:p>
-      <w:pPr>
-        <w:pStyle w:val="Heading2"/>
-      </w:pPr>
-      <w:bookmarkStart w:id="16" w:name="_Toc641813"/>
-      <w:bookmarkStart w:id="17" w:name="_Toc9979782"/>
-      <w:r>
-        <w:t>Dortokaren</w:t>
-      </w:r>
       <w:bookmarkEnd w:id="16"/>
+    </w:p>
+    <w:p>
+      <w:pPr>
+        <w:pStyle w:val="Heading3"/>
+      </w:pPr>
+      <w:bookmarkStart w:id="17" w:name="_Toc641814"/>
+      <w:bookmarkStart w:id="18" w:name="_Toc9979783"/>
+      <w:r>
+        <w:t>Description</w:t>
+      </w:r>
       <w:bookmarkEnd w:id="17"/>
+      <w:bookmarkEnd w:id="18"/>
+    </w:p>
+    <w:p>
+      <w:r>
+        <w:t>There is a religion that believes the world i</w:t>
+      </w:r>
+      <w:r>
+        <w:t>s on the back of a giant turtle</w:t>
+      </w:r>
     </w:p>
     <w:p>
       <w:pPr>
         <w:pStyle w:val="Heading3"/>
       </w:pPr>
-      <w:bookmarkStart w:id="18" w:name="_Toc641814"/>
-      <w:bookmarkStart w:id="19" w:name="_Toc9979783"/>
-      <w:r>
-        <w:t>Description</w:t>
-      </w:r>
-      <w:bookmarkEnd w:id="18"/>
+      <w:bookmarkStart w:id="19" w:name="_Toc9979784"/>
+      <w:r>
+        <w:t>Pantheon</w:t>
+      </w:r>
       <w:bookmarkEnd w:id="19"/>
     </w:p>
     <w:p>
       <w:r>
-        <w:t>There is a religion that believes the world i</w:t>
-      </w:r>
-      <w:r>
-        <w:t>s on the back of a giant turtle</w:t>
+        <w:t>Dortoka – World turtle and creator of all.</w:t>
       </w:r>
     </w:p>
     <w:p>
       <w:pPr>
         <w:pStyle w:val="Heading3"/>
       </w:pPr>
-      <w:bookmarkStart w:id="20" w:name="_Toc9979784"/>
-      <w:r>
-        <w:t>Pantheon</w:t>
+      <w:bookmarkStart w:id="20" w:name="_Toc641815"/>
+      <w:bookmarkStart w:id="21" w:name="_Toc9979785"/>
+      <w:r>
+        <w:t>Fun Facts</w:t>
       </w:r>
       <w:bookmarkEnd w:id="20"/>
-    </w:p>
-    <w:p>
-      <w:r>
-        <w:t>Dortoka – World turtle and creator of all.</w:t>
+      <w:bookmarkEnd w:id="21"/>
+    </w:p>
+    <w:p>
+      <w:r>
+        <w:t>No one has ever seen the world turtle on which the earth rests, this could be a problem</w:t>
+      </w:r>
+      <w:r>
+        <w:t>,</w:t>
+      </w:r>
+      <w:r>
+        <w:t xml:space="preserve"> but no one has offered definitive proof the earth is not on the back of a giant turtle either.</w:t>
+      </w:r>
+    </w:p>
+    <w:p>
+      <w:r>
+        <w:t xml:space="preserve">Some modern </w:t>
+      </w:r>
+      <w:r>
+        <w:t>heresies</w:t>
+      </w:r>
+      <w:r>
+        <w:t xml:space="preserve"> state that the world being on the back of the world turtle is allegory</w:t>
+      </w:r>
+      <w:r>
+        <w:t xml:space="preserve"> rather than literal</w:t>
+      </w:r>
+      <w:r>
+        <w:t xml:space="preserve">. </w:t>
+      </w:r>
+      <w:r>
+        <w:t xml:space="preserve">These heretics are often </w:t>
+      </w:r>
+      <w:r>
+        <w:t>told to get in a boat and attempt to sail around the world if that is the case</w:t>
+      </w:r>
+      <w:r>
+        <w:t>. None of them have come back so far, which is considered pretty definitive proof that they fell off</w:t>
+      </w:r>
+      <w:r>
+        <w:t xml:space="preserve"> the edge</w:t>
+      </w:r>
+      <w:r>
+        <w:t xml:space="preserve">. </w:t>
+      </w:r>
+    </w:p>
+    <w:p>
+      <w:r>
+        <w:t>Due to this religions emphasis on the sanctity of nonviolent life, followers of this religion prefer to eat magically created food when at all possible so that none may die.</w:t>
+      </w:r>
+      <w:r>
+        <w:t xml:space="preserve"> If none is available they will eat food that has already been prepared so that none new may die.</w:t>
+      </w:r>
+      <w:r>
+        <w:t xml:space="preserve"> When </w:t>
+      </w:r>
+      <w:r>
+        <w:t xml:space="preserve">that </w:t>
+      </w:r>
+      <w:r>
+        <w:t>it is not possible they tend to eat the flesh of beings that harm to live. Like herbivores, carnivores, weeds, and a few murderous plants. The more the being tends to inflict harm, the more justified one is in eating it. Funnily enough to outsiders</w:t>
+      </w:r>
+      <w:r>
+        <w:t>,</w:t>
+      </w:r>
+      <w:r>
+        <w:t xml:space="preserve"> grazers tend to top the list as they attack thousands of innocent grass. </w:t>
+      </w:r>
+    </w:p>
+    <w:p>
+      <w:r>
+        <w:t xml:space="preserve">The written word of this religion is inscribed into stone. It’s </w:t>
+      </w:r>
+      <w:r>
+        <w:t xml:space="preserve">not </w:t>
+      </w:r>
+      <w:r>
+        <w:t>any special means of preservation, but paper and parchment are both normally made by killing things, and that is not appreciated. The word is sacred enough that they don’t want to risk putting it on a magically created piece of paper or parchment just in case</w:t>
+      </w:r>
+      <w:r>
+        <w:t xml:space="preserve"> some merchant lied to them</w:t>
+      </w:r>
+      <w:r>
+        <w:t>.</w:t>
+      </w:r>
+    </w:p>
+    <w:p>
+      <w:r>
+        <w:t>Leather and fur</w:t>
+      </w:r>
+      <w:r>
+        <w:t xml:space="preserve"> straight</w:t>
+      </w:r>
+      <w:r>
+        <w:t xml:space="preserve"> out in this religion. Cotton and linen are</w:t>
+      </w:r>
+      <w:r>
+        <w:t xml:space="preserve"> also not appreciated. </w:t>
+      </w:r>
+      <w:r>
+        <w:t xml:space="preserve">Certain silks are all right. </w:t>
+      </w:r>
+      <w:r>
+        <w:t>Wool is fine.</w:t>
+      </w:r>
+      <w:r>
+        <w:t xml:space="preserve"> Synthetic fabrics have been looked into but nothing has yet come of them.</w:t>
+      </w:r>
+      <w:r>
+        <w:t xml:space="preserve"> </w:t>
+      </w:r>
+      <w:r>
+        <w:t>They prefer to</w:t>
+      </w:r>
+      <w:r>
+        <w:t xml:space="preserve"> use magically created fabrics. </w:t>
+      </w:r>
+      <w:r>
+        <w:t xml:space="preserve">Contrary to popular belief if nothing else is available they will use normal fabrics however, they don’t run around naked. </w:t>
+      </w:r>
+    </w:p>
+    <w:p>
+      <w:r>
+        <w:t>Savvy</w:t>
+      </w:r>
+      <w:r>
+        <w:t xml:space="preserve"> traders have figured out that people of this religion really appreciate goods that are magic</w:t>
+      </w:r>
+      <w:r>
+        <w:t>al</w:t>
+      </w:r>
+      <w:r>
+        <w:t xml:space="preserve"> in origin. They collect magic student</w:t>
+      </w:r>
+      <w:r>
+        <w:t>’</w:t>
+      </w:r>
+      <w:r>
+        <w:t xml:space="preserve">s practice items and hawk them to followers for a sizeable markup. </w:t>
+      </w:r>
+    </w:p>
+    <w:p>
+      <w:r>
+        <w:t xml:space="preserve">Followers of this religion invented the spell detect magic. </w:t>
+      </w:r>
+      <w:r>
+        <w:t>It is a very bad idea to try to dupe followers by selling them items non magical in origin and claiming otherwise. A very bad no good incredibly stupid idea.</w:t>
+      </w:r>
+      <w:r>
+        <w:t xml:space="preserve"> They have paladins for people who have that sort of idea, and not the friendly ones.</w:t>
       </w:r>
     </w:p>
     <w:p>
       <w:pPr>
         <w:pStyle w:val="Heading3"/>
       </w:pPr>
-      <w:bookmarkStart w:id="21" w:name="_Toc641815"/>
-      <w:bookmarkStart w:id="22" w:name="_Toc9979785"/>
-      <w:r>
-        <w:t>Fun Facts</w:t>
-      </w:r>
-      <w:bookmarkEnd w:id="21"/>
+      <w:bookmarkStart w:id="22" w:name="_Toc641816"/>
+      <w:bookmarkStart w:id="23" w:name="_Toc9979786"/>
+      <w:r>
+        <w:t>Scripture</w:t>
+      </w:r>
       <w:bookmarkEnd w:id="22"/>
-    </w:p>
-    <w:p>
-      <w:r>
-        <w:t>No one has ever seen the world turtle on which the earth rests, this could be a problem</w:t>
-      </w:r>
-      <w:r>
-        <w:t>,</w:t>
-      </w:r>
-      <w:r>
-        <w:t xml:space="preserve"> but no one has offered definitive proof the earth is not on the back of a giant turtle either.</w:t>
-      </w:r>
-    </w:p>
-    <w:p>
-      <w:r>
-        <w:t xml:space="preserve">Some modern </w:t>
-      </w:r>
-      <w:r>
-        <w:t>heresies</w:t>
-      </w:r>
-      <w:r>
-        <w:t xml:space="preserve"> state that the world being on the back of the world turtle is allegory</w:t>
-      </w:r>
-      <w:r>
-        <w:t xml:space="preserve"> rather than literal</w:t>
-      </w:r>
-      <w:r>
-        <w:t xml:space="preserve">. </w:t>
-      </w:r>
-      <w:r>
-        <w:t xml:space="preserve">These heretics are often </w:t>
-      </w:r>
-      <w:r>
-        <w:t>told to get in a boat and attempt to sail around the world if that is the case</w:t>
-      </w:r>
-      <w:r>
-        <w:t>. None of them have come back so far, which is considered pretty definitive proof that they fell off</w:t>
-      </w:r>
-      <w:r>
-        <w:t xml:space="preserve"> the edge</w:t>
-      </w:r>
-      <w:r>
-        <w:t xml:space="preserve">. </w:t>
-      </w:r>
-    </w:p>
-    <w:p>
-      <w:r>
-        <w:t>Due to this religions emphasis on the sanctity of nonviolent life, followers of this religion prefer to eat magically created food when at all possible so that none may die.</w:t>
-      </w:r>
-      <w:r>
-        <w:t xml:space="preserve"> If none is available they will eat food that has already been prepared so that none new may die.</w:t>
-      </w:r>
-      <w:r>
-        <w:t xml:space="preserve"> When </w:t>
-      </w:r>
-      <w:r>
-        <w:t xml:space="preserve">that </w:t>
-      </w:r>
-      <w:r>
-        <w:t>it is not possible they tend to eat the flesh of beings that harm to live. Like herbivores, carnivores, weeds, and a few murderous plants. The more the being tends to inflict harm, the more justified one is in eating it. Funnily enough to outsiders</w:t>
-      </w:r>
-      <w:r>
-        <w:t>,</w:t>
-      </w:r>
-      <w:r>
-        <w:t xml:space="preserve"> grazers tend to top the list as they attack thousands of innocent grass. </w:t>
-      </w:r>
-    </w:p>
-    <w:p>
-      <w:r>
-        <w:t xml:space="preserve">The written word of this religion is inscribed into stone. It’s </w:t>
-      </w:r>
-      <w:r>
-        <w:t xml:space="preserve">not </w:t>
-      </w:r>
-      <w:r>
-        <w:t>any special means of preservation, but paper and parchment are both normally made by killing things, and that is not appreciated. The word is sacred enough that they don’t want to risk putting it on a magically created piece of paper or parchment just in case</w:t>
-      </w:r>
-      <w:r>
-        <w:t xml:space="preserve"> some merchant lied to them</w:t>
-      </w:r>
-      <w:r>
-        <w:t>.</w:t>
-      </w:r>
-    </w:p>
-    <w:p>
-      <w:r>
-        <w:t>Leather and fur</w:t>
-      </w:r>
-      <w:r>
-        <w:t xml:space="preserve"> straight</w:t>
-      </w:r>
-      <w:r>
-        <w:t xml:space="preserve"> out in this religion. Cotton and linen are</w:t>
-      </w:r>
-      <w:r>
-        <w:t xml:space="preserve"> also not appreciated. </w:t>
-      </w:r>
-      <w:r>
-        <w:t xml:space="preserve">Certain silks are all right. </w:t>
-      </w:r>
-      <w:r>
-        <w:t>Wool is fine.</w:t>
-      </w:r>
-      <w:r>
-        <w:t xml:space="preserve"> Synthetic fabrics have been looked into but nothing has yet come of them.</w:t>
-      </w:r>
-      <w:r>
-        <w:t xml:space="preserve"> </w:t>
-      </w:r>
-      <w:r>
-        <w:t>They prefer to</w:t>
-      </w:r>
-      <w:r>
-        <w:t xml:space="preserve"> use magically created fabrics. </w:t>
-      </w:r>
-      <w:r>
-        <w:t xml:space="preserve">Contrary to popular belief if nothing else is available they will use normal fabrics however, they don’t run around naked. </w:t>
-      </w:r>
-    </w:p>
-    <w:p>
-      <w:r>
-        <w:t>Savvy</w:t>
-      </w:r>
-      <w:r>
-        <w:t xml:space="preserve"> traders have figured out that people of this religion really appreciate goods that are magic</w:t>
-      </w:r>
-      <w:r>
-        <w:t>al</w:t>
-      </w:r>
-      <w:r>
-        <w:t xml:space="preserve"> in origin. They collect magic student</w:t>
-      </w:r>
-      <w:r>
-        <w:t>’</w:t>
-      </w:r>
-      <w:r>
-        <w:t xml:space="preserve">s practice items and hawk them to followers for a sizeable markup. </w:t>
-      </w:r>
-    </w:p>
-    <w:p>
-      <w:r>
-        <w:t xml:space="preserve">Followers of this religion invented the spell detect magic. </w:t>
-      </w:r>
-      <w:r>
-        <w:t>It is a very bad idea to try to dupe followers by selling them items non magical in origin and claiming otherwise. A very bad no good incredibly stupid idea.</w:t>
-      </w:r>
-      <w:r>
-        <w:t xml:space="preserve"> They have paladins for people who have that sort of idea, and not the friendly ones.</w:t>
-      </w:r>
-    </w:p>
-    <w:p>
-      <w:pPr>
-        <w:pStyle w:val="Heading3"/>
-      </w:pPr>
-      <w:bookmarkStart w:id="23" w:name="_Toc641816"/>
-      <w:bookmarkStart w:id="24" w:name="_Toc9979786"/>
-      <w:r>
-        <w:t>Scripture</w:t>
-      </w:r>
       <w:bookmarkEnd w:id="23"/>
+    </w:p>
+    <w:p>
+      <w:pPr>
+        <w:pStyle w:val="Heading4"/>
+      </w:pPr>
+      <w:bookmarkStart w:id="24" w:name="_Toc9979787"/>
+      <w:bookmarkStart w:id="25" w:name="_Toc641817"/>
+      <w:r>
+        <w:t>Hasieratik</w:t>
+      </w:r>
       <w:bookmarkEnd w:id="24"/>
     </w:p>
     <w:p>
       <w:pPr>
-        <w:pStyle w:val="Heading4"/>
-      </w:pPr>
-      <w:bookmarkStart w:id="25" w:name="_Toc641817"/>
-      <w:bookmarkStart w:id="26" w:name="_Toc9979787"/>
-      <w:r>
-        <w:t>Hasieratik</w:t>
+        <w:pStyle w:val="Heading5"/>
+      </w:pPr>
+      <w:bookmarkStart w:id="26" w:name="_Toc9979788"/>
+      <w:r>
+        <w:t>1</w:t>
+      </w:r>
+      <w:r>
+        <w:t xml:space="preserve"> – Creation of the Pact</w:t>
       </w:r>
       <w:bookmarkEnd w:id="26"/>
-    </w:p>
-    <w:p>
-      <w:pPr>
-        <w:pStyle w:val="Heading5"/>
-      </w:pPr>
-      <w:bookmarkStart w:id="27" w:name="_Toc9979788"/>
-      <w:r>
-        <w:t>1</w:t>
-      </w:r>
-      <w:r>
-        <w:t xml:space="preserve"> – Creation of the Pact</w:t>
-      </w:r>
-      <w:bookmarkEnd w:id="27"/>
     </w:p>
     <w:p>
       <w:r>
@@ -17932,13 +17923,211 @@
       <w:pPr>
         <w:pStyle w:val="Heading5"/>
       </w:pPr>
-      <w:bookmarkStart w:id="28" w:name="_Toc9979789"/>
+      <w:bookmarkStart w:id="27" w:name="_Toc9979789"/>
       <w:r>
         <w:t>2</w:t>
       </w:r>
       <w:r>
         <w:t xml:space="preserve"> – Treachery</w:t>
       </w:r>
+      <w:bookmarkEnd w:id="27"/>
+    </w:p>
+    <w:p>
+      <w:r>
+        <w:rPr>
+          <w:vertAlign w:val="superscript"/>
+        </w:rPr>
+        <w:t>1</w:t>
+      </w:r>
+      <w:r>
+        <w:t xml:space="preserve"> </w:t>
+      </w:r>
+      <w:r>
+        <w:t>But not all who came were those who showed compassion</w:t>
+      </w:r>
+      <w:r>
+        <w:t>,</w:t>
+      </w:r>
+      <w:r>
+        <w:t xml:space="preserve"> for some of those who came were those who saw Dortoka and despaired</w:t>
+      </w:r>
+      <w:r>
+        <w:t>,</w:t>
+      </w:r>
+      <w:r>
+        <w:rPr>
+          <w:vertAlign w:val="superscript"/>
+        </w:rPr>
+        <w:t xml:space="preserve"> 2</w:t>
+      </w:r>
+      <w:r>
+        <w:t xml:space="preserve"> saying “How can we stand against such a being.” </w:t>
+      </w:r>
+      <w:r>
+        <w:rPr>
+          <w:vertAlign w:val="superscript"/>
+        </w:rPr>
+        <w:t>3</w:t>
+      </w:r>
+      <w:r>
+        <w:t xml:space="preserve"> </w:t>
+      </w:r>
+      <w:r>
+        <w:t>And when those who said these things heard his proclamation they said to themselve</w:t>
+      </w:r>
+      <w:r>
+        <w:t xml:space="preserve">s “If I cannot stand against such a thing I should not anger such a thing and accept its protection.” </w:t>
+      </w:r>
+      <w:r>
+        <w:rPr>
+          <w:vertAlign w:val="superscript"/>
+        </w:rPr>
+        <w:t>4</w:t>
+      </w:r>
+      <w:r>
+        <w:t xml:space="preserve"> </w:t>
+      </w:r>
+      <w:r>
+        <w:t xml:space="preserve">And so they came but did not desire to live in fellowship with others created. </w:t>
+      </w:r>
+      <w:r>
+        <w:rPr>
+          <w:vertAlign w:val="superscript"/>
+        </w:rPr>
+        <w:t>5</w:t>
+      </w:r>
+      <w:r>
+        <w:t xml:space="preserve"> </w:t>
+      </w:r>
+      <w:r>
+        <w:t xml:space="preserve">And they kept their own ways and continued to fight their brethren. </w:t>
+      </w:r>
+      <w:r>
+        <w:rPr>
+          <w:vertAlign w:val="superscript"/>
+        </w:rPr>
+        <w:t>6</w:t>
+      </w:r>
+      <w:r>
+        <w:t xml:space="preserve"> </w:t>
+      </w:r>
+      <w:r>
+        <w:t>And Dortoka saw this and was dismayed for he had gathered the created to live in fellowship</w:t>
+      </w:r>
+      <w:r>
+        <w:t xml:space="preserve">. For the companionate one had sworn to do no harm to all in fellowship with him. </w:t>
+      </w:r>
+      <w:r>
+        <w:rPr>
+          <w:vertAlign w:val="superscript"/>
+        </w:rPr>
+        <w:t>7</w:t>
+      </w:r>
+      <w:r>
+        <w:t xml:space="preserve"> </w:t>
+      </w:r>
+      <w:r>
+        <w:t xml:space="preserve">And Dortoka wept. </w:t>
+      </w:r>
+      <w:r>
+        <w:t xml:space="preserve">And some of those who showed compassion </w:t>
+      </w:r>
+      <w:r>
+        <w:t>heard</w:t>
+      </w:r>
+      <w:r>
+        <w:t xml:space="preserve"> the weeping and went to Him, saying “Oh great world turtle, why do you weep?” </w:t>
+      </w:r>
+      <w:r>
+        <w:rPr>
+          <w:vertAlign w:val="superscript"/>
+        </w:rPr>
+        <w:t>8</w:t>
+      </w:r>
+      <w:r>
+        <w:t xml:space="preserve"> </w:t>
+      </w:r>
+      <w:r>
+        <w:t xml:space="preserve">And Dortoka replied, saying “I weep for those who are lost, for I promised to protect them and commune with all who come to me. </w:t>
+      </w:r>
+      <w:r>
+        <w:rPr>
+          <w:vertAlign w:val="superscript"/>
+        </w:rPr>
+        <w:t>9</w:t>
+      </w:r>
+      <w:r>
+        <w:t xml:space="preserve"> </w:t>
+      </w:r>
+      <w:r>
+        <w:t>Yet some of</w:t>
+      </w:r>
+      <w:r>
+        <w:t xml:space="preserve"> those who came were not true in their</w:t>
+      </w:r>
+      <w:r>
+        <w:t xml:space="preserve"> intentions. Some of those who I have sworn to protect have sworn to destroy others I protect. </w:t>
+      </w:r>
+      <w:r>
+        <w:rPr>
+          <w:vertAlign w:val="superscript"/>
+        </w:rPr>
+        <w:t>10</w:t>
+      </w:r>
+      <w:r>
+        <w:t xml:space="preserve"> </w:t>
+      </w:r>
+      <w:r>
+        <w:t>My conscious cannot abide the destruction that I have wrought</w:t>
+      </w:r>
+      <w:r>
+        <w:t>.</w:t>
+      </w:r>
+      <w:r>
+        <w:t xml:space="preserve">” </w:t>
+      </w:r>
+      <w:r>
+        <w:rPr>
+          <w:vertAlign w:val="superscript"/>
+        </w:rPr>
+        <w:t>11</w:t>
+      </w:r>
+      <w:r>
+        <w:t xml:space="preserve"> </w:t>
+      </w:r>
+      <w:r>
+        <w:t xml:space="preserve">And those who came to Him heard this and said “You are mighty and wise oh great turtle, this is not your fault. </w:t>
+      </w:r>
+      <w:r>
+        <w:rPr>
+          <w:vertAlign w:val="superscript"/>
+        </w:rPr>
+        <w:t>12</w:t>
+      </w:r>
+      <w:r>
+        <w:t xml:space="preserve"> </w:t>
+      </w:r>
+      <w:r>
+        <w:t>You had never known treachery for you are honest and benevolent and mighty. One cannot foresee</w:t>
+      </w:r>
+      <w:r>
+        <w:t xml:space="preserve"> something that they do not know</w:t>
+      </w:r>
+      <w:r>
+        <w:t>.”</w:t>
+      </w:r>
+    </w:p>
+    <w:p>
+      <w:pPr>
+        <w:pStyle w:val="Heading5"/>
+      </w:pPr>
+      <w:bookmarkStart w:id="28" w:name="_Toc9979790"/>
+      <w:r>
+        <w:t>3</w:t>
+      </w:r>
+      <w:r>
+        <w:t xml:space="preserve"> – The Great Oath</w:t>
+      </w:r>
       <w:bookmarkEnd w:id="28"/>
     </w:p>
     <w:p>
@@ -17952,25 +18141,28 @@
         <w:t xml:space="preserve"> </w:t>
       </w:r>
       <w:r>
-        <w:t>But not all who came were those who showed compassion</w:t>
+        <w:t xml:space="preserve">And </w:t>
+      </w:r>
+      <w:r>
+        <w:t>so the great turtle turned to those who had come to him and spoke</w:t>
       </w:r>
       <w:r>
         <w:t>,</w:t>
       </w:r>
       <w:r>
-        <w:t xml:space="preserve"> for some of those who came were those who saw Dortoka and despaired</w:t>
-      </w:r>
-      <w:r>
-        <w:t>,</w:t>
+        <w:t xml:space="preserve"> saying </w:t>
       </w:r>
       <w:r>
         <w:rPr>
           <w:vertAlign w:val="superscript"/>
         </w:rPr>
-        <w:t xml:space="preserve"> 2</w:t>
-      </w:r>
-      <w:r>
-        <w:t xml:space="preserve"> saying “How can we stand against such a being.” </w:t>
+        <w:t>2</w:t>
+      </w:r>
+      <w:r>
+        <w:t xml:space="preserve"> </w:t>
+      </w:r>
+      <w:r>
+        <w:t xml:space="preserve">“You have communed with me and have adopted my ways. </w:t>
       </w:r>
       <w:r>
         <w:rPr>
@@ -17982,10 +18174,7 @@
         <w:t xml:space="preserve"> </w:t>
       </w:r>
       <w:r>
-        <w:t>And when those who said these things heard his proclamation they said to themselve</w:t>
-      </w:r>
-      <w:r>
-        <w:t xml:space="preserve">s “If I cannot stand against such a thing I should not anger such a thing and accept its protection.” </w:t>
+        <w:t xml:space="preserve">Yet you have not sworn the oaths that I have sworn. </w:t>
       </w:r>
       <w:r>
         <w:rPr>
@@ -17997,7 +18186,7 @@
         <w:t xml:space="preserve"> </w:t>
       </w:r>
       <w:r>
-        <w:t xml:space="preserve">And so they came but did not desire to live in fellowship with others created. </w:t>
+        <w:t xml:space="preserve">I thought it was weakness. I thought all of those who came were false. </w:t>
       </w:r>
       <w:r>
         <w:rPr>
@@ -18009,7 +18198,13 @@
         <w:t xml:space="preserve"> </w:t>
       </w:r>
       <w:r>
-        <w:t xml:space="preserve">And they kept their own ways and continued to fight their brethren. </w:t>
+        <w:t>But you say to me that y</w:t>
+      </w:r>
+      <w:r>
+        <w:t>our knowledge</w:t>
+      </w:r>
+      <w:r>
+        <w:t xml:space="preserve"> of treachery prevented this. </w:t>
       </w:r>
       <w:r>
         <w:rPr>
@@ -18021,10 +18216,10 @@
         <w:t xml:space="preserve"> </w:t>
       </w:r>
       <w:r>
-        <w:t>And Dortoka saw this and was dismayed for he had gathered the created to live in fellowship</w:t>
-      </w:r>
-      <w:r>
-        <w:t xml:space="preserve">. For the companionate one had sworn to do no harm to all in fellowship with him. </w:t>
+        <w:t>If you are true</w:t>
+      </w:r>
+      <w:r>
+        <w:t xml:space="preserve"> I must ask of you to do that which I cannot. </w:t>
       </w:r>
       <w:r>
         <w:rPr>
@@ -18036,16 +18231,10 @@
         <w:t xml:space="preserve"> </w:t>
       </w:r>
       <w:r>
-        <w:t xml:space="preserve">And Dortoka wept. </w:t>
-      </w:r>
-      <w:r>
-        <w:t xml:space="preserve">And some of those who showed compassion </w:t>
-      </w:r>
-      <w:r>
-        <w:t>heard</w:t>
-      </w:r>
-      <w:r>
-        <w:t xml:space="preserve"> the weeping and went to Him, saying “Oh great world turtle, why do you weep?” </w:t>
+        <w:t>I must burden you with that I sought to end.</w:t>
+      </w:r>
+      <w:r>
+        <w:t xml:space="preserve"> I must ask you to keep my ways by breaking them. I must ask this of you” </w:t>
       </w:r>
       <w:r>
         <w:rPr>
@@ -18057,7 +18246,7 @@
         <w:t xml:space="preserve"> </w:t>
       </w:r>
       <w:r>
-        <w:t xml:space="preserve">And Dortoka replied, saying “I weep for those who are lost, for I promised to protect them and commune with all who come to me. </w:t>
+        <w:t xml:space="preserve">And those in attendance spoke saying </w:t>
       </w:r>
       <w:r>
         <w:rPr>
@@ -18069,13 +18258,13 @@
         <w:t xml:space="preserve"> </w:t>
       </w:r>
       <w:r>
-        <w:t>Yet some of</w:t>
-      </w:r>
-      <w:r>
-        <w:t xml:space="preserve"> those who came were not true in their</w:t>
-      </w:r>
-      <w:r>
-        <w:t xml:space="preserve"> intentions. Some of those who I have sworn to protect have sworn to destroy others I protect. </w:t>
+        <w:t xml:space="preserve">“We will do this for you oh great turtle strong and mighty, we will protect those in fellowship with you from </w:t>
+      </w:r>
+      <w:r>
+        <w:t>those</w:t>
+      </w:r>
+      <w:r>
+        <w:t xml:space="preserve"> in false fellowship with you. This we will swear.” </w:t>
       </w:r>
       <w:r>
         <w:rPr>
@@ -18087,222 +18276,24 @@
         <w:t xml:space="preserve"> </w:t>
       </w:r>
       <w:r>
-        <w:t>My conscious cannot abide the destruction that I have wrought</w:t>
-      </w:r>
-      <w:r>
-        <w:t>.</w:t>
-      </w:r>
-      <w:r>
-        <w:t xml:space="preserve">” </w:t>
-      </w:r>
-      <w:r>
-        <w:rPr>
-          <w:vertAlign w:val="superscript"/>
-        </w:rPr>
-        <w:t>11</w:t>
-      </w:r>
-      <w:r>
-        <w:t xml:space="preserve"> </w:t>
-      </w:r>
-      <w:r>
-        <w:t xml:space="preserve">And those who came to Him heard this and said “You are mighty and wise oh great turtle, this is not your fault. </w:t>
-      </w:r>
-      <w:r>
-        <w:rPr>
-          <w:vertAlign w:val="superscript"/>
-        </w:rPr>
-        <w:t>12</w:t>
-      </w:r>
-      <w:r>
-        <w:t xml:space="preserve"> </w:t>
-      </w:r>
-      <w:r>
-        <w:t>You had never known treachery for you are honest and benevolent and mighty. One cannot foresee</w:t>
-      </w:r>
-      <w:r>
-        <w:t xml:space="preserve"> something that they do not know</w:t>
-      </w:r>
-      <w:r>
-        <w:t>.”</w:t>
+        <w:t xml:space="preserve">And so they swore the first oath, and set themselves about the task of protecting all who sought peace. </w:t>
       </w:r>
     </w:p>
     <w:p>
       <w:pPr>
         <w:pStyle w:val="Heading5"/>
       </w:pPr>
-      <w:bookmarkStart w:id="29" w:name="_Toc9979790"/>
-      <w:r>
-        <w:t>3</w:t>
-      </w:r>
-      <w:r>
-        <w:t xml:space="preserve"> – The Great Oath</w:t>
+      <w:bookmarkStart w:id="29" w:name="_Toc9979791"/>
+      <w:r>
+        <w:t>4</w:t>
+      </w:r>
+      <w:r>
+        <w:t xml:space="preserve"> – The Gift</w:t>
+      </w:r>
+      <w:r>
+        <w:t>s</w:t>
       </w:r>
       <w:bookmarkEnd w:id="29"/>
-    </w:p>
-    <w:p>
-      <w:r>
-        <w:rPr>
-          <w:vertAlign w:val="superscript"/>
-        </w:rPr>
-        <w:t>1</w:t>
-      </w:r>
-      <w:r>
-        <w:t xml:space="preserve"> </w:t>
-      </w:r>
-      <w:r>
-        <w:t xml:space="preserve">And </w:t>
-      </w:r>
-      <w:r>
-        <w:t>so the great turtle turned to those who had come to him and spoke</w:t>
-      </w:r>
-      <w:r>
-        <w:t>,</w:t>
-      </w:r>
-      <w:r>
-        <w:t xml:space="preserve"> saying </w:t>
-      </w:r>
-      <w:r>
-        <w:rPr>
-          <w:vertAlign w:val="superscript"/>
-        </w:rPr>
-        <w:t>2</w:t>
-      </w:r>
-      <w:r>
-        <w:t xml:space="preserve"> </w:t>
-      </w:r>
-      <w:r>
-        <w:t xml:space="preserve">“You have communed with me and have adopted my ways. </w:t>
-      </w:r>
-      <w:r>
-        <w:rPr>
-          <w:vertAlign w:val="superscript"/>
-        </w:rPr>
-        <w:t>3</w:t>
-      </w:r>
-      <w:r>
-        <w:t xml:space="preserve"> </w:t>
-      </w:r>
-      <w:r>
-        <w:t xml:space="preserve">Yet you have not sworn the oaths that I have sworn. </w:t>
-      </w:r>
-      <w:r>
-        <w:rPr>
-          <w:vertAlign w:val="superscript"/>
-        </w:rPr>
-        <w:t>4</w:t>
-      </w:r>
-      <w:r>
-        <w:t xml:space="preserve"> </w:t>
-      </w:r>
-      <w:r>
-        <w:t xml:space="preserve">I thought it was weakness. I thought all of those who came were false. </w:t>
-      </w:r>
-      <w:r>
-        <w:rPr>
-          <w:vertAlign w:val="superscript"/>
-        </w:rPr>
-        <w:t>5</w:t>
-      </w:r>
-      <w:r>
-        <w:t xml:space="preserve"> </w:t>
-      </w:r>
-      <w:r>
-        <w:t>But you say to me that y</w:t>
-      </w:r>
-      <w:r>
-        <w:t>our knowledge</w:t>
-      </w:r>
-      <w:r>
-        <w:t xml:space="preserve"> of treachery prevented this. </w:t>
-      </w:r>
-      <w:r>
-        <w:rPr>
-          <w:vertAlign w:val="superscript"/>
-        </w:rPr>
-        <w:t>6</w:t>
-      </w:r>
-      <w:r>
-        <w:t xml:space="preserve"> </w:t>
-      </w:r>
-      <w:r>
-        <w:t>If you are true</w:t>
-      </w:r>
-      <w:r>
-        <w:t xml:space="preserve"> I must ask of you to do that which I cannot. </w:t>
-      </w:r>
-      <w:r>
-        <w:rPr>
-          <w:vertAlign w:val="superscript"/>
-        </w:rPr>
-        <w:t>7</w:t>
-      </w:r>
-      <w:r>
-        <w:t xml:space="preserve"> </w:t>
-      </w:r>
-      <w:r>
-        <w:t>I must burden you with that I sought to end.</w:t>
-      </w:r>
-      <w:r>
-        <w:t xml:space="preserve"> I must ask you to keep my ways by breaking them. I must ask this of you” </w:t>
-      </w:r>
-      <w:r>
-        <w:rPr>
-          <w:vertAlign w:val="superscript"/>
-        </w:rPr>
-        <w:t>8</w:t>
-      </w:r>
-      <w:r>
-        <w:t xml:space="preserve"> </w:t>
-      </w:r>
-      <w:r>
-        <w:t xml:space="preserve">And those in attendance spoke saying </w:t>
-      </w:r>
-      <w:r>
-        <w:rPr>
-          <w:vertAlign w:val="superscript"/>
-        </w:rPr>
-        <w:t>9</w:t>
-      </w:r>
-      <w:r>
-        <w:t xml:space="preserve"> </w:t>
-      </w:r>
-      <w:r>
-        <w:t xml:space="preserve">“We will do this for you oh great turtle strong and mighty, we will protect those in fellowship with you from </w:t>
-      </w:r>
-      <w:r>
-        <w:t>those</w:t>
-      </w:r>
-      <w:r>
-        <w:t xml:space="preserve"> in false fellowship with you. This we will swear.” </w:t>
-      </w:r>
-      <w:r>
-        <w:rPr>
-          <w:vertAlign w:val="superscript"/>
-        </w:rPr>
-        <w:t>10</w:t>
-      </w:r>
-      <w:r>
-        <w:t xml:space="preserve"> </w:t>
-      </w:r>
-      <w:r>
-        <w:t xml:space="preserve">And so they swore the first oath, and set themselves about the task of protecting all who sought peace. </w:t>
-      </w:r>
-    </w:p>
-    <w:p>
-      <w:pPr>
-        <w:pStyle w:val="Heading5"/>
-      </w:pPr>
-      <w:bookmarkStart w:id="30" w:name="_Toc9979791"/>
-      <w:r>
-        <w:t>4</w:t>
-      </w:r>
-      <w:r>
-        <w:t xml:space="preserve"> – The Gift</w:t>
-      </w:r>
-      <w:r>
-        <w:t>s</w:t>
-      </w:r>
-      <w:bookmarkEnd w:id="30"/>
     </w:p>
     <w:p>
       <w:r>
@@ -18676,9 +18667,9 @@
       <w:pPr>
         <w:pStyle w:val="Heading2"/>
       </w:pPr>
-      <w:bookmarkStart w:id="31" w:name="_Ref7376644"/>
-      <w:bookmarkStart w:id="32" w:name="_Ref7376676"/>
-      <w:bookmarkStart w:id="33" w:name="_Toc9979792"/>
+      <w:bookmarkStart w:id="30" w:name="_Ref7376644"/>
+      <w:bookmarkStart w:id="31" w:name="_Ref7376676"/>
+      <w:bookmarkStart w:id="32" w:name="_Toc9979792"/>
       <w:r>
         <w:t>U</w:t>
       </w:r>
@@ -18686,79 +18677,79 @@
         <w:t>ffern</w:t>
       </w:r>
       <w:bookmarkEnd w:id="25"/>
+      <w:bookmarkEnd w:id="30"/>
       <w:bookmarkEnd w:id="31"/>
       <w:bookmarkEnd w:id="32"/>
+    </w:p>
+    <w:p>
+      <w:pPr>
+        <w:pStyle w:val="Heading3"/>
+      </w:pPr>
+      <w:bookmarkStart w:id="33" w:name="_Toc641818"/>
+      <w:bookmarkStart w:id="34" w:name="_Toc9979793"/>
+      <w:r>
+        <w:t>Description</w:t>
+      </w:r>
       <w:bookmarkEnd w:id="33"/>
+      <w:bookmarkEnd w:id="34"/>
+    </w:p>
+    <w:p>
+      <w:r>
+        <w:t>One of the more commonly held religions of the gnomes. It is</w:t>
+      </w:r>
+      <w:r>
+        <w:t xml:space="preserve"> unique in the world. It does not seek to garner followers o</w:t>
+      </w:r>
+      <w:r>
+        <w:t>r encourage worship of anything</w:t>
+      </w:r>
+      <w:r>
+        <w:t>. It can be best described as fuck the gods. They are pricks who make us suffer.</w:t>
+      </w:r>
+      <w:r>
+        <w:t xml:space="preserve"> This world is hell. When our term is served we will die and return to the paradise of the </w:t>
+      </w:r>
+      <w:r>
+        <w:t>dead</w:t>
+      </w:r>
+      <w:r>
+        <w:t xml:space="preserve">. </w:t>
+      </w:r>
+    </w:p>
+    <w:p>
+      <w:pPr>
+        <w:pStyle w:val="Heading4"/>
+      </w:pPr>
+      <w:bookmarkStart w:id="35" w:name="_Toc641819"/>
+      <w:bookmarkStart w:id="36" w:name="_Toc9979794"/>
+      <w:r>
+        <w:t>Pantheon</w:t>
+      </w:r>
+      <w:bookmarkEnd w:id="35"/>
+      <w:bookmarkEnd w:id="36"/>
+    </w:p>
+    <w:p>
+      <w:r>
+        <w:t>Variable, whoever is on hand</w:t>
+      </w:r>
+      <w:r>
+        <w:t xml:space="preserve"> or locally revered</w:t>
+      </w:r>
+      <w:r>
+        <w:t>.</w:t>
+      </w:r>
     </w:p>
     <w:p>
       <w:pPr>
         <w:pStyle w:val="Heading3"/>
       </w:pPr>
-      <w:bookmarkStart w:id="34" w:name="_Toc641818"/>
-      <w:bookmarkStart w:id="35" w:name="_Toc9979793"/>
-      <w:r>
-        <w:t>Description</w:t>
-      </w:r>
-      <w:bookmarkEnd w:id="34"/>
-      <w:bookmarkEnd w:id="35"/>
-    </w:p>
-    <w:p>
-      <w:r>
-        <w:t>One of the more commonly held religions of the gnomes. It is</w:t>
-      </w:r>
-      <w:r>
-        <w:t xml:space="preserve"> unique in the world. It does not seek to garner followers o</w:t>
-      </w:r>
-      <w:r>
-        <w:t>r encourage worship of anything</w:t>
-      </w:r>
-      <w:r>
-        <w:t>. It can be best described as fuck the gods. They are pricks who make us suffer.</w:t>
-      </w:r>
-      <w:r>
-        <w:t xml:space="preserve"> This world is hell. When our term is served we will die and return to the paradise of the </w:t>
-      </w:r>
-      <w:r>
-        <w:t>dead</w:t>
-      </w:r>
-      <w:r>
-        <w:t xml:space="preserve">. </w:t>
-      </w:r>
-    </w:p>
-    <w:p>
-      <w:pPr>
-        <w:pStyle w:val="Heading4"/>
-      </w:pPr>
-      <w:bookmarkStart w:id="36" w:name="_Toc641819"/>
-      <w:bookmarkStart w:id="37" w:name="_Toc9979794"/>
-      <w:r>
-        <w:t>Pantheon</w:t>
-      </w:r>
-      <w:bookmarkEnd w:id="36"/>
+      <w:bookmarkStart w:id="37" w:name="_Toc641820"/>
+      <w:bookmarkStart w:id="38" w:name="_Toc9979795"/>
+      <w:r>
+        <w:t>Fun facts</w:t>
+      </w:r>
       <w:bookmarkEnd w:id="37"/>
-    </w:p>
-    <w:p>
-      <w:r>
-        <w:t>Variable, whoever is on hand</w:t>
-      </w:r>
-      <w:r>
-        <w:t xml:space="preserve"> or locally revered</w:t>
-      </w:r>
-      <w:r>
-        <w:t>.</w:t>
-      </w:r>
-    </w:p>
-    <w:p>
-      <w:pPr>
-        <w:pStyle w:val="Heading3"/>
-      </w:pPr>
-      <w:bookmarkStart w:id="38" w:name="_Toc641820"/>
-      <w:bookmarkStart w:id="39" w:name="_Toc9979795"/>
-      <w:r>
-        <w:t>Fun facts</w:t>
-      </w:r>
       <w:bookmarkEnd w:id="38"/>
-      <w:bookmarkEnd w:id="39"/>
     </w:p>
     <w:p>
       <w:r>
@@ -18816,82 +18807,82 @@
       <w:pPr>
         <w:pStyle w:val="Heading3"/>
       </w:pPr>
-      <w:bookmarkStart w:id="40" w:name="_Toc641821"/>
-      <w:bookmarkStart w:id="41" w:name="_Toc9979796"/>
+      <w:bookmarkStart w:id="39" w:name="_Toc641821"/>
+      <w:bookmarkStart w:id="40" w:name="_Toc9979796"/>
       <w:r>
         <w:t>Scripture</w:t>
       </w:r>
+      <w:bookmarkEnd w:id="39"/>
       <w:bookmarkEnd w:id="40"/>
+    </w:p>
+    <w:p>
+      <w:r>
+        <w:t xml:space="preserve">They have no books of scripture. The gods are liars and cheats, we need not heed or protect their word. </w:t>
+      </w:r>
+      <w:r>
+        <w:t>That being said there are some general tenants they agree upon.</w:t>
+      </w:r>
+    </w:p>
+    <w:p>
+      <w:r>
+        <w:t>Everyone is already dead. This is hell. If we are noteworthy we will be pardoned and allowed to go back to life in the perfect world we left behind.</w:t>
+      </w:r>
+    </w:p>
+    <w:p>
+      <w:r>
+        <w:t>Divine beings are our jailors. Their job is to maintain the prison, and make it so things aren’t too nice.</w:t>
+      </w:r>
+    </w:p>
+    <w:p>
+      <w:pPr>
+        <w:pStyle w:val="Heading2"/>
+      </w:pPr>
+      <w:bookmarkStart w:id="41" w:name="_Toc9979797"/>
+      <w:bookmarkStart w:id="42" w:name="_Toc641822"/>
+      <w:r>
+        <w:t>Di</w:t>
+      </w:r>
       <w:bookmarkEnd w:id="41"/>
     </w:p>
     <w:p>
-      <w:r>
-        <w:t xml:space="preserve">They have no books of scripture. The gods are liars and cheats, we need not heed or protect their word. </w:t>
-      </w:r>
-      <w:r>
-        <w:t>That being said there are some general tenants they agree upon.</w:t>
-      </w:r>
-    </w:p>
-    <w:p>
-      <w:r>
-        <w:t>Everyone is already dead. This is hell. If we are noteworthy we will be pardoned and allowed to go back to life in the perfect world we left behind.</w:t>
-      </w:r>
-    </w:p>
-    <w:p>
-      <w:r>
-        <w:t>Divine beings are our jailors. Their job is to maintain the prison, and make it so things aren’t too nice.</w:t>
-      </w:r>
-    </w:p>
-    <w:p>
-      <w:pPr>
-        <w:pStyle w:val="Heading2"/>
-      </w:pPr>
-      <w:bookmarkStart w:id="42" w:name="_Toc641822"/>
-      <w:bookmarkStart w:id="43" w:name="_Toc9979797"/>
-      <w:r>
-        <w:t>Di</w:t>
+      <w:pPr>
+        <w:pStyle w:val="Heading3"/>
+      </w:pPr>
+      <w:bookmarkStart w:id="43" w:name="_Toc9979798"/>
+      <w:r>
+        <w:t>Description</w:t>
       </w:r>
       <w:bookmarkEnd w:id="43"/>
     </w:p>
     <w:p>
+      <w:r>
+        <w:t xml:space="preserve">A sort of informal religion that believes the universe is a collection of dichotomies. A series of axis’s with extremes on each end. Good and Evil, Hot and Cold, Alive and Dead, Lawful and Chaotic, and more. They believe that everything in the world can be described in sufficient detail by using these axes. There is a god for each axis. </w:t>
+      </w:r>
+    </w:p>
+    <w:p>
       <w:pPr>
         <w:pStyle w:val="Heading3"/>
       </w:pPr>
-      <w:bookmarkStart w:id="44" w:name="_Toc9979798"/>
-      <w:r>
-        <w:t>Description</w:t>
+      <w:bookmarkStart w:id="44" w:name="_Toc9979799"/>
+      <w:r>
+        <w:t>Pantheon</w:t>
       </w:r>
       <w:bookmarkEnd w:id="44"/>
     </w:p>
     <w:p>
       <w:r>
-        <w:t xml:space="preserve">A sort of informal religion that believes the universe is a collection of dichotomies. A series of axis’s with extremes on each end. Good and Evil, Hot and Cold, Alive and Dead, Lawful and Chaotic, and more. They believe that everything in the world can be described in sufficient detail by using these axes. There is a god for each axis. </w:t>
-      </w:r>
-    </w:p>
-    <w:p>
-      <w:pPr>
-        <w:pStyle w:val="Heading3"/>
-      </w:pPr>
-      <w:bookmarkStart w:id="45" w:name="_Toc9979799"/>
-      <w:r>
-        <w:t>Pantheon</w:t>
+        <w:t xml:space="preserve">Gods in Di fundamentally come in pairs. There is no lone god. Due to this the gods in the pantheon are listed in their proper pairs. </w:t>
+      </w:r>
+    </w:p>
+    <w:p>
+      <w:pPr>
+        <w:pStyle w:val="Heading4"/>
+      </w:pPr>
+      <w:bookmarkStart w:id="45" w:name="_Toc9979800"/>
+      <w:r>
+        <w:t>Chief</w:t>
       </w:r>
       <w:bookmarkEnd w:id="45"/>
-    </w:p>
-    <w:p>
-      <w:r>
-        <w:t xml:space="preserve">Gods in Di fundamentally come in pairs. There is no lone god. Due to this the gods in the pantheon are listed in their proper pairs. </w:t>
-      </w:r>
-    </w:p>
-    <w:p>
-      <w:pPr>
-        <w:pStyle w:val="Heading4"/>
-      </w:pPr>
-      <w:bookmarkStart w:id="46" w:name="_Toc9979800"/>
-      <w:r>
-        <w:t>Chief</w:t>
-      </w:r>
-      <w:bookmarkEnd w:id="46"/>
     </w:p>
     <w:p>
       <w:r>
@@ -18932,11 +18923,11 @@
       <w:pPr>
         <w:pStyle w:val="Heading4"/>
       </w:pPr>
-      <w:bookmarkStart w:id="47" w:name="_Toc9979801"/>
+      <w:bookmarkStart w:id="46" w:name="_Toc9979801"/>
       <w:r>
         <w:t>Major</w:t>
       </w:r>
-      <w:bookmarkEnd w:id="47"/>
+      <w:bookmarkEnd w:id="46"/>
     </w:p>
     <w:p>
       <w:r>
@@ -19056,11 +19047,11 @@
       <w:pPr>
         <w:pStyle w:val="Heading4"/>
       </w:pPr>
-      <w:bookmarkStart w:id="48" w:name="_Toc9979802"/>
+      <w:bookmarkStart w:id="47" w:name="_Toc9979802"/>
       <w:r>
         <w:t>Minor</w:t>
       </w:r>
-      <w:bookmarkEnd w:id="48"/>
+      <w:bookmarkEnd w:id="47"/>
     </w:p>
     <w:p>
       <w:r>
@@ -19402,66 +19393,66 @@
       <w:pPr>
         <w:pStyle w:val="Heading3"/>
       </w:pPr>
-      <w:bookmarkStart w:id="49" w:name="_Toc9979803"/>
+      <w:bookmarkStart w:id="48" w:name="_Toc9979803"/>
       <w:r>
         <w:lastRenderedPageBreak/>
         <w:t>Fun Facts</w:t>
       </w:r>
+      <w:bookmarkEnd w:id="48"/>
+    </w:p>
+    <w:p>
+      <w:r>
+        <w:t xml:space="preserve">Contrary to popular belief, this religion does not worship axes. This misunderstanding has led to them using an axe as their religious symbol though. With axes being the plural of axis they’ve decided that it is easier to go with the flow than keep correcting people. </w:t>
+      </w:r>
+    </w:p>
+    <w:p>
+      <w:r>
+        <w:t xml:space="preserve">This religion sort of accidently pioneered the scientific method in their attempts to determine methods of classifying the various axis and things locations on them. Although contemporary scientists and scholars vigorously deny this. </w:t>
+      </w:r>
+    </w:p>
+    <w:p>
+      <w:r>
+        <w:t xml:space="preserve">It is common amongst members of this religion to take tests that purport to identify their location on the various axes. Some even write fortunes for people of one skew or another. </w:t>
+      </w:r>
+    </w:p>
+    <w:p>
+      <w:r>
+        <w:t xml:space="preserve">Some people like to describe themselves along a good-evil and lawful-chaotic axis. That trend originates with this religion. </w:t>
+      </w:r>
+    </w:p>
+    <w:p>
+      <w:pPr>
+        <w:pStyle w:val="Heading3"/>
+      </w:pPr>
+      <w:bookmarkStart w:id="49" w:name="_Toc9979804"/>
+      <w:r>
+        <w:t>Scriptures</w:t>
+      </w:r>
       <w:bookmarkEnd w:id="49"/>
     </w:p>
     <w:p>
-      <w:r>
-        <w:t xml:space="preserve">Contrary to popular belief, this religion does not worship axes. This misunderstanding has led to them using an axe as their religious symbol though. With axes being the plural of axis they’ve decided that it is easier to go with the flow than keep correcting people. </w:t>
-      </w:r>
-    </w:p>
-    <w:p>
-      <w:r>
-        <w:t xml:space="preserve">This religion sort of accidently pioneered the scientific method in their attempts to determine methods of classifying the various axis and things locations on them. Although contemporary scientists and scholars vigorously deny this. </w:t>
-      </w:r>
-    </w:p>
-    <w:p>
-      <w:r>
-        <w:t xml:space="preserve">It is common amongst members of this religion to take tests that purport to identify their location on the various axes. Some even write fortunes for people of one skew or another. </w:t>
-      </w:r>
-    </w:p>
-    <w:p>
-      <w:r>
-        <w:t xml:space="preserve">Some people like to describe themselves along a good-evil and lawful-chaotic axis. That trend originates with this religion. </w:t>
-      </w:r>
-    </w:p>
-    <w:p>
-      <w:pPr>
-        <w:pStyle w:val="Heading3"/>
-      </w:pPr>
-      <w:bookmarkStart w:id="50" w:name="_Toc9979804"/>
-      <w:r>
-        <w:t>Scriptures</w:t>
+      <w:pPr>
+        <w:pStyle w:val="Heading4"/>
+        <w:rPr>
+          <w:b/>
+        </w:rPr>
+      </w:pPr>
+      <w:bookmarkStart w:id="50" w:name="_Toc9979805"/>
+      <w:r>
+        <w:t>De Finibus</w:t>
       </w:r>
       <w:bookmarkEnd w:id="50"/>
-    </w:p>
-    <w:p>
-      <w:pPr>
-        <w:pStyle w:val="Heading4"/>
-        <w:rPr>
-          <w:b/>
-        </w:rPr>
-      </w:pPr>
-      <w:bookmarkStart w:id="51" w:name="_Toc9979805"/>
-      <w:r>
-        <w:t>De Finibus</w:t>
-      </w:r>
-      <w:bookmarkEnd w:id="51"/>
     </w:p>
     <w:p>
       <w:pPr>
         <w:pStyle w:val="Heading5"/>
         <w:jc w:val="center"/>
       </w:pPr>
-      <w:bookmarkStart w:id="52" w:name="_Toc9979806"/>
+      <w:bookmarkStart w:id="51" w:name="_Toc9979806"/>
       <w:r>
         <w:t>Fate-The Lady</w:t>
       </w:r>
-      <w:bookmarkEnd w:id="52"/>
+      <w:bookmarkEnd w:id="51"/>
     </w:p>
     <w:p>
       <w:pPr>
@@ -19542,11 +19533,11 @@
           <w:docGrid w:linePitch="360"/>
         </w:sectPr>
       </w:pPr>
-      <w:bookmarkStart w:id="53" w:name="_Toc9979807"/>
+      <w:bookmarkStart w:id="52" w:name="_Toc9979807"/>
       <w:r>
         <w:t>Life-Inertness</w:t>
       </w:r>
-      <w:bookmarkEnd w:id="53"/>
+      <w:bookmarkEnd w:id="52"/>
     </w:p>
     <w:p>
       <w:pPr>
@@ -19615,11 +19606,11 @@
           <w:docGrid w:linePitch="360"/>
         </w:sectPr>
       </w:pPr>
-      <w:bookmarkStart w:id="54" w:name="_Toc9979808"/>
+      <w:bookmarkStart w:id="53" w:name="_Toc9979808"/>
       <w:r>
         <w:t>Something-Nothing</w:t>
       </w:r>
-      <w:bookmarkEnd w:id="54"/>
+      <w:bookmarkEnd w:id="53"/>
     </w:p>
     <w:p>
       <w:pPr>
@@ -19700,11 +19691,11 @@
           <w:docGrid w:linePitch="360"/>
         </w:sectPr>
       </w:pPr>
-      <w:bookmarkStart w:id="55" w:name="_Toc9979809"/>
+      <w:bookmarkStart w:id="54" w:name="_Toc9979809"/>
       <w:r>
         <w:t>Good-Evil</w:t>
       </w:r>
-      <w:bookmarkEnd w:id="55"/>
+      <w:bookmarkEnd w:id="54"/>
     </w:p>
     <w:p>
       <w:pPr>
@@ -19797,11 +19788,11 @@
           <w:docGrid w:linePitch="360"/>
         </w:sectPr>
       </w:pPr>
-      <w:bookmarkStart w:id="56" w:name="_Toc9979810"/>
+      <w:bookmarkStart w:id="55" w:name="_Toc9979810"/>
       <w:r>
         <w:t>Lawful-Chaotic</w:t>
       </w:r>
-      <w:bookmarkEnd w:id="56"/>
+      <w:bookmarkEnd w:id="55"/>
     </w:p>
     <w:p>
       <w:pPr>
@@ -19863,7 +19854,7 @@
       <w:pPr>
         <w:pStyle w:val="Heading2"/>
       </w:pPr>
-      <w:bookmarkStart w:id="57" w:name="_Toc9979811"/>
+      <w:bookmarkStart w:id="56" w:name="_Toc9979811"/>
       <w:r>
         <w:t xml:space="preserve">Cult of </w:t>
       </w:r>
@@ -19877,19 +19868,19 @@
         <w:t>smo</w:t>
       </w:r>
       <w:bookmarkEnd w:id="42"/>
+      <w:bookmarkEnd w:id="56"/>
+    </w:p>
+    <w:p>
+      <w:pPr>
+        <w:pStyle w:val="Heading3"/>
+      </w:pPr>
+      <w:bookmarkStart w:id="57" w:name="_Toc641823"/>
+      <w:bookmarkStart w:id="58" w:name="_Toc9979812"/>
+      <w:r>
+        <w:t>Description</w:t>
+      </w:r>
       <w:bookmarkEnd w:id="57"/>
-    </w:p>
-    <w:p>
-      <w:pPr>
-        <w:pStyle w:val="Heading3"/>
-      </w:pPr>
-      <w:bookmarkStart w:id="58" w:name="_Toc641823"/>
-      <w:bookmarkStart w:id="59" w:name="_Toc9979812"/>
-      <w:r>
-        <w:t>Description</w:t>
-      </w:r>
       <w:bookmarkEnd w:id="58"/>
-      <w:bookmarkEnd w:id="59"/>
     </w:p>
     <w:p>
       <w:r>
@@ -19922,230 +19913,306 @@
       <w:pPr>
         <w:pStyle w:val="Heading3"/>
       </w:pPr>
-      <w:bookmarkStart w:id="60" w:name="_Toc641824"/>
-      <w:bookmarkStart w:id="61" w:name="_Toc9979813"/>
+      <w:bookmarkStart w:id="59" w:name="_Toc641824"/>
+      <w:bookmarkStart w:id="60" w:name="_Toc9979813"/>
       <w:r>
         <w:t>Fun Facts</w:t>
       </w:r>
+      <w:bookmarkEnd w:id="59"/>
       <w:bookmarkEnd w:id="60"/>
+    </w:p>
+    <w:p>
+      <w:r>
+        <w:t>They have their own special language. Members say it is much more logical than natural language and if everyone learned it, it would probably lead to world peace.</w:t>
+      </w:r>
+    </w:p>
+    <w:p>
+      <w:r>
+        <w:t xml:space="preserve">Members of other religions are sometimes also members of this religion. </w:t>
+      </w:r>
+    </w:p>
+    <w:p>
+      <w:r>
+        <w:t xml:space="preserve">A commonly held belief amongst unbelievers is that the religion is actually </w:t>
+      </w:r>
+      <w:r>
+        <w:t>a shadow government that controls the world</w:t>
+      </w:r>
+      <w:r>
+        <w:t>. Believers insist that if that is the case, this is the shoddiest shadow government they have ever been part of.</w:t>
+      </w:r>
+    </w:p>
+    <w:p>
+      <w:pPr>
+        <w:pStyle w:val="Heading3"/>
+      </w:pPr>
+      <w:bookmarkStart w:id="61" w:name="_Toc641825"/>
+      <w:bookmarkStart w:id="62" w:name="_Toc9979814"/>
+      <w:r>
+        <w:t>Scriptures</w:t>
+      </w:r>
       <w:bookmarkEnd w:id="61"/>
-    </w:p>
-    <w:p>
-      <w:r>
-        <w:t>They have their own special language. Members say it is much more logical than natural language and if everyone learned it, it would probably lead to world peace.</w:t>
-      </w:r>
-    </w:p>
-    <w:p>
-      <w:r>
-        <w:t xml:space="preserve">Members of other religions are sometimes also members of this religion. </w:t>
-      </w:r>
-    </w:p>
-    <w:p>
-      <w:r>
-        <w:t xml:space="preserve">A commonly held belief amongst unbelievers is that the religion is actually </w:t>
-      </w:r>
-      <w:r>
-        <w:t>a shadow government that controls the world</w:t>
-      </w:r>
-      <w:r>
-        <w:t>. Believers insist that if that is the case, this is the shoddiest shadow government they have ever been part of.</w:t>
-      </w:r>
-    </w:p>
-    <w:p>
-      <w:pPr>
-        <w:pStyle w:val="Heading3"/>
-      </w:pPr>
-      <w:bookmarkStart w:id="62" w:name="_Toc641825"/>
-      <w:bookmarkStart w:id="63" w:name="_Toc9979814"/>
-      <w:r>
-        <w:t>Scriptures</w:t>
-      </w:r>
       <w:bookmarkEnd w:id="62"/>
+    </w:p>
+    <w:p>
+      <w:pPr>
+        <w:pStyle w:val="Heading4"/>
+      </w:pPr>
+      <w:bookmarkStart w:id="63" w:name="_Toc641826"/>
+      <w:bookmarkStart w:id="64" w:name="_Toc9979815"/>
+      <w:r>
+        <w:t>Dosiero</w:t>
+      </w:r>
       <w:bookmarkEnd w:id="63"/>
-    </w:p>
-    <w:p>
-      <w:pPr>
-        <w:pStyle w:val="Heading4"/>
-      </w:pPr>
-      <w:bookmarkStart w:id="64" w:name="_Toc641826"/>
-      <w:bookmarkStart w:id="65" w:name="_Toc9979815"/>
-      <w:r>
-        <w:t>Dosiero</w:t>
-      </w:r>
       <w:bookmarkEnd w:id="64"/>
+    </w:p>
+    <w:p>
+      <w:pPr>
+        <w:pStyle w:val="Heading5"/>
+      </w:pPr>
+      <w:bookmarkStart w:id="65" w:name="_Toc641827"/>
+      <w:bookmarkStart w:id="66" w:name="_Toc9979816"/>
+      <w:r>
+        <w:t xml:space="preserve">1 </w:t>
+      </w:r>
+      <w:r>
+        <w:t>–</w:t>
+      </w:r>
+      <w:r>
+        <w:t xml:space="preserve"> A</w:t>
+      </w:r>
+      <w:r>
+        <w:t>pliko</w:t>
+      </w:r>
       <w:bookmarkEnd w:id="65"/>
-    </w:p>
-    <w:p>
-      <w:pPr>
-        <w:pStyle w:val="Heading5"/>
-      </w:pPr>
-      <w:bookmarkStart w:id="66" w:name="_Toc641827"/>
-      <w:bookmarkStart w:id="67" w:name="_Toc9979816"/>
-      <w:r>
-        <w:t xml:space="preserve">1 </w:t>
-      </w:r>
-      <w:r>
-        <w:t>–</w:t>
-      </w:r>
-      <w:r>
-        <w:t xml:space="preserve"> A</w:t>
-      </w:r>
-      <w:r>
-        <w:t>pliko</w:t>
-      </w:r>
       <w:bookmarkEnd w:id="66"/>
+    </w:p>
+    <w:p>
+      <w:pPr>
+        <w:contextualSpacing/>
+      </w:pPr>
+      <w:r>
+        <w:rPr>
+          <w:vertAlign w:val="superscript"/>
+        </w:rPr>
+        <w:t>1</w:t>
+      </w:r>
+      <w:r>
+        <w:rPr>
+          <w:vertAlign w:val="subscript"/>
+        </w:rPr>
+        <w:t xml:space="preserve"> </w:t>
+      </w:r>
+      <w:r>
+        <w:t>There are always meaningless patterns.</w:t>
+      </w:r>
+    </w:p>
+    <w:p>
+      <w:pPr>
+        <w:contextualSpacing/>
+      </w:pPr>
+      <w:r>
+        <w:rPr>
+          <w:vertAlign w:val="superscript"/>
+        </w:rPr>
+        <w:t>2</w:t>
+      </w:r>
+      <w:r>
+        <w:rPr>
+          <w:vertAlign w:val="subscript"/>
+        </w:rPr>
+        <w:t xml:space="preserve"> </w:t>
+      </w:r>
+      <w:r>
+        <w:t>If you look hard enough, you can find anything.</w:t>
+      </w:r>
+    </w:p>
+    <w:p>
+      <w:pPr>
+        <w:contextualSpacing/>
+      </w:pPr>
+      <w:r>
+        <w:rPr>
+          <w:vertAlign w:val="superscript"/>
+        </w:rPr>
+        <w:t>3</w:t>
+      </w:r>
+      <w:r>
+        <w:rPr>
+          <w:vertAlign w:val="subscript"/>
+        </w:rPr>
+        <w:t xml:space="preserve"> </w:t>
+      </w:r>
+      <w:r>
+        <w:t>Because it happened before, doesn’t mean it will happen again.</w:t>
+      </w:r>
+    </w:p>
+    <w:p>
+      <w:pPr>
+        <w:contextualSpacing/>
+      </w:pPr>
+      <w:r>
+        <w:rPr>
+          <w:vertAlign w:val="superscript"/>
+        </w:rPr>
+        <w:t>4</w:t>
+      </w:r>
+      <w:r>
+        <w:rPr>
+          <w:vertAlign w:val="subscript"/>
+        </w:rPr>
+        <w:t xml:space="preserve"> </w:t>
+      </w:r>
+      <w:r>
+        <w:t xml:space="preserve">To assume is to blunder. </w:t>
+      </w:r>
+    </w:p>
+    <w:p>
+      <w:pPr>
+        <w:contextualSpacing/>
+      </w:pPr>
+      <w:r>
+        <w:rPr>
+          <w:vertAlign w:val="superscript"/>
+        </w:rPr>
+        <w:t>5</w:t>
+      </w:r>
+      <w:r>
+        <w:rPr>
+          <w:vertAlign w:val="subscript"/>
+        </w:rPr>
+        <w:t xml:space="preserve"> </w:t>
+      </w:r>
+      <w:r>
+        <w:t>Keep it simple stupid.</w:t>
+      </w:r>
+    </w:p>
+    <w:p>
+      <w:pPr>
+        <w:contextualSpacing/>
+      </w:pPr>
+      <w:r>
+        <w:rPr>
+          <w:vertAlign w:val="superscript"/>
+        </w:rPr>
+        <w:t>6</w:t>
+      </w:r>
+      <w:r>
+        <w:rPr>
+          <w:vertAlign w:val="subscript"/>
+        </w:rPr>
+        <w:t xml:space="preserve"> </w:t>
+      </w:r>
+      <w:r>
+        <w:t>The simplest solution is often the correct one</w:t>
+      </w:r>
+    </w:p>
+    <w:p>
+      <w:pPr>
+        <w:contextualSpacing/>
+      </w:pPr>
+      <w:r>
+        <w:rPr>
+          <w:vertAlign w:val="superscript"/>
+        </w:rPr>
+        <w:t>7</w:t>
+      </w:r>
+      <w:r>
+        <w:rPr>
+          <w:vertAlign w:val="subscript"/>
+        </w:rPr>
+        <w:t xml:space="preserve"> </w:t>
+      </w:r>
+      <w:r>
+        <w:t>One cannot prove impossibility</w:t>
+      </w:r>
+    </w:p>
+    <w:p>
+      <w:pPr>
+        <w:contextualSpacing/>
+      </w:pPr>
+      <w:r>
+        <w:rPr>
+          <w:vertAlign w:val="superscript"/>
+        </w:rPr>
+        <w:t>8</w:t>
+      </w:r>
+      <w:r>
+        <w:rPr>
+          <w:vertAlign w:val="subscript"/>
+        </w:rPr>
+        <w:t xml:space="preserve"> </w:t>
+      </w:r>
+      <w:r>
+        <w:t>What cannot be settled by experiment is not worth debating</w:t>
+      </w:r>
+    </w:p>
+    <w:p>
+      <w:pPr>
+        <w:contextualSpacing/>
+      </w:pPr>
+      <w:r>
+        <w:rPr>
+          <w:vertAlign w:val="superscript"/>
+        </w:rPr>
+        <w:t>9</w:t>
+      </w:r>
+      <w:r>
+        <w:rPr>
+          <w:vertAlign w:val="subscript"/>
+        </w:rPr>
+        <w:t xml:space="preserve"> </w:t>
+      </w:r>
+      <w:r>
+        <w:t xml:space="preserve">The burden of proof lies with the one making the </w:t>
+      </w:r>
+      <w:r>
+        <w:t>claim</w:t>
+      </w:r>
+    </w:p>
+    <w:p>
+      <w:pPr>
+        <w:contextualSpacing/>
+      </w:pPr>
+      <w:r>
+        <w:rPr>
+          <w:vertAlign w:val="superscript"/>
+        </w:rPr>
+        <w:t>10</w:t>
+      </w:r>
+      <w:r>
+        <w:t xml:space="preserve"> </w:t>
+      </w:r>
+      <w:r>
+        <w:t xml:space="preserve">The more trivial the issue, the more </w:t>
+      </w:r>
+      <w:r>
+        <w:t>vigorously</w:t>
+      </w:r>
+      <w:r>
+        <w:t xml:space="preserve"> debated</w:t>
+      </w:r>
+    </w:p>
+    <w:p>
+      <w:pPr>
+        <w:contextualSpacing/>
+      </w:pPr>
+      <w:r>
+        <w:rPr>
+          <w:vertAlign w:val="superscript"/>
+        </w:rPr>
+        <w:t>11</w:t>
+      </w:r>
+      <w:r>
+        <w:t xml:space="preserve"> </w:t>
+      </w:r>
+      <w:r>
+        <w:t xml:space="preserve">The amount of energy needed to refute </w:t>
+      </w:r>
+      <w:bookmarkStart w:id="67" w:name="_GoBack"/>
       <w:bookmarkEnd w:id="67"/>
-    </w:p>
-    <w:p>
-      <w:pPr>
-        <w:contextualSpacing/>
-      </w:pPr>
-      <w:r>
-        <w:rPr>
-          <w:vertAlign w:val="subscript"/>
-        </w:rPr>
-        <w:t xml:space="preserve">1 </w:t>
-      </w:r>
-      <w:r>
-        <w:t>There are always meaningless patterns.</w:t>
-      </w:r>
-    </w:p>
-    <w:p>
-      <w:pPr>
-        <w:contextualSpacing/>
-      </w:pPr>
-      <w:r>
-        <w:rPr>
-          <w:vertAlign w:val="subscript"/>
-        </w:rPr>
-        <w:t xml:space="preserve">2 </w:t>
-      </w:r>
-      <w:r>
-        <w:t>If you look hard enough, you can find anything.</w:t>
-      </w:r>
-    </w:p>
-    <w:p>
-      <w:pPr>
-        <w:contextualSpacing/>
-      </w:pPr>
-      <w:r>
-        <w:rPr>
-          <w:vertAlign w:val="subscript"/>
-        </w:rPr>
-        <w:t xml:space="preserve">3 </w:t>
-      </w:r>
-      <w:r>
-        <w:t>Because it happened before, doesn’t mean it will happen again.</w:t>
-      </w:r>
-    </w:p>
-    <w:p>
-      <w:pPr>
-        <w:contextualSpacing/>
-      </w:pPr>
-      <w:r>
-        <w:rPr>
-          <w:vertAlign w:val="subscript"/>
-        </w:rPr>
-        <w:t xml:space="preserve">4 </w:t>
-      </w:r>
-      <w:r>
-        <w:t xml:space="preserve">To assume is to blunder. </w:t>
-      </w:r>
-    </w:p>
-    <w:p>
-      <w:pPr>
-        <w:contextualSpacing/>
-      </w:pPr>
-      <w:r>
-        <w:rPr>
-          <w:vertAlign w:val="subscript"/>
-        </w:rPr>
-        <w:t xml:space="preserve">5 </w:t>
-      </w:r>
-      <w:r>
-        <w:t>Keep it simple stupid.</w:t>
-      </w:r>
-    </w:p>
-    <w:p>
-      <w:pPr>
-        <w:contextualSpacing/>
-      </w:pPr>
-      <w:r>
-        <w:rPr>
-          <w:vertAlign w:val="subscript"/>
-        </w:rPr>
-        <w:t xml:space="preserve">6 </w:t>
-      </w:r>
-      <w:r>
-        <w:t>The simplest solution is often the correct one</w:t>
-      </w:r>
-    </w:p>
-    <w:p>
-      <w:pPr>
-        <w:contextualSpacing/>
-      </w:pPr>
-      <w:r>
-        <w:rPr>
-          <w:vertAlign w:val="subscript"/>
-        </w:rPr>
-        <w:t xml:space="preserve">7 </w:t>
-      </w:r>
-      <w:r>
-        <w:t>One cannot prove impossibility</w:t>
-      </w:r>
-    </w:p>
-    <w:p>
-      <w:pPr>
-        <w:contextualSpacing/>
-      </w:pPr>
-      <w:r>
-        <w:rPr>
-          <w:vertAlign w:val="subscript"/>
-        </w:rPr>
-        <w:t xml:space="preserve">8 </w:t>
-      </w:r>
-      <w:r>
-        <w:t>What cannot be settled by experiment is not worth debating</w:t>
-      </w:r>
-    </w:p>
-    <w:p>
-      <w:pPr>
-        <w:contextualSpacing/>
-      </w:pPr>
-      <w:r>
-        <w:rPr>
-          <w:vertAlign w:val="subscript"/>
-        </w:rPr>
-        <w:t xml:space="preserve">9 </w:t>
-      </w:r>
-      <w:r>
-        <w:t xml:space="preserve">The burden of proof lies with the one making the </w:t>
-      </w:r>
-      <w:r>
-        <w:t>claim</w:t>
-      </w:r>
-    </w:p>
-    <w:p>
-      <w:pPr>
-        <w:contextualSpacing/>
-      </w:pPr>
-      <w:r>
-        <w:rPr>
-          <w:vertAlign w:val="subscript"/>
-        </w:rPr>
-        <w:t>10</w:t>
-      </w:r>
-      <w:r>
-        <w:t xml:space="preserve"> </w:t>
-      </w:r>
-      <w:r>
-        <w:t xml:space="preserve">The more trivial the issue, the more </w:t>
-      </w:r>
-      <w:r>
-        <w:t>vigorously</w:t>
-      </w:r>
-      <w:r>
-        <w:t xml:space="preserve"> debated</w:t>
+      <w:r>
+        <w:t>bullshit is an order of magnitude bigger than to produce it.</w:t>
       </w:r>
     </w:p>
     <w:p>
@@ -20326,15 +20393,15 @@
           <w:rStyle w:val="tlid-translation"/>
         </w:rPr>
       </w:pPr>
-      <w:bookmarkStart w:id="72" w:name="_Toc641830"/>
-      <w:bookmarkStart w:id="73" w:name="_Toc9979819"/>
+      <w:bookmarkStart w:id="72" w:name="_Toc9979819"/>
+      <w:bookmarkStart w:id="73" w:name="_Toc641830"/>
       <w:r>
         <w:rPr>
           <w:rStyle w:val="tlid-translation"/>
         </w:rPr>
         <w:t>Introduction</w:t>
       </w:r>
-      <w:bookmarkEnd w:id="73"/>
+      <w:bookmarkEnd w:id="72"/>
     </w:p>
     <w:p>
       <w:r>
@@ -20386,7 +20453,7 @@
       </w:pPr>
       <w:bookmarkStart w:id="74" w:name="_Toc641831"/>
       <w:bookmarkStart w:id="75" w:name="_Toc9979820"/>
-      <w:bookmarkEnd w:id="72"/>
+      <w:bookmarkEnd w:id="73"/>
       <w:r>
         <w:t>1 - Vero</w:t>
       </w:r>
@@ -28484,187 +28551,191 @@
       <w:pPr>
         <w:pStyle w:val="Heading2"/>
       </w:pPr>
-      <w:bookmarkStart w:id="136" w:name="_Toc641848"/>
-      <w:bookmarkStart w:id="137" w:name="_Toc9979863"/>
+      <w:bookmarkStart w:id="136" w:name="_Toc9979863"/>
+      <w:bookmarkStart w:id="137" w:name="_Toc641848"/>
       <w:r>
         <w:t>A</w:t>
       </w:r>
       <w:r>
         <w:t>leph</w:t>
       </w:r>
+      <w:bookmarkEnd w:id="136"/>
+    </w:p>
+    <w:p>
+      <w:pPr>
+        <w:pStyle w:val="Heading3"/>
+      </w:pPr>
+      <w:bookmarkStart w:id="138" w:name="_Toc9979864"/>
+      <w:r>
+        <w:t>Description</w:t>
+      </w:r>
+      <w:bookmarkEnd w:id="138"/>
+    </w:p>
+    <w:p>
+      <w:r>
+        <w:t>A new religion that is growing in popularity</w:t>
+      </w:r>
+    </w:p>
+    <w:p>
+      <w:pPr>
+        <w:pStyle w:val="Heading3"/>
+      </w:pPr>
+      <w:bookmarkStart w:id="139" w:name="_Toc9979865"/>
+      <w:r>
+        <w:t>Fun Facts</w:t>
+      </w:r>
+      <w:bookmarkEnd w:id="139"/>
+    </w:p>
+    <w:p/>
+    <w:p>
+      <w:pPr>
+        <w:pStyle w:val="Heading3"/>
+      </w:pPr>
+      <w:bookmarkStart w:id="140" w:name="_Toc9979866"/>
+      <w:r>
+        <w:t>Scripture</w:t>
+      </w:r>
+      <w:bookmarkEnd w:id="140"/>
+    </w:p>
+    <w:p>
+      <w:pPr>
+        <w:pStyle w:val="Heading4"/>
+      </w:pPr>
+      <w:bookmarkStart w:id="141" w:name="_Toc9979867"/>
+      <w:r>
+        <w:t>Nsib</w:t>
+      </w:r>
+      <w:bookmarkEnd w:id="141"/>
+    </w:p>
+    <w:p>
+      <w:pPr>
+        <w:pStyle w:val="Heading5"/>
+      </w:pPr>
+      <w:bookmarkStart w:id="142" w:name="_Toc9979868"/>
+      <w:r>
+        <w:t>Chapter 1</w:t>
+      </w:r>
+      <w:bookmarkEnd w:id="142"/>
+    </w:p>
+    <w:p>
+      <w:r>
+        <w:t xml:space="preserve">In the time before demons walked the land. Some small and troublesome, some great and destructive. There were demons who spoiled milk and stole socks, but they were not the worst. There were demons who hid in men’s bodies and made them sick or mad, but they were not the worst. There were demons like great beasts who would eat people alive, but they were not the worst. There were demons who stole skins and wore them like clothes, but they were not the worst. There was one demon that stood above all others, El, the swallowing darkness. Where it walked shadows gathered. Where is rested the world festered and pussed. Where it strode neighbor turned against neighbor, sibling against sibling, parent against child. And above this all Aleph, who made the world and is lord over all watched. He saw the demons who made sport of his creation. Some of those He made He saved. But those saved were few for Aleph is just. And aleph was unhappy that those he saved numbered few. For His people knew Him and called his name, yet they were wicked and Aleph has no desire to aid the wicked. </w:t>
+      </w:r>
+    </w:p>
+    <w:p>
+      <w:pPr>
+        <w:pStyle w:val="Heading5"/>
+      </w:pPr>
+      <w:bookmarkStart w:id="143" w:name="_Toc9979869"/>
+      <w:r>
+        <w:t>Chapter 2</w:t>
+      </w:r>
+      <w:bookmarkEnd w:id="143"/>
+    </w:p>
+    <w:p>
+      <w:r>
+        <w:t xml:space="preserve">And so it came to pass that Aleph found a woman of pure heart and spirit whose name was Lily. And she worshiped him in name and in truth and though her life was hard her prayers were only for others. Aleph watched her for many years. He saw her life was hard and full of misfortune and torment at the </w:t>
+      </w:r>
+      <w:r>
+        <w:lastRenderedPageBreak/>
+        <w:t>hands of demons and evildoers. But she never cursed his name or ceased her praying. She never treated any person with anything other than kindness and respect. So one night Aleph went to her in a dream, and stood before Lily, a being of fire and light. He came in splendor and asked if she knew who He was. Lily replied calmly that the fire before her was Aleph. The flame that was Aleph nodded and looked to her asking her if she knew why he came. She thought for a moment before asking if he had come to help her neighbor Jenny for she had prayed for her neighbor before she went to sleep. For her husband, who was called Desmond beat jenny until she could only whimper, and that barely. But Aleph knew of the wickedness of her neighbors, and He told Lily of this wickedness. And Lily was unfazed, saying how saying how Jenny had been kind and good to her. A silence followed, and breaking that silence Lily told the Light before her that even though she did not like the man, he too was her neighbor. And Aleph continued to lay out her neighbors sins. He told of how Desmond drank away his days and his nights. How laden with drink his anger overcame him and he beat his wife till she could do naught but whimper, and that barely. He told her of how Jenny took advantage of the smallest kindness, and how she woke every morning in a new bed. And Lily was quite for a time. But Lily was not a fool, for she knew her neighbors had done these things, and yet she still cared for them. So she raised her gaze to the fire before her and entreated it to help her neighbors, wicked they may be. And Aleph looked down on the maiden before him and thundered that man and wife were a fitting punishment for each other. That they were wicked and should be punished. And the maiden did not flinch, but glared at the fire before her responding and told Him that it was not their fault that the world was full of hard choices and hunger and loneliness. She asked him what could be expected of people when demons are their neighbors. For a time there was silence. Until Lily continued and told the Lord of All that He knew very little about what it is like to live on this world. And Aleph was silent for he saw the wisdom in these words. And Lily continued resolutely, pleadingly she told of how she would help them if she could. Aleph knew he could give her this, and He reached out his hand and touched her. Lily awoke, and knew that is was no normal dream. And she was not surprised soon after to find that she was pregnant.</w:t>
+      </w:r>
+    </w:p>
+    <w:p>
+      <w:pPr>
+        <w:pStyle w:val="Heading5"/>
+      </w:pPr>
+      <w:bookmarkStart w:id="144" w:name="_Toc9979870"/>
+      <w:r>
+        <w:t>Chapter 3</w:t>
+      </w:r>
+      <w:bookmarkEnd w:id="144"/>
+    </w:p>
+    <w:p>
+      <w:r>
+        <w:t xml:space="preserve">And after a month Lily gave birth to a child who she named El. On the second day the child could crawl. On the third day the child could walk. On the fourth the child could talk. On the fifth the child could read. By the sixth the child could write. And Lily was not afraid, for she knew her son. But her neighbors were, for they feared that she had laid with a demon, and that her child was a demons child. And on the seventh day they surrounded her house and demanded her child. Show us the boy the mob cried. Show us he is as we are. But the house was quiet, and the mob grew frantic in their fear. The demanded the El be brought out and threatened to burn the house. But before they could act the door opened, and a young man stepped out. And he spoke to them in a voice powerful and deep, He told them that he was the one who they thought was El. And the people were afraid, for they knew of demons that looked like them. And in their fear they asked what He meant. And the young man who was not a young man calmly gazed upon the cowering neighbors and told the mob that he was Lily’s son, but He was not El. That He was not a demon. And one of the neighbors, his name Samuel, braver then the rest stepped forward and in a shaking, fearful voice demanded that He who was not El touch his hammer. For all know that demons fear but two things, cold iron and clean fire. And the one who was not El stepped forward and laid both hands on the iron of the hammer. A tense moment passed and nothing happened. The stunned silence was broken when He spoke again telling them that He was not El, though that is what His mother called Him. That He was Aleph, lord above all. That He had come to free you them demons and the wickedness of their own hearts. That He was Aleph, son of himself. Let the wicked hear Him and tremble. And they trembled and cursed Him, throwing stones and calling him a demon. And rage blossomed within Aleph. He seized the hammer intending to slay them all, but Lily leapt forward and laid a grasped him in supplication, quietly asking what He would expect </w:t>
+      </w:r>
+      <w:r>
+        <w:lastRenderedPageBreak/>
+        <w:t xml:space="preserve">from men who live with demons for neighbors. She told him that even the kindest pet will bite if it has been kicked. And Aleph saw that what she said was wise. He looked into the heart of Gerald and spoke, and told him that he saw into his heart of hearts, the place he hid from others, he told him of how he cheated those who work for him of what was owed, how he beat those who come to him seeking charity, and how he prayed to Aleph loudly, but do not believe that He watched over the world. Gerald grew pale, for he knew what was spoken was true. And Aleph laid out the sins of all who were gathered there, and their terror grew for He spoke the truth. </w:t>
+      </w:r>
+    </w:p>
+    <w:p>
+      <w:pPr>
+        <w:pStyle w:val="Heading5"/>
+      </w:pPr>
+      <w:bookmarkStart w:id="145" w:name="_Toc9979871"/>
+      <w:r>
+        <w:t>Chapter 4</w:t>
+      </w:r>
+      <w:bookmarkEnd w:id="145"/>
+    </w:p>
+    <w:p>
+      <w:r>
+        <w:t xml:space="preserve">Aleph looked at those trembling and sobbing before Him, and He drew a line in the dirt of the road so that it lay between Him and those who had come. He told them that there were two paths to take, side by side. Each of them were already traveling on their side. They must choose, stay on their own path, or cross to His. And Gerald spoke, observing that the road appeared to be much the same. That it led to the same place. And Aleph confirmed, telling him that it was the way of things. That all roads led to death. And Gerald continued, he asked why it matters which side we are on. He asked what was on their side of the road. And Aleph replied in a cold voice, and he told those assembled that on their side of the road was pain and punishment. Gerald thought on this for a moment, then asked what was on Alephs side of the road. And Alep replied in the same voice. He told those before him that on his path was pain and punishment for all evils that they had done. But that He was there, for it was His path. And Gerald inquired how one crossed from their path to Alephs. And Aleph replied that the only thing necessary was to come to him. And so Gerald crossed to Aleph to stand with his god, and Aleph struck him with the hammer, once, twice, then thrice. And the Gerald was brought low, crying out in pain. But after the third blow Aleph embraced Gerald. He told Gerald that he was the first to cross, and that was a brave thing, a hard thing to do. He told him that Gerald was no more, and that he was now Herald, the forger of the path. Then Aleph took the injury from Herald, fixed his bones and made him new again. But he did not take the pain. For Aleph spoke truly when he said that punishment cannot be avoided. One by one the mob crossed, and one by one Aleph struck them with his hammer. And after each fell, Aleph knelt and spoke to them. Giving them new names and healing their wounds. Many of those gathered had demons inside them that fled screaming when the hammer touched them. These people Aleph embraced also, and they were grateful. Some danced and praised His name for the joy of being free. But some were silent and offered no praise. Yet Aleph freed all those who came to him. In the end seven stayed on the other side of the line. Aleph asked them three times if they would cross, and three times they refused. After the third He sprung across the line and stuck each of them in turn, driving them to the ground. Not all were men. When he struck some there was the sound of quenching iron and the smell of burning leather. Those Aleph seized in his hands and broke in twain. Aleph did not speak to those who did not cross, nor did he heal them and ease their wounds. And so Aleph set off to finish what he had begun. He walked from town to town, offering each village he met the same choice he had given before. Always the results were the same. Some came, some stayed, and some who stayed were demons, those he destroyed. </w:t>
+      </w:r>
+    </w:p>
+    <w:p>
+      <w:pPr>
+        <w:pStyle w:val="Heading5"/>
+      </w:pPr>
+      <w:bookmarkStart w:id="146" w:name="_Toc9979872"/>
+      <w:r>
+        <w:t>Chapter 5</w:t>
+      </w:r>
+      <w:bookmarkEnd w:id="146"/>
+    </w:p>
+    <w:p>
+      <w:r>
+        <w:t>But there was one demon tha</w:t>
+      </w:r>
+      <w:r>
+        <w:t>t eluded Aleph, Kap</w:t>
+      </w:r>
+      <w:r>
+        <w:t>dalat</w:t>
+      </w:r>
+      <w:r>
+        <w:t xml:space="preserve">, the consuming dark. </w:t>
+      </w:r>
+      <w:r>
+        <w:t xml:space="preserve">And when Aleph stopped to offer a choice of path, Kapdalat had been there before, poisoning minds against each other. Setting neighbor against neighbor, parent against child, husband against wife. At the end of seven years Alephs feet had carried him throughout all the world. He had driven out the demons and only one still stood against him. Kapdalat, who did the work of a thousand demons, destroying, despoiling, and poisoning wherever he went. So Aleph gave chase and Kapdalat fled. </w:t>
+      </w:r>
+      <w:r>
+        <w:t xml:space="preserve">Soon Aleph was a fortnight behind the prince of shadows, then two days, then half a day. He closed to the point that he could feel the chill of Kapdalat’s passing, and spy the shadowy miasma the great deceiver left where he tread. Knowing he was pursued, the Lord of demons came to a great city, and using his power brought it to </w:t>
+      </w:r>
+      <w:r>
+        <w:lastRenderedPageBreak/>
+        <w:t xml:space="preserve">ruin. He did this hoping that Aleph would delay. But the Walking God stopped only to appoint priests who cared for the people of the ruined city. For six days Kapdalat fled, six great cities he brought low. But on the seventh day Aleph drew near before Kapdalat could bring his power to bear, and the seventh city, </w:t>
+      </w:r>
+      <w:r>
+        <w:fldChar w:fldCharType="begin"/>
+      </w:r>
+      <w:r>
+        <w:instrText xml:space="preserve"> REF _Ref465844 \h </w:instrText>
+      </w:r>
+      <w:r>
+        <w:fldChar w:fldCharType="separate"/>
+      </w:r>
+      <w:r>
+        <w:t>Confluence City</w:t>
+      </w:r>
+      <w:r>
+        <w:fldChar w:fldCharType="end"/>
+      </w:r>
+      <w:r>
+        <w:t xml:space="preserve">, was saved. Kapdalat was now frightened, and bent his whole being upon escape. But Aleph did not pause to sleep or eat. And thus it was that Aleph caught Kapdalat. He lept on the demon and stuck him with his hammer. Kapdalat fell like a stone, but the hammer shattered and lay in the dust of the road. </w:t>
+      </w:r>
+    </w:p>
+    <w:p>
+      <w:pPr>
+        <w:pStyle w:val="Heading2"/>
+      </w:pPr>
+      <w:bookmarkStart w:id="147" w:name="_Toc9979873"/>
+      <w:r>
+        <w:t>Small Gods</w:t>
+      </w:r>
       <w:bookmarkEnd w:id="137"/>
-    </w:p>
-    <w:p>
-      <w:pPr>
-        <w:pStyle w:val="Heading3"/>
-      </w:pPr>
-      <w:bookmarkStart w:id="138" w:name="_Toc9979864"/>
-      <w:r>
-        <w:t>Description</w:t>
-      </w:r>
-      <w:bookmarkEnd w:id="138"/>
-    </w:p>
-    <w:p>
-      <w:r>
-        <w:t>A new religion that is growing in popularity</w:t>
-      </w:r>
-    </w:p>
-    <w:p>
-      <w:pPr>
-        <w:pStyle w:val="Heading3"/>
-      </w:pPr>
-      <w:bookmarkStart w:id="139" w:name="_Toc9979865"/>
-      <w:r>
-        <w:t>Fun Facts</w:t>
-      </w:r>
-      <w:bookmarkEnd w:id="139"/>
-    </w:p>
-    <w:p/>
-    <w:p>
-      <w:pPr>
-        <w:pStyle w:val="Heading3"/>
-      </w:pPr>
-      <w:bookmarkStart w:id="140" w:name="_Toc9979866"/>
-      <w:r>
-        <w:t>Scripture</w:t>
-      </w:r>
-      <w:bookmarkEnd w:id="140"/>
-    </w:p>
-    <w:p>
-      <w:pPr>
-        <w:pStyle w:val="Heading4"/>
-      </w:pPr>
-      <w:bookmarkStart w:id="141" w:name="_Toc9979867"/>
-      <w:r>
-        <w:t>Nsib</w:t>
-      </w:r>
-      <w:bookmarkEnd w:id="141"/>
-    </w:p>
-    <w:p>
-      <w:pPr>
-        <w:pStyle w:val="Heading5"/>
-      </w:pPr>
-      <w:bookmarkStart w:id="142" w:name="_Toc9979868"/>
-      <w:r>
-        <w:t>Chapter 1</w:t>
-      </w:r>
-      <w:bookmarkEnd w:id="142"/>
-    </w:p>
-    <w:p>
-      <w:r>
-        <w:t xml:space="preserve">In the time before demons walked the land. Some small and troublesome, some great and destructive. There were demons who spoiled milk and stole socks, but they were not the worst. There were demons who hid in men’s bodies and made them sick or mad, but they were not the worst. There were demons like great beasts who would eat people alive, but they were not the worst. There were demons who stole skins and wore them like clothes, but they were not the worst. There was one demon that stood above all others, El, the swallowing darkness. Where it walked shadows gathered. Where is rested the world festered and pussed. Where it strode neighbor turned against neighbor, sibling against sibling, parent against child. And above this all Aleph, who made the world and is lord over all watched. He saw the demons who made sport of his creation. Some of those He made He saved. But those saved were few for Aleph is just. And aleph was unhappy that those he saved numbered few. For His people knew Him and called his name, yet they were wicked and Aleph has no desire to aid the wicked. </w:t>
-      </w:r>
-    </w:p>
-    <w:p>
-      <w:pPr>
-        <w:pStyle w:val="Heading5"/>
-      </w:pPr>
-      <w:bookmarkStart w:id="143" w:name="_Toc9979869"/>
-      <w:r>
-        <w:t>Chapter 2</w:t>
-      </w:r>
-      <w:bookmarkEnd w:id="143"/>
-    </w:p>
-    <w:p>
-      <w:r>
-        <w:t xml:space="preserve">And so it came to pass that Aleph found a woman of pure heart and spirit whose name was Lily. And she worshiped him in name and in truth and though her life was hard her prayers were only for others. Aleph watched her for many years. He saw her life was hard and full of misfortune and torment at the hands of demons and evildoers. But she never cursed his name or ceased her praying. She never treated any person with anything other than kindness and respect. So one night Aleph went to her in a dream, and stood before Lily, a being of fire and light. He came in splendor and asked if she knew who He was. Lily replied calmly that the fire before her was Aleph. The flame that was Aleph nodded and looked to her asking her if she knew why he came. She thought for a moment before asking if he had come to help her neighbor Jenny for she had prayed for her neighbor before she went to sleep. For her husband, who was called Desmond beat jenny until she could only whimper, and that barely. But Aleph knew of the wickedness of her neighbors, and He told Lily of this wickedness. And Lily was unfazed, saying how saying how Jenny had been kind and good to her. A silence followed, and breaking that silence Lily told the Light before her that even though she did not like the man, he too was her neighbor. And Aleph continued to lay out her neighbors sins. He told of how Desmond drank away his days and his nights. How laden with drink his anger overcame him and he beat his wife till she could do naught but whimper, and that barely. He told her of how Jenny took advantage of the smallest kindness, and how she woke every morning in a new bed. And Lily was quite for a time. But Lily was not a fool, for she knew her neighbors had done these things, and yet she still cared for them. So she raised her gaze to the fire before her and entreated it to help her neighbors, wicked they may be. And Aleph looked down on the maiden before him and thundered that man and wife were a fitting punishment for each other. That they were wicked and should be punished. And the maiden did not flinch, but glared at the fire before her responding and told Him that it was not their fault that the world </w:t>
-      </w:r>
-      <w:r>
-        <w:lastRenderedPageBreak/>
-        <w:t>was full of hard choices and hunger and loneliness. She asked him what could be expected of people when demons are their neighbors. For a time there was silence. Until Lily continued and told the Lord of All that He knew very little about what it is like to live on this world. And Aleph was silent for he saw the wisdom in these words. And Lily continued resolutely, pleadingly she told of how she would help them if she could. Aleph knew he could give her this, and He reached out his hand and touched her. Lily awoke, and knew that is was no normal dream. And she was not surprised soon after to find that she was pregnant.</w:t>
-      </w:r>
-    </w:p>
-    <w:p>
-      <w:pPr>
-        <w:pStyle w:val="Heading5"/>
-      </w:pPr>
-      <w:bookmarkStart w:id="144" w:name="_Toc9979870"/>
-      <w:r>
-        <w:t>Chapter 3</w:t>
-      </w:r>
-      <w:bookmarkEnd w:id="144"/>
-    </w:p>
-    <w:p>
-      <w:r>
-        <w:t xml:space="preserve">And after a month Lily gave birth to a child who she named El. On the second day the child could crawl. On the third day the child could walk. On the fourth the child could talk. On the fifth the child could read. By the sixth the child could write. And Lily was not afraid, for she knew her son. But her neighbors were, for they feared that she had laid with a demon, and that her child was a demons child. And on the seventh day they surrounded her house and demanded her child. Show us the boy the mob cried. Show us he is as we are. But the house was quiet, and the mob grew frantic in their fear. The demanded the El be brought out and threatened to burn the house. But before they could act the door opened, and a young man stepped out. And he spoke to them in a voice powerful and deep, He told them that he was the one who they thought was El. And the people were afraid, for they knew of demons that looked like them. And in their fear they asked what He meant. And the young man who was not a young man calmly gazed upon the cowering neighbors and told the mob that he was Lily’s son, but He was not El. That He was not a demon. And one of the neighbors, his name Samuel, braver then the rest stepped forward and in a shaking, fearful voice demanded that He who was not El touch his hammer. For all know that demons fear but two things, cold iron and clean fire. And the one who was not El stepped forward and laid both hands on the iron of the hammer. A tense moment passed and nothing happened. The stunned silence was broken when He spoke again telling them that He was not El, though that is what His mother called Him. That He was Aleph, lord above all. That He had come to free you them demons and the wickedness of their own hearts. That He was Aleph, son of himself. Let the wicked hear Him and tremble. And they trembled and cursed Him, throwing stones and calling him a demon. And rage blossomed within Aleph. He seized the hammer intending to slay them all, but Lily leapt forward and laid a grasped him in supplication, quietly asking what He would expect from men who live with demons for neighbors. She told him that even the kindest pet will bite if it has been kicked. And Aleph saw that what she said was wise. He looked into the heart of Gerald and spoke, and told him that he saw into his heart of hearts, the place he hid from others, he told him of how he cheated those who work for him of what was owed, how he beat those who come to him seeking charity, and how he prayed to Aleph loudly, but do not believe that He watched over the world. Gerald grew pale, for he knew what was spoken was true. And Aleph laid out the sins of all who were gathered there, and their terror grew for He spoke the truth. </w:t>
-      </w:r>
-    </w:p>
-    <w:p>
-      <w:pPr>
-        <w:pStyle w:val="Heading5"/>
-      </w:pPr>
-      <w:bookmarkStart w:id="145" w:name="_Toc9979871"/>
-      <w:r>
-        <w:t>Chapter 4</w:t>
-      </w:r>
-      <w:bookmarkEnd w:id="145"/>
-    </w:p>
-    <w:p>
-      <w:r>
-        <w:t xml:space="preserve">Aleph looked at those trembling and sobbing before Him, and He drew a line in the dirt of the road so that it lay between Him and those who had come. He told them that there were two paths to take, side by side. Each of them were already traveling on their side. They must choose, stay on their own path, or cross to His. And Gerald spoke, observing that the road appeared to be much the same. That it led to the same place. And Aleph confirmed, telling him that it was the way of things. That all roads led to death. And Gerald continued, he asked why it matters which side we are on. He asked what was on their side of the road. And Aleph replied in a cold voice, and he told those assembled that on their side of the road was pain and punishment. Gerald thought on this for a moment, then asked what was on Alephs side of the road. And Alep replied in the same voice. He told those before him that on his path was pain and punishment for all evils that they had done. But that He was there, for it was His path. And Gerald inquired how one crossed from their path to Alephs. And Aleph replied that the only thing </w:t>
-      </w:r>
-      <w:r>
-        <w:lastRenderedPageBreak/>
-        <w:t xml:space="preserve">necessary was to come to him. And so Gerald crossed to Aleph to stand with his god, and Aleph struck him with the hammer, once, twice, then thrice. And the Gerald was brought low, crying out in pain. But after the third blow Aleph embraced Gerald. He told Gerald that he was the first to cross, and that was a brave thing, a hard thing to do. He told him that Gerald was no more, and that he was now Herald, the forger of the path. Then Aleph took the injury from Herald, fixed his bones and made him new again. But he did not take the pain. For Aleph spoke truly when he said that punishment cannot be avoided. One by one the mob crossed, and one by one Aleph struck them with his hammer. And after each fell, Aleph knelt and spoke to them. Giving them new names and healing their wounds. Many of those gathered had demons inside them that fled screaming when the hammer touched them. These people Aleph embraced also, and they were grateful. Some danced and praised His name for the joy of being free. But some were silent and offered no praise. Yet Aleph freed all those who came to him. In the end seven stayed on the other side of the line. Aleph asked them three times if they would cross, and three times they refused. After the third He sprung across the line and stuck each of them in turn, driving them to the ground. Not all were men. When he struck some there was the sound of quenching iron and the smell of burning leather. Those Aleph seized in his hands and broke in twain. Aleph did not speak to those who did not cross, nor did he heal them and ease their wounds. And so Aleph set off to finish what he had begun. He walked from town to town, offering each village he met the same choice he had given before. Always the results were the same. Some came, some stayed, and some who stayed were demons, those he destroyed. </w:t>
-      </w:r>
-    </w:p>
-    <w:p>
-      <w:pPr>
-        <w:pStyle w:val="Heading5"/>
-      </w:pPr>
-      <w:bookmarkStart w:id="146" w:name="_Toc9979872"/>
-      <w:r>
-        <w:t>Chapter 5</w:t>
-      </w:r>
-      <w:bookmarkEnd w:id="146"/>
-    </w:p>
-    <w:p>
-      <w:r>
-        <w:t>But there was one demon tha</w:t>
-      </w:r>
-      <w:r>
-        <w:t>t eluded Aleph, Kap</w:t>
-      </w:r>
-      <w:r>
-        <w:t>dalat</w:t>
-      </w:r>
-      <w:r>
-        <w:t xml:space="preserve">, the consuming dark. </w:t>
-      </w:r>
-      <w:r>
-        <w:t xml:space="preserve">And when Aleph stopped to offer a choice of path, Kapdalat had been there before, poisoning minds against each other. Setting neighbor against neighbor, parent against child, husband against wife. At the end of seven years Alephs feet had carried him throughout all the world. He had driven out the demons and only one still stood against him. Kapdalat, who did the work of a thousand demons, destroying, despoiling, and poisoning wherever he went. So Aleph gave chase and Kapdalat fled. </w:t>
-      </w:r>
-      <w:r>
-        <w:t xml:space="preserve">Soon Aleph was a fortnight behind the prince of shadows, then two days, then half a day. He closed to the point that he could feel the chill of Kapdalat’s passing, and spy the shadowy miasma the great deceiver left where he tread. Knowing he was pursued, the Lord of demons came to a great city, and using his power brought it to ruin. He did this hoping that Aleph would delay. But the Walking God stopped only to appoint priests who cared for the people of the ruined city. For six days Kapdalat fled, six great cities he brought low. But on the seventh day Aleph drew near before Kapdalat could bring his power to bear, and the seventh city, </w:t>
-      </w:r>
-      <w:r>
-        <w:fldChar w:fldCharType="begin"/>
-      </w:r>
-      <w:r>
-        <w:instrText xml:space="preserve"> REF _Ref465844 \h </w:instrText>
-      </w:r>
-      <w:r>
-        <w:fldChar w:fldCharType="separate"/>
-      </w:r>
-      <w:r>
-        <w:t>Confluence City</w:t>
-      </w:r>
-      <w:r>
-        <w:fldChar w:fldCharType="end"/>
-      </w:r>
-      <w:r>
-        <w:t xml:space="preserve">, was saved. Kapdalat was now frightened, and bent his whole being upon escape. But Aleph did not pause to sleep or eat. And thus it was that Aleph caught Kapdalat. He lept on the demon and stuck him with his hammer. Kapdalat fell like a stone, but the hammer shattered and lay in the dust of the road. </w:t>
-      </w:r>
-    </w:p>
-    <w:p>
-      <w:pPr>
-        <w:pStyle w:val="Heading2"/>
-      </w:pPr>
-      <w:bookmarkStart w:id="147" w:name="_Toc9979873"/>
-      <w:r>
-        <w:t>Small Gods</w:t>
-      </w:r>
-      <w:bookmarkEnd w:id="136"/>
       <w:bookmarkEnd w:id="147"/>
     </w:p>
     <w:p>
@@ -31385,16 +31456,16 @@
         <w:rPr>
           <w:vanish/>
         </w:rPr>
+        <w:t>Is going to be getting a shrine soon</w:t>
+      </w:r>
+    </w:p>
+    <w:p>
+      <w:pPr>
+        <w:pStyle w:val="Heading4"/>
+      </w:pPr>
+      <w:bookmarkStart w:id="386" w:name="_Toc9979995"/>
+      <w:r>
         <w:lastRenderedPageBreak/>
-        <w:t>Is going to be getting a shrine soon</w:t>
-      </w:r>
-    </w:p>
-    <w:p>
-      <w:pPr>
-        <w:pStyle w:val="Heading4"/>
-      </w:pPr>
-      <w:bookmarkStart w:id="386" w:name="_Toc9979995"/>
-      <w:r>
         <w:t>Companies</w:t>
       </w:r>
       <w:bookmarkEnd w:id="386"/>
@@ -35090,6 +35161,7 @@
         <w:rPr>
           <w:vanish/>
         </w:rPr>
+        <w:lastRenderedPageBreak/>
         <w:t>Jackalope weapon is grenade (AOE 1d4 ranged)</w:t>
       </w:r>
     </w:p>
@@ -35320,12 +35392,12 @@
       <w:pPr>
         <w:pStyle w:val="Heading3"/>
       </w:pPr>
-      <w:bookmarkStart w:id="401" w:name="_Toc641966"/>
-      <w:bookmarkStart w:id="402" w:name="_Toc9980006"/>
+      <w:bookmarkStart w:id="401" w:name="_Toc9980006"/>
+      <w:bookmarkStart w:id="402" w:name="_Toc641966"/>
       <w:r>
         <w:t>Governance</w:t>
       </w:r>
-      <w:bookmarkEnd w:id="402"/>
+      <w:bookmarkEnd w:id="401"/>
     </w:p>
     <w:p>
       <w:pPr>
@@ -35399,7 +35471,7 @@
       <w:r>
         <w:t>Big Water</w:t>
       </w:r>
-      <w:bookmarkEnd w:id="401"/>
+      <w:bookmarkEnd w:id="402"/>
       <w:bookmarkEnd w:id="406"/>
     </w:p>
     <w:p>
@@ -35881,6 +35953,7 @@
     </w:p>
     <w:p>
       <w:r>
+        <w:lastRenderedPageBreak/>
         <w:br w:type="page"/>
       </w:r>
     </w:p>
@@ -35889,21 +35962,21 @@
         <w:pStyle w:val="Heading1"/>
       </w:pPr>
       <w:bookmarkStart w:id="411" w:name="_Toc641968"/>
-      <w:bookmarkStart w:id="412" w:name="_Toc484895270"/>
-      <w:bookmarkStart w:id="413" w:name="_Toc9980014"/>
+      <w:bookmarkStart w:id="412" w:name="_Toc9980014"/>
+      <w:bookmarkStart w:id="413" w:name="_Toc484895270"/>
       <w:r>
         <w:lastRenderedPageBreak/>
         <w:t>Notes</w:t>
       </w:r>
       <w:bookmarkEnd w:id="411"/>
-      <w:bookmarkEnd w:id="413"/>
+      <w:bookmarkEnd w:id="412"/>
     </w:p>
     <w:p>
       <w:r>
         <w:t xml:space="preserve">Several hundred years post bronze age collapse in a world with magic. Few powerful civilizations have survived, and the ones that still cling to life exist only in their immediate area. New civilizations are being founded. Traditions are being formed. Ruins dot the land. World is beginning to claw itself out of a dark age. </w:t>
       </w:r>
     </w:p>
-    <w:bookmarkEnd w:id="412"/>
+    <w:bookmarkEnd w:id="413"/>
     <w:p>
       <w:pPr>
         <w:widowControl w:val="0"/>
@@ -36067,14 +36140,14 @@
         </w:rPr>
       </w:pPr>
       <w:bookmarkStart w:id="414" w:name="_Toc641969"/>
-      <w:bookmarkStart w:id="415" w:name="_Toc484895354"/>
-      <w:bookmarkStart w:id="416" w:name="_Toc9980015"/>
+      <w:bookmarkStart w:id="415" w:name="_Toc9980015"/>
+      <w:bookmarkStart w:id="416" w:name="_Toc484895354"/>
       <w:r>
         <w:lastRenderedPageBreak/>
         <w:t>External Repo</w:t>
       </w:r>
       <w:bookmarkEnd w:id="414"/>
-      <w:bookmarkEnd w:id="416"/>
+      <w:bookmarkEnd w:id="415"/>
     </w:p>
     <w:p>
       <w:pPr>
@@ -36145,6 +36218,7 @@
         <w:rPr>
           <w:vanish/>
         </w:rPr>
+        <w:lastRenderedPageBreak/>
         <w:t>Document Maintenance</w:t>
       </w:r>
       <w:bookmarkStart w:id="417" w:name="_Toc640146"/>
@@ -36170,7 +36244,7 @@
       <w:bookmarkStart w:id="437" w:name="_Toc7342216"/>
       <w:bookmarkStart w:id="438" w:name="_Toc8329428"/>
       <w:bookmarkStart w:id="439" w:name="_Toc9980016"/>
-      <w:bookmarkEnd w:id="415"/>
+      <w:bookmarkEnd w:id="416"/>
       <w:bookmarkEnd w:id="417"/>
       <w:bookmarkEnd w:id="418"/>
       <w:bookmarkEnd w:id="419"/>
@@ -37456,7 +37530,7 @@
           <w:rPr>
             <w:noProof/>
           </w:rPr>
-          <w:t>1</w:t>
+          <w:t>10</w:t>
         </w:r>
         <w:r>
           <w:rPr>
@@ -37955,7 +38029,7 @@
           <w:rPr>
             <w:noProof/>
           </w:rPr>
-          <w:t>21</w:t>
+          <w:t>49</w:t>
         </w:r>
         <w:r>
           <w:rPr>
@@ -43862,122 +43936,122 @@
     </dgm:pt>
   </dgm:ptLst>
   <dgm:cxnLst>
+    <dgm:cxn modelId="{E0A13BFA-9E71-47BF-A2B9-F749126C046F}" type="presOf" srcId="{D7A72BD0-052C-48E2-AB53-3F47F63709DF}" destId="{F3EF59E0-7AC3-4E6C-9746-DA5F791E6703}" srcOrd="1" destOrd="0" presId="urn:microsoft.com/office/officeart/2008/layout/HalfCircleOrganizationChart"/>
+    <dgm:cxn modelId="{2A082AA9-578B-4E2F-BE98-7049B63EECC2}" type="presOf" srcId="{6A79DCF7-0E3C-4DA5-8D83-5A3D57BD0526}" destId="{D6B4C9D7-D2FC-4E8C-AE1F-0B5D2A68C865}" srcOrd="0" destOrd="0" presId="urn:microsoft.com/office/officeart/2008/layout/HalfCircleOrganizationChart"/>
+    <dgm:cxn modelId="{625B25D3-36CC-4BAA-83BC-6E213489562E}" type="presOf" srcId="{D9B30B36-65DD-44BA-999C-A658FC081A17}" destId="{C63AAF21-6CC3-48A4-958F-CB81095E2C0A}" srcOrd="0" destOrd="0" presId="urn:microsoft.com/office/officeart/2008/layout/HalfCircleOrganizationChart"/>
+    <dgm:cxn modelId="{4E040DEB-15D7-430B-976B-05238D292FC4}" type="presOf" srcId="{7AC95177-EF0E-4DEC-876A-1763CF4A9353}" destId="{31D4943E-F229-4222-8BFE-F2206D7EE70B}" srcOrd="0" destOrd="0" presId="urn:microsoft.com/office/officeart/2008/layout/HalfCircleOrganizationChart"/>
+    <dgm:cxn modelId="{C47747AC-E94A-4FE4-BD33-4A871DBBAB9A}" srcId="{62DE799F-5236-41C7-88A0-899289C62164}" destId="{E09F7348-948C-4C69-85D3-7B77BA5EF1F8}" srcOrd="1" destOrd="0" parTransId="{6A79DCF7-0E3C-4DA5-8D83-5A3D57BD0526}" sibTransId="{0779E5BF-6C44-4A4C-95B1-0F7C7DBBB561}"/>
+    <dgm:cxn modelId="{8EC6FD4E-7896-40B3-87EB-3C3D6100E372}" srcId="{E09F7348-948C-4C69-85D3-7B77BA5EF1F8}" destId="{2BBD7D01-A610-4971-99F6-B54969EB5F3A}" srcOrd="0" destOrd="0" parTransId="{E077CAB2-DC69-4BB5-B022-63F52DF2A018}" sibTransId="{BB7B91E3-7895-462C-BF51-10BE8899AE21}"/>
+    <dgm:cxn modelId="{A0B5DF9B-5806-4AE0-89CF-9E736E9FAF9E}" srcId="{F0E4F176-76F3-4EE3-9D4F-9B72D0972366}" destId="{62DE799F-5236-41C7-88A0-899289C62164}" srcOrd="0" destOrd="0" parTransId="{BB57D594-E835-448A-AB50-483CCAC83978}" sibTransId="{DFEF9107-1E8D-45EC-8658-BF44DE5D747C}"/>
+    <dgm:cxn modelId="{5D00A873-2C69-4089-AAEE-4464F10060A2}" type="presOf" srcId="{CF689A67-F190-4C63-8FD4-C382DB29F4C5}" destId="{C62F5D92-5E64-4C8B-B58F-F6F6936CEDB2}" srcOrd="0" destOrd="0" presId="urn:microsoft.com/office/officeart/2008/layout/HalfCircleOrganizationChart"/>
+    <dgm:cxn modelId="{48316C7C-819F-4A3E-8A4C-F2707CF48E4E}" type="presOf" srcId="{390E0333-639A-41B0-96BB-E13E4C0D79D3}" destId="{14BAAC7E-C0E8-4A28-B64C-5CFABA66C3AC}" srcOrd="1" destOrd="0" presId="urn:microsoft.com/office/officeart/2008/layout/HalfCircleOrganizationChart"/>
+    <dgm:cxn modelId="{B6968A95-D4F7-45D5-B336-9337CD2C8653}" type="presOf" srcId="{D17D3D75-A04E-40D8-B7E3-ABE715812D29}" destId="{1C58B1E4-4F27-4F40-9811-188E1BCF24A4}" srcOrd="0" destOrd="0" presId="urn:microsoft.com/office/officeart/2008/layout/HalfCircleOrganizationChart"/>
+    <dgm:cxn modelId="{C065B493-0A8D-40D1-880A-3F5FCEBEA392}" srcId="{D7A72BD0-052C-48E2-AB53-3F47F63709DF}" destId="{10AA4508-E081-4E2C-969B-0A492A7ECECD}" srcOrd="0" destOrd="0" parTransId="{59E3A861-CC18-4E19-8339-43DBB3E82AC5}" sibTransId="{0175C1CB-C446-45EF-9E45-8945ADCAD225}"/>
+    <dgm:cxn modelId="{A22BAADB-9690-4AF7-AC37-27F279883E86}" type="presOf" srcId="{62DE799F-5236-41C7-88A0-899289C62164}" destId="{BFFCFEDB-B3A8-4BF8-A510-C4AF51B7C8AB}" srcOrd="1" destOrd="0" presId="urn:microsoft.com/office/officeart/2008/layout/HalfCircleOrganizationChart"/>
+    <dgm:cxn modelId="{6A65AE03-0B42-42B0-94AC-383956EF1117}" type="presOf" srcId="{2BBD7D01-A610-4971-99F6-B54969EB5F3A}" destId="{018DA487-0D50-41AA-A5CB-4C344372896C}" srcOrd="1" destOrd="0" presId="urn:microsoft.com/office/officeart/2008/layout/HalfCircleOrganizationChart"/>
+    <dgm:cxn modelId="{92CE156B-C8C4-409D-9F77-46E60E78B4FF}" type="presOf" srcId="{572BB43C-757C-442B-9564-700D185F5AD3}" destId="{9EBD48AA-5359-4A6C-97B7-024A8D947517}" srcOrd="0" destOrd="0" presId="urn:microsoft.com/office/officeart/2008/layout/HalfCircleOrganizationChart"/>
+    <dgm:cxn modelId="{A77016B3-82C1-4879-8329-8B2208E875FE}" type="presOf" srcId="{E09F7348-948C-4C69-85D3-7B77BA5EF1F8}" destId="{3AD8DCE8-0F13-42D1-A5A9-69837C84C5EB}" srcOrd="0" destOrd="0" presId="urn:microsoft.com/office/officeart/2008/layout/HalfCircleOrganizationChart"/>
+    <dgm:cxn modelId="{06093A51-CC64-4C0A-9005-8CB283803CC6}" srcId="{62DE799F-5236-41C7-88A0-899289C62164}" destId="{56A23E89-D4DD-4321-9014-9E00BE6B5E35}" srcOrd="0" destOrd="0" parTransId="{D9B30B36-65DD-44BA-999C-A658FC081A17}" sibTransId="{FEDD35CB-3D67-4A10-8375-A114298413A5}"/>
     <dgm:cxn modelId="{F24F4CEA-8C43-44AC-94F2-AAA3E2FDEE63}" srcId="{56A23E89-D4DD-4321-9014-9E00BE6B5E35}" destId="{2B8F6F7C-3379-434A-B58F-BFF97BA9F224}" srcOrd="0" destOrd="0" parTransId="{CF689A67-F190-4C63-8FD4-C382DB29F4C5}" sibTransId="{8BDAEFB3-3110-4236-BB51-DF5024EC6E20}"/>
-    <dgm:cxn modelId="{5C65DE34-DB86-4F87-ABDD-FB2F6137CE25}" type="presOf" srcId="{E077CAB2-DC69-4BB5-B022-63F52DF2A018}" destId="{B42B390E-0E29-4A2D-9C40-E2916E82A03E}" srcOrd="0" destOrd="0" presId="urn:microsoft.com/office/officeart/2008/layout/HalfCircleOrganizationChart"/>
-    <dgm:cxn modelId="{A0B5DF9B-5806-4AE0-89CF-9E736E9FAF9E}" srcId="{F0E4F176-76F3-4EE3-9D4F-9B72D0972366}" destId="{62DE799F-5236-41C7-88A0-899289C62164}" srcOrd="0" destOrd="0" parTransId="{BB57D594-E835-448A-AB50-483CCAC83978}" sibTransId="{DFEF9107-1E8D-45EC-8658-BF44DE5D747C}"/>
+    <dgm:cxn modelId="{297852D5-32E2-4B65-A837-3AE0FF2AD7A4}" type="presOf" srcId="{E077CAB2-DC69-4BB5-B022-63F52DF2A018}" destId="{B42B390E-0E29-4A2D-9C40-E2916E82A03E}" srcOrd="0" destOrd="0" presId="urn:microsoft.com/office/officeart/2008/layout/HalfCircleOrganizationChart"/>
+    <dgm:cxn modelId="{A28AE275-6CCF-44D1-91CA-1FD81F3E9FE3}" type="presOf" srcId="{E09F7348-948C-4C69-85D3-7B77BA5EF1F8}" destId="{94C093D2-457A-4E46-B8A9-3395A1BD1A76}" srcOrd="1" destOrd="0" presId="urn:microsoft.com/office/officeart/2008/layout/HalfCircleOrganizationChart"/>
+    <dgm:cxn modelId="{73899960-15AD-4E41-9F88-9D99E0F0C1B8}" type="presOf" srcId="{390E0333-639A-41B0-96BB-E13E4C0D79D3}" destId="{48DF6995-F1DE-4B52-B7E3-25F202A2C466}" srcOrd="0" destOrd="0" presId="urn:microsoft.com/office/officeart/2008/layout/HalfCircleOrganizationChart"/>
+    <dgm:cxn modelId="{E4308BDE-56DB-4397-B638-396041D20845}" srcId="{D7A72BD0-052C-48E2-AB53-3F47F63709DF}" destId="{D17D3D75-A04E-40D8-B7E3-ABE715812D29}" srcOrd="1" destOrd="0" parTransId="{1785212B-1444-46A0-9A48-AA22E23C9FEE}" sibTransId="{A671E29B-CC86-49F8-844A-F81F04885032}"/>
+    <dgm:cxn modelId="{BF0F29EF-382C-46AC-A7EE-BEF040945DBE}" type="presOf" srcId="{59E3A861-CC18-4E19-8339-43DBB3E82AC5}" destId="{7E51E972-524E-4895-A8D2-A9561A35FA33}" srcOrd="0" destOrd="0" presId="urn:microsoft.com/office/officeart/2008/layout/HalfCircleOrganizationChart"/>
+    <dgm:cxn modelId="{D6388C2E-7C0F-4A47-8E56-27E415A88B97}" type="presOf" srcId="{62DE799F-5236-41C7-88A0-899289C62164}" destId="{4C7774A6-9F0D-4C00-AB73-F264ADD7DD0D}" srcOrd="0" destOrd="0" presId="urn:microsoft.com/office/officeart/2008/layout/HalfCircleOrganizationChart"/>
+    <dgm:cxn modelId="{249861F8-2E5F-452B-A574-658E2E7FA316}" type="presOf" srcId="{2BBD7D01-A610-4971-99F6-B54969EB5F3A}" destId="{DAE64FC0-6EB7-43C0-BEC8-425FAC1B1BE8}" srcOrd="0" destOrd="0" presId="urn:microsoft.com/office/officeart/2008/layout/HalfCircleOrganizationChart"/>
+    <dgm:cxn modelId="{4EEDD226-AEA1-47F5-A09B-79C9F920290E}" type="presOf" srcId="{1785212B-1444-46A0-9A48-AA22E23C9FEE}" destId="{4234FAEB-35AC-42A3-824A-B7A8BEFFEB1B}" srcOrd="0" destOrd="0" presId="urn:microsoft.com/office/officeart/2008/layout/HalfCircleOrganizationChart"/>
+    <dgm:cxn modelId="{97075672-B400-458D-B1F5-4F85AECB4D1C}" type="presOf" srcId="{2B8F6F7C-3379-434A-B58F-BFF97BA9F224}" destId="{74A17174-2240-4B5A-88D4-EDD3E2352B90}" srcOrd="1" destOrd="0" presId="urn:microsoft.com/office/officeart/2008/layout/HalfCircleOrganizationChart"/>
+    <dgm:cxn modelId="{B72165A2-F26F-4092-B204-9ADB00D5319F}" type="presOf" srcId="{10AA4508-E081-4E2C-969B-0A492A7ECECD}" destId="{B76F4D15-0712-48F8-B36E-92360CCE4484}" srcOrd="1" destOrd="0" presId="urn:microsoft.com/office/officeart/2008/layout/HalfCircleOrganizationChart"/>
+    <dgm:cxn modelId="{D155212B-4875-43AB-8361-5BA5C4288C4F}" type="presOf" srcId="{F0E4F176-76F3-4EE3-9D4F-9B72D0972366}" destId="{9BF80F4E-B372-43D8-AC93-690A4A8DE886}" srcOrd="0" destOrd="0" presId="urn:microsoft.com/office/officeart/2008/layout/HalfCircleOrganizationChart"/>
+    <dgm:cxn modelId="{684002D8-D326-44C1-A49B-E86EAE1718B7}" srcId="{56A23E89-D4DD-4321-9014-9E00BE6B5E35}" destId="{D7A72BD0-052C-48E2-AB53-3F47F63709DF}" srcOrd="1" destOrd="0" parTransId="{7AC95177-EF0E-4DEC-876A-1763CF4A9353}" sibTransId="{B5BF43D7-71EC-4C92-AB79-F1FA836A8817}"/>
+    <dgm:cxn modelId="{408B1511-0377-40FF-8989-08CF11AE0952}" type="presOf" srcId="{2B8F6F7C-3379-434A-B58F-BFF97BA9F224}" destId="{D1E66E7E-E83A-41F9-8E7E-454A179E75B4}" srcOrd="0" destOrd="0" presId="urn:microsoft.com/office/officeart/2008/layout/HalfCircleOrganizationChart"/>
+    <dgm:cxn modelId="{29BA0890-683F-43AD-B287-EB5901D97E15}" type="presOf" srcId="{56A23E89-D4DD-4321-9014-9E00BE6B5E35}" destId="{391E71BC-EF3E-42C1-9641-2FE8C6D2E9C4}" srcOrd="0" destOrd="0" presId="urn:microsoft.com/office/officeart/2008/layout/HalfCircleOrganizationChart"/>
+    <dgm:cxn modelId="{856964EE-ECA9-4D9A-84D9-9B9E5271C739}" type="presOf" srcId="{D17D3D75-A04E-40D8-B7E3-ABE715812D29}" destId="{F6AF9584-813D-40CB-BC4E-1CCA65A750CB}" srcOrd="1" destOrd="0" presId="urn:microsoft.com/office/officeart/2008/layout/HalfCircleOrganizationChart"/>
+    <dgm:cxn modelId="{C2865344-B20F-4F72-91B7-8BE1E58E585C}" type="presOf" srcId="{10AA4508-E081-4E2C-969B-0A492A7ECECD}" destId="{19C76D47-0437-4E29-A496-A4B049B2FBF9}" srcOrd="0" destOrd="0" presId="urn:microsoft.com/office/officeart/2008/layout/HalfCircleOrganizationChart"/>
     <dgm:cxn modelId="{BEB1DC49-09C3-45C1-90A5-7EBF549CEADA}" srcId="{10AA4508-E081-4E2C-969B-0A492A7ECECD}" destId="{390E0333-639A-41B0-96BB-E13E4C0D79D3}" srcOrd="0" destOrd="0" parTransId="{572BB43C-757C-442B-9564-700D185F5AD3}" sibTransId="{4A4CBF7B-4E16-4E92-9172-DA359D320D5B}"/>
-    <dgm:cxn modelId="{75B85EEE-8578-4C0C-AA72-08B781227F18}" type="presOf" srcId="{2BBD7D01-A610-4971-99F6-B54969EB5F3A}" destId="{DAE64FC0-6EB7-43C0-BEC8-425FAC1B1BE8}" srcOrd="0" destOrd="0" presId="urn:microsoft.com/office/officeart/2008/layout/HalfCircleOrganizationChart"/>
-    <dgm:cxn modelId="{A3B7DADC-B8B9-4398-AA4B-614C0D741170}" type="presOf" srcId="{62DE799F-5236-41C7-88A0-899289C62164}" destId="{BFFCFEDB-B3A8-4BF8-A510-C4AF51B7C8AB}" srcOrd="1" destOrd="0" presId="urn:microsoft.com/office/officeart/2008/layout/HalfCircleOrganizationChart"/>
-    <dgm:cxn modelId="{5012C0AE-F59D-401C-A31E-8D47F130A353}" type="presOf" srcId="{390E0333-639A-41B0-96BB-E13E4C0D79D3}" destId="{48DF6995-F1DE-4B52-B7E3-25F202A2C466}" srcOrd="0" destOrd="0" presId="urn:microsoft.com/office/officeart/2008/layout/HalfCircleOrganizationChart"/>
-    <dgm:cxn modelId="{B9F16A94-B1DD-4150-828E-7BEDC36E37FD}" type="presOf" srcId="{D9B30B36-65DD-44BA-999C-A658FC081A17}" destId="{C63AAF21-6CC3-48A4-958F-CB81095E2C0A}" srcOrd="0" destOrd="0" presId="urn:microsoft.com/office/officeart/2008/layout/HalfCircleOrganizationChart"/>
-    <dgm:cxn modelId="{83B875B5-6666-4A81-8FB1-17ECE99F5BC7}" type="presOf" srcId="{D7A72BD0-052C-48E2-AB53-3F47F63709DF}" destId="{F3EF59E0-7AC3-4E6C-9746-DA5F791E6703}" srcOrd="1" destOrd="0" presId="urn:microsoft.com/office/officeart/2008/layout/HalfCircleOrganizationChart"/>
-    <dgm:cxn modelId="{21E3A1C8-BFE1-4B95-B993-E07B8F555510}" type="presOf" srcId="{E09F7348-948C-4C69-85D3-7B77BA5EF1F8}" destId="{3AD8DCE8-0F13-42D1-A5A9-69837C84C5EB}" srcOrd="0" destOrd="0" presId="urn:microsoft.com/office/officeart/2008/layout/HalfCircleOrganizationChart"/>
-    <dgm:cxn modelId="{F3AB85E3-BE95-4C7C-907A-2CCCD1400449}" type="presOf" srcId="{E09F7348-948C-4C69-85D3-7B77BA5EF1F8}" destId="{94C093D2-457A-4E46-B8A9-3395A1BD1A76}" srcOrd="1" destOrd="0" presId="urn:microsoft.com/office/officeart/2008/layout/HalfCircleOrganizationChart"/>
-    <dgm:cxn modelId="{0C8EE412-FB95-4941-804B-8A0D5353AB88}" type="presOf" srcId="{59E3A861-CC18-4E19-8339-43DBB3E82AC5}" destId="{7E51E972-524E-4895-A8D2-A9561A35FA33}" srcOrd="0" destOrd="0" presId="urn:microsoft.com/office/officeart/2008/layout/HalfCircleOrganizationChart"/>
-    <dgm:cxn modelId="{99F12C6A-C207-46CE-BAE7-AFC2F2E6EEBE}" type="presOf" srcId="{F0E4F176-76F3-4EE3-9D4F-9B72D0972366}" destId="{9BF80F4E-B372-43D8-AC93-690A4A8DE886}" srcOrd="0" destOrd="0" presId="urn:microsoft.com/office/officeart/2008/layout/HalfCircleOrganizationChart"/>
-    <dgm:cxn modelId="{A3AF6DE2-4BC5-4DCC-AE8C-165437466AF5}" type="presOf" srcId="{572BB43C-757C-442B-9564-700D185F5AD3}" destId="{9EBD48AA-5359-4A6C-97B7-024A8D947517}" srcOrd="0" destOrd="0" presId="urn:microsoft.com/office/officeart/2008/layout/HalfCircleOrganizationChart"/>
-    <dgm:cxn modelId="{684002D8-D326-44C1-A49B-E86EAE1718B7}" srcId="{56A23E89-D4DD-4321-9014-9E00BE6B5E35}" destId="{D7A72BD0-052C-48E2-AB53-3F47F63709DF}" srcOrd="1" destOrd="0" parTransId="{7AC95177-EF0E-4DEC-876A-1763CF4A9353}" sibTransId="{B5BF43D7-71EC-4C92-AB79-F1FA836A8817}"/>
-    <dgm:cxn modelId="{C7F21C86-6147-4153-A625-8B632C2F465C}" type="presOf" srcId="{2B8F6F7C-3379-434A-B58F-BFF97BA9F224}" destId="{D1E66E7E-E83A-41F9-8E7E-454A179E75B4}" srcOrd="0" destOrd="0" presId="urn:microsoft.com/office/officeart/2008/layout/HalfCircleOrganizationChart"/>
-    <dgm:cxn modelId="{06093A51-CC64-4C0A-9005-8CB283803CC6}" srcId="{62DE799F-5236-41C7-88A0-899289C62164}" destId="{56A23E89-D4DD-4321-9014-9E00BE6B5E35}" srcOrd="0" destOrd="0" parTransId="{D9B30B36-65DD-44BA-999C-A658FC081A17}" sibTransId="{FEDD35CB-3D67-4A10-8375-A114298413A5}"/>
-    <dgm:cxn modelId="{BAF15FE6-D4C9-405C-98CE-7F9B4A01CDBB}" type="presOf" srcId="{D17D3D75-A04E-40D8-B7E3-ABE715812D29}" destId="{1C58B1E4-4F27-4F40-9811-188E1BCF24A4}" srcOrd="0" destOrd="0" presId="urn:microsoft.com/office/officeart/2008/layout/HalfCircleOrganizationChart"/>
-    <dgm:cxn modelId="{C065B493-0A8D-40D1-880A-3F5FCEBEA392}" srcId="{D7A72BD0-052C-48E2-AB53-3F47F63709DF}" destId="{10AA4508-E081-4E2C-969B-0A492A7ECECD}" srcOrd="0" destOrd="0" parTransId="{59E3A861-CC18-4E19-8339-43DBB3E82AC5}" sibTransId="{0175C1CB-C446-45EF-9E45-8945ADCAD225}"/>
-    <dgm:cxn modelId="{0837472A-9E3D-42B9-B860-C2EBE45C3818}" type="presOf" srcId="{10AA4508-E081-4E2C-969B-0A492A7ECECD}" destId="{B76F4D15-0712-48F8-B36E-92360CCE4484}" srcOrd="1" destOrd="0" presId="urn:microsoft.com/office/officeart/2008/layout/HalfCircleOrganizationChart"/>
-    <dgm:cxn modelId="{8EC6FD4E-7896-40B3-87EB-3C3D6100E372}" srcId="{E09F7348-948C-4C69-85D3-7B77BA5EF1F8}" destId="{2BBD7D01-A610-4971-99F6-B54969EB5F3A}" srcOrd="0" destOrd="0" parTransId="{E077CAB2-DC69-4BB5-B022-63F52DF2A018}" sibTransId="{BB7B91E3-7895-462C-BF51-10BE8899AE21}"/>
-    <dgm:cxn modelId="{041FD5DE-DC33-48DE-B7DE-7F887D5F8F8F}" type="presOf" srcId="{1785212B-1444-46A0-9A48-AA22E23C9FEE}" destId="{4234FAEB-35AC-42A3-824A-B7A8BEFFEB1B}" srcOrd="0" destOrd="0" presId="urn:microsoft.com/office/officeart/2008/layout/HalfCircleOrganizationChart"/>
-    <dgm:cxn modelId="{B89413E2-E58F-4C22-BF82-26BF8B21A95C}" type="presOf" srcId="{56A23E89-D4DD-4321-9014-9E00BE6B5E35}" destId="{391E71BC-EF3E-42C1-9641-2FE8C6D2E9C4}" srcOrd="0" destOrd="0" presId="urn:microsoft.com/office/officeart/2008/layout/HalfCircleOrganizationChart"/>
-    <dgm:cxn modelId="{16D17C93-22A9-4E03-8DDA-B315E1FFBC88}" type="presOf" srcId="{390E0333-639A-41B0-96BB-E13E4C0D79D3}" destId="{14BAAC7E-C0E8-4A28-B64C-5CFABA66C3AC}" srcOrd="1" destOrd="0" presId="urn:microsoft.com/office/officeart/2008/layout/HalfCircleOrganizationChart"/>
-    <dgm:cxn modelId="{C47747AC-E94A-4FE4-BD33-4A871DBBAB9A}" srcId="{62DE799F-5236-41C7-88A0-899289C62164}" destId="{E09F7348-948C-4C69-85D3-7B77BA5EF1F8}" srcOrd="1" destOrd="0" parTransId="{6A79DCF7-0E3C-4DA5-8D83-5A3D57BD0526}" sibTransId="{0779E5BF-6C44-4A4C-95B1-0F7C7DBBB561}"/>
-    <dgm:cxn modelId="{201407A2-DFE1-4BF0-8D6A-57CDB239B0A0}" type="presOf" srcId="{10AA4508-E081-4E2C-969B-0A492A7ECECD}" destId="{19C76D47-0437-4E29-A496-A4B049B2FBF9}" srcOrd="0" destOrd="0" presId="urn:microsoft.com/office/officeart/2008/layout/HalfCircleOrganizationChart"/>
-    <dgm:cxn modelId="{C6776F64-95C5-433F-8E2B-AF4907E27086}" type="presOf" srcId="{62DE799F-5236-41C7-88A0-899289C62164}" destId="{4C7774A6-9F0D-4C00-AB73-F264ADD7DD0D}" srcOrd="0" destOrd="0" presId="urn:microsoft.com/office/officeart/2008/layout/HalfCircleOrganizationChart"/>
-    <dgm:cxn modelId="{2F9D9B56-BD4A-434D-A233-5A64B02DC323}" type="presOf" srcId="{56A23E89-D4DD-4321-9014-9E00BE6B5E35}" destId="{83337F51-E774-445C-81AD-C5370D8AC3D3}" srcOrd="1" destOrd="0" presId="urn:microsoft.com/office/officeart/2008/layout/HalfCircleOrganizationChart"/>
-    <dgm:cxn modelId="{E4308BDE-56DB-4397-B638-396041D20845}" srcId="{D7A72BD0-052C-48E2-AB53-3F47F63709DF}" destId="{D17D3D75-A04E-40D8-B7E3-ABE715812D29}" srcOrd="1" destOrd="0" parTransId="{1785212B-1444-46A0-9A48-AA22E23C9FEE}" sibTransId="{A671E29B-CC86-49F8-844A-F81F04885032}"/>
-    <dgm:cxn modelId="{E08EC70B-A389-443B-8660-1E68F26225D1}" type="presOf" srcId="{D7A72BD0-052C-48E2-AB53-3F47F63709DF}" destId="{112463D3-8D2D-499B-A4D6-40CC32EBDF06}" srcOrd="0" destOrd="0" presId="urn:microsoft.com/office/officeart/2008/layout/HalfCircleOrganizationChart"/>
-    <dgm:cxn modelId="{B54750EE-ED35-42CB-8728-7A992E66BC45}" type="presOf" srcId="{CF689A67-F190-4C63-8FD4-C382DB29F4C5}" destId="{C62F5D92-5E64-4C8B-B58F-F6F6936CEDB2}" srcOrd="0" destOrd="0" presId="urn:microsoft.com/office/officeart/2008/layout/HalfCircleOrganizationChart"/>
-    <dgm:cxn modelId="{9CCEB240-FF72-422C-B9E2-E16F1325A92C}" type="presOf" srcId="{6A79DCF7-0E3C-4DA5-8D83-5A3D57BD0526}" destId="{D6B4C9D7-D2FC-4E8C-AE1F-0B5D2A68C865}" srcOrd="0" destOrd="0" presId="urn:microsoft.com/office/officeart/2008/layout/HalfCircleOrganizationChart"/>
-    <dgm:cxn modelId="{64F3FA76-A0E6-4AF9-8AC3-8396E4927F99}" type="presOf" srcId="{7AC95177-EF0E-4DEC-876A-1763CF4A9353}" destId="{31D4943E-F229-4222-8BFE-F2206D7EE70B}" srcOrd="0" destOrd="0" presId="urn:microsoft.com/office/officeart/2008/layout/HalfCircleOrganizationChart"/>
-    <dgm:cxn modelId="{88D1D203-7FE9-45CF-A9BE-62FED6D76BF3}" type="presOf" srcId="{2BBD7D01-A610-4971-99F6-B54969EB5F3A}" destId="{018DA487-0D50-41AA-A5CB-4C344372896C}" srcOrd="1" destOrd="0" presId="urn:microsoft.com/office/officeart/2008/layout/HalfCircleOrganizationChart"/>
-    <dgm:cxn modelId="{95AF7D50-E022-4287-BE31-D8EEF90B5E6F}" type="presOf" srcId="{D17D3D75-A04E-40D8-B7E3-ABE715812D29}" destId="{F6AF9584-813D-40CB-BC4E-1CCA65A750CB}" srcOrd="1" destOrd="0" presId="urn:microsoft.com/office/officeart/2008/layout/HalfCircleOrganizationChart"/>
-    <dgm:cxn modelId="{217FE51B-4314-4A76-8CF1-F3FE27A50C12}" type="presOf" srcId="{2B8F6F7C-3379-434A-B58F-BFF97BA9F224}" destId="{74A17174-2240-4B5A-88D4-EDD3E2352B90}" srcOrd="1" destOrd="0" presId="urn:microsoft.com/office/officeart/2008/layout/HalfCircleOrganizationChart"/>
-    <dgm:cxn modelId="{BA045951-02AA-49E6-B7A4-575BBBB477CE}" type="presParOf" srcId="{9BF80F4E-B372-43D8-AC93-690A4A8DE886}" destId="{C66A6C9F-EF45-4940-B10C-049A4124D2FA}" srcOrd="0" destOrd="0" presId="urn:microsoft.com/office/officeart/2008/layout/HalfCircleOrganizationChart"/>
-    <dgm:cxn modelId="{7EAA9538-F499-439A-A918-CEC0F7430190}" type="presParOf" srcId="{C66A6C9F-EF45-4940-B10C-049A4124D2FA}" destId="{1A262B77-1B68-4F42-8045-CE451D590823}" srcOrd="0" destOrd="0" presId="urn:microsoft.com/office/officeart/2008/layout/HalfCircleOrganizationChart"/>
-    <dgm:cxn modelId="{3CA41EFD-064D-411C-883C-2DCB96B23683}" type="presParOf" srcId="{1A262B77-1B68-4F42-8045-CE451D590823}" destId="{4C7774A6-9F0D-4C00-AB73-F264ADD7DD0D}" srcOrd="0" destOrd="0" presId="urn:microsoft.com/office/officeart/2008/layout/HalfCircleOrganizationChart"/>
-    <dgm:cxn modelId="{55A1E19A-CF33-4B52-B787-24300141872D}" type="presParOf" srcId="{1A262B77-1B68-4F42-8045-CE451D590823}" destId="{738379EC-4356-40CA-8E19-D8FAF2F10E66}" srcOrd="1" destOrd="0" presId="urn:microsoft.com/office/officeart/2008/layout/HalfCircleOrganizationChart"/>
-    <dgm:cxn modelId="{AD3A3106-228C-4896-99D7-582069C5C72E}" type="presParOf" srcId="{1A262B77-1B68-4F42-8045-CE451D590823}" destId="{1A6B7336-A5A6-4CAB-96FF-7DD2B99B7306}" srcOrd="2" destOrd="0" presId="urn:microsoft.com/office/officeart/2008/layout/HalfCircleOrganizationChart"/>
-    <dgm:cxn modelId="{383B8688-7F55-4714-9E7B-E83CEEE7CC02}" type="presParOf" srcId="{1A262B77-1B68-4F42-8045-CE451D590823}" destId="{BFFCFEDB-B3A8-4BF8-A510-C4AF51B7C8AB}" srcOrd="3" destOrd="0" presId="urn:microsoft.com/office/officeart/2008/layout/HalfCircleOrganizationChart"/>
-    <dgm:cxn modelId="{F9B07F36-52CA-4419-9FB2-CC3B02D882F3}" type="presParOf" srcId="{C66A6C9F-EF45-4940-B10C-049A4124D2FA}" destId="{08B36B8B-1399-449C-9D1F-4112B3E929DD}" srcOrd="1" destOrd="0" presId="urn:microsoft.com/office/officeart/2008/layout/HalfCircleOrganizationChart"/>
-    <dgm:cxn modelId="{DE8D989F-295C-4E56-8113-88979E59D217}" type="presParOf" srcId="{08B36B8B-1399-449C-9D1F-4112B3E929DD}" destId="{C63AAF21-6CC3-48A4-958F-CB81095E2C0A}" srcOrd="0" destOrd="0" presId="urn:microsoft.com/office/officeart/2008/layout/HalfCircleOrganizationChart"/>
-    <dgm:cxn modelId="{DD373D63-07AA-4F8D-AE54-36C26C900995}" type="presParOf" srcId="{08B36B8B-1399-449C-9D1F-4112B3E929DD}" destId="{EC6F0ED9-B6CB-4AD2-B41A-032BBDC8E0E7}" srcOrd="1" destOrd="0" presId="urn:microsoft.com/office/officeart/2008/layout/HalfCircleOrganizationChart"/>
-    <dgm:cxn modelId="{ABF7D9BA-2759-477D-8310-6AB2C655B939}" type="presParOf" srcId="{EC6F0ED9-B6CB-4AD2-B41A-032BBDC8E0E7}" destId="{091D70B8-739B-4AC0-8BA2-E967B2255436}" srcOrd="0" destOrd="0" presId="urn:microsoft.com/office/officeart/2008/layout/HalfCircleOrganizationChart"/>
-    <dgm:cxn modelId="{8E57B4CC-6896-4FA0-98A4-518FA4BC6FE7}" type="presParOf" srcId="{091D70B8-739B-4AC0-8BA2-E967B2255436}" destId="{391E71BC-EF3E-42C1-9641-2FE8C6D2E9C4}" srcOrd="0" destOrd="0" presId="urn:microsoft.com/office/officeart/2008/layout/HalfCircleOrganizationChart"/>
-    <dgm:cxn modelId="{0D3A93AF-6885-4606-A245-71F7EE77BE5C}" type="presParOf" srcId="{091D70B8-739B-4AC0-8BA2-E967B2255436}" destId="{ED9D3E78-7B5E-4CBE-A400-585C5F857361}" srcOrd="1" destOrd="0" presId="urn:microsoft.com/office/officeart/2008/layout/HalfCircleOrganizationChart"/>
-    <dgm:cxn modelId="{FE8FA84A-F35B-44DF-8BBD-3BCB097A5D70}" type="presParOf" srcId="{091D70B8-739B-4AC0-8BA2-E967B2255436}" destId="{6E906109-6EBE-41E5-837D-9CB470B361A0}" srcOrd="2" destOrd="0" presId="urn:microsoft.com/office/officeart/2008/layout/HalfCircleOrganizationChart"/>
-    <dgm:cxn modelId="{B91D7245-B9A6-43F5-B1B5-765D4DDF7617}" type="presParOf" srcId="{091D70B8-739B-4AC0-8BA2-E967B2255436}" destId="{83337F51-E774-445C-81AD-C5370D8AC3D3}" srcOrd="3" destOrd="0" presId="urn:microsoft.com/office/officeart/2008/layout/HalfCircleOrganizationChart"/>
-    <dgm:cxn modelId="{FC87A419-C7CB-496C-AAD0-39EF681DEE4D}" type="presParOf" srcId="{EC6F0ED9-B6CB-4AD2-B41A-032BBDC8E0E7}" destId="{BA5BE7D6-ABD8-4C5D-8772-E36610D2F015}" srcOrd="1" destOrd="0" presId="urn:microsoft.com/office/officeart/2008/layout/HalfCircleOrganizationChart"/>
-    <dgm:cxn modelId="{9ED6427C-A27A-4021-A106-186493C392F2}" type="presParOf" srcId="{BA5BE7D6-ABD8-4C5D-8772-E36610D2F015}" destId="{C62F5D92-5E64-4C8B-B58F-F6F6936CEDB2}" srcOrd="0" destOrd="0" presId="urn:microsoft.com/office/officeart/2008/layout/HalfCircleOrganizationChart"/>
-    <dgm:cxn modelId="{9075AD1D-3D36-4A7F-A702-D6307443E02C}" type="presParOf" srcId="{BA5BE7D6-ABD8-4C5D-8772-E36610D2F015}" destId="{57B19DE5-390B-4A4A-83DE-C54A786F703C}" srcOrd="1" destOrd="0" presId="urn:microsoft.com/office/officeart/2008/layout/HalfCircleOrganizationChart"/>
-    <dgm:cxn modelId="{4B459839-F305-457B-BD9E-8AF01FA48C05}" type="presParOf" srcId="{57B19DE5-390B-4A4A-83DE-C54A786F703C}" destId="{A974DB58-CBFE-4D38-9F17-0A78514CF874}" srcOrd="0" destOrd="0" presId="urn:microsoft.com/office/officeart/2008/layout/HalfCircleOrganizationChart"/>
-    <dgm:cxn modelId="{EF061B9F-A83A-4C0F-AEEC-5CD12967529C}" type="presParOf" srcId="{A974DB58-CBFE-4D38-9F17-0A78514CF874}" destId="{D1E66E7E-E83A-41F9-8E7E-454A179E75B4}" srcOrd="0" destOrd="0" presId="urn:microsoft.com/office/officeart/2008/layout/HalfCircleOrganizationChart"/>
-    <dgm:cxn modelId="{202B3FA0-6623-4807-843C-3C626A3756D6}" type="presParOf" srcId="{A974DB58-CBFE-4D38-9F17-0A78514CF874}" destId="{1DD3BD5A-77F4-4264-8A1C-189DB2729E9A}" srcOrd="1" destOrd="0" presId="urn:microsoft.com/office/officeart/2008/layout/HalfCircleOrganizationChart"/>
-    <dgm:cxn modelId="{8B97EAB0-5BC3-4A94-BF00-209AF208BD8E}" type="presParOf" srcId="{A974DB58-CBFE-4D38-9F17-0A78514CF874}" destId="{AB526E7F-ECFF-40B9-B0D8-760D10E6552A}" srcOrd="2" destOrd="0" presId="urn:microsoft.com/office/officeart/2008/layout/HalfCircleOrganizationChart"/>
-    <dgm:cxn modelId="{63DD2BCF-2DC4-4E77-B887-36E49A1CB2B7}" type="presParOf" srcId="{A974DB58-CBFE-4D38-9F17-0A78514CF874}" destId="{74A17174-2240-4B5A-88D4-EDD3E2352B90}" srcOrd="3" destOrd="0" presId="urn:microsoft.com/office/officeart/2008/layout/HalfCircleOrganizationChart"/>
-    <dgm:cxn modelId="{91D07D13-C6A1-4CDC-BA4C-F027A5A727E5}" type="presParOf" srcId="{57B19DE5-390B-4A4A-83DE-C54A786F703C}" destId="{F89B5B43-3E4D-4E9F-8DC9-B8611A8A1E91}" srcOrd="1" destOrd="0" presId="urn:microsoft.com/office/officeart/2008/layout/HalfCircleOrganizationChart"/>
-    <dgm:cxn modelId="{0C82C438-99E5-41FA-8160-7640800D7B38}" type="presParOf" srcId="{57B19DE5-390B-4A4A-83DE-C54A786F703C}" destId="{63A67CB3-CE00-4B07-8615-EF25E16F17A8}" srcOrd="2" destOrd="0" presId="urn:microsoft.com/office/officeart/2008/layout/HalfCircleOrganizationChart"/>
-    <dgm:cxn modelId="{297719A1-145C-4DDE-BC80-0FE5B96408E8}" type="presParOf" srcId="{BA5BE7D6-ABD8-4C5D-8772-E36610D2F015}" destId="{31D4943E-F229-4222-8BFE-F2206D7EE70B}" srcOrd="2" destOrd="0" presId="urn:microsoft.com/office/officeart/2008/layout/HalfCircleOrganizationChart"/>
-    <dgm:cxn modelId="{278D97A0-DABD-43FD-A502-8FAD66FA1804}" type="presParOf" srcId="{BA5BE7D6-ABD8-4C5D-8772-E36610D2F015}" destId="{E561297A-6D4D-404E-BE97-FE763ACDCBC2}" srcOrd="3" destOrd="0" presId="urn:microsoft.com/office/officeart/2008/layout/HalfCircleOrganizationChart"/>
-    <dgm:cxn modelId="{C364919F-5622-4D36-8E51-DA1953A8F369}" type="presParOf" srcId="{E561297A-6D4D-404E-BE97-FE763ACDCBC2}" destId="{BCAA267E-B9F7-4403-893D-F135E953432A}" srcOrd="0" destOrd="0" presId="urn:microsoft.com/office/officeart/2008/layout/HalfCircleOrganizationChart"/>
-    <dgm:cxn modelId="{BC68E21E-05E2-4927-9F7A-2E59B9D2A887}" type="presParOf" srcId="{BCAA267E-B9F7-4403-893D-F135E953432A}" destId="{112463D3-8D2D-499B-A4D6-40CC32EBDF06}" srcOrd="0" destOrd="0" presId="urn:microsoft.com/office/officeart/2008/layout/HalfCircleOrganizationChart"/>
-    <dgm:cxn modelId="{96B23676-2B80-4D3D-850E-E827DE60FC11}" type="presParOf" srcId="{BCAA267E-B9F7-4403-893D-F135E953432A}" destId="{02C16A38-90CD-4479-A6E0-BFD5C568D500}" srcOrd="1" destOrd="0" presId="urn:microsoft.com/office/officeart/2008/layout/HalfCircleOrganizationChart"/>
-    <dgm:cxn modelId="{0BA37A41-168E-4124-A5F8-4F8953A365B2}" type="presParOf" srcId="{BCAA267E-B9F7-4403-893D-F135E953432A}" destId="{BC90723B-7D16-4E0C-8A4E-9C6C91CE0204}" srcOrd="2" destOrd="0" presId="urn:microsoft.com/office/officeart/2008/layout/HalfCircleOrganizationChart"/>
-    <dgm:cxn modelId="{956531F1-335D-4FFA-A661-351BC940A4E5}" type="presParOf" srcId="{BCAA267E-B9F7-4403-893D-F135E953432A}" destId="{F3EF59E0-7AC3-4E6C-9746-DA5F791E6703}" srcOrd="3" destOrd="0" presId="urn:microsoft.com/office/officeart/2008/layout/HalfCircleOrganizationChart"/>
-    <dgm:cxn modelId="{10C7E694-A770-412F-A0AF-DA490096C17B}" type="presParOf" srcId="{E561297A-6D4D-404E-BE97-FE763ACDCBC2}" destId="{B08654CA-8C69-44EB-BD54-40A04F6D2181}" srcOrd="1" destOrd="0" presId="urn:microsoft.com/office/officeart/2008/layout/HalfCircleOrganizationChart"/>
-    <dgm:cxn modelId="{567B4253-B0DB-424D-9B8E-AE05FC84CE7E}" type="presParOf" srcId="{B08654CA-8C69-44EB-BD54-40A04F6D2181}" destId="{7E51E972-524E-4895-A8D2-A9561A35FA33}" srcOrd="0" destOrd="0" presId="urn:microsoft.com/office/officeart/2008/layout/HalfCircleOrganizationChart"/>
-    <dgm:cxn modelId="{03F321E3-7488-4C78-A4C5-6986EF34A2DF}" type="presParOf" srcId="{B08654CA-8C69-44EB-BD54-40A04F6D2181}" destId="{3A0E0D6A-80E6-4A51-BD4B-A5F8ECFB5B54}" srcOrd="1" destOrd="0" presId="urn:microsoft.com/office/officeart/2008/layout/HalfCircleOrganizationChart"/>
-    <dgm:cxn modelId="{2CAECEFF-96AB-4C8F-B720-1BC6D9E5E98F}" type="presParOf" srcId="{3A0E0D6A-80E6-4A51-BD4B-A5F8ECFB5B54}" destId="{0BCBE928-1EE0-41ED-A71E-6FF48A96C15E}" srcOrd="0" destOrd="0" presId="urn:microsoft.com/office/officeart/2008/layout/HalfCircleOrganizationChart"/>
-    <dgm:cxn modelId="{248C35C2-8081-47CA-BCB8-EFC62D295330}" type="presParOf" srcId="{0BCBE928-1EE0-41ED-A71E-6FF48A96C15E}" destId="{19C76D47-0437-4E29-A496-A4B049B2FBF9}" srcOrd="0" destOrd="0" presId="urn:microsoft.com/office/officeart/2008/layout/HalfCircleOrganizationChart"/>
-    <dgm:cxn modelId="{6AD7581A-5FD0-4A13-83DA-1EAAC0A54343}" type="presParOf" srcId="{0BCBE928-1EE0-41ED-A71E-6FF48A96C15E}" destId="{D741512E-6A80-438F-A3E5-25234B0BA90F}" srcOrd="1" destOrd="0" presId="urn:microsoft.com/office/officeart/2008/layout/HalfCircleOrganizationChart"/>
-    <dgm:cxn modelId="{BDC9B78A-66F1-4117-83B4-B8DCD8509A33}" type="presParOf" srcId="{0BCBE928-1EE0-41ED-A71E-6FF48A96C15E}" destId="{550A9BAB-ADE0-4CDF-AED5-D9DFC90CCBF1}" srcOrd="2" destOrd="0" presId="urn:microsoft.com/office/officeart/2008/layout/HalfCircleOrganizationChart"/>
-    <dgm:cxn modelId="{576725DC-916E-4F49-8686-7E5E770FF4E1}" type="presParOf" srcId="{0BCBE928-1EE0-41ED-A71E-6FF48A96C15E}" destId="{B76F4D15-0712-48F8-B36E-92360CCE4484}" srcOrd="3" destOrd="0" presId="urn:microsoft.com/office/officeart/2008/layout/HalfCircleOrganizationChart"/>
-    <dgm:cxn modelId="{7AC223AD-56F3-44BA-9978-1F1CED40BAA5}" type="presParOf" srcId="{3A0E0D6A-80E6-4A51-BD4B-A5F8ECFB5B54}" destId="{59376214-2511-4221-B16E-B22D4505A850}" srcOrd="1" destOrd="0" presId="urn:microsoft.com/office/officeart/2008/layout/HalfCircleOrganizationChart"/>
-    <dgm:cxn modelId="{371AF58B-5256-4B1E-9EF1-1B82E444B4D5}" type="presParOf" srcId="{59376214-2511-4221-B16E-B22D4505A850}" destId="{9EBD48AA-5359-4A6C-97B7-024A8D947517}" srcOrd="0" destOrd="0" presId="urn:microsoft.com/office/officeart/2008/layout/HalfCircleOrganizationChart"/>
-    <dgm:cxn modelId="{3BD4D5F2-858B-4CA3-AE67-04BE8983FB32}" type="presParOf" srcId="{59376214-2511-4221-B16E-B22D4505A850}" destId="{3F5A5BC6-F3F5-45AA-81DA-7FE9BD759E59}" srcOrd="1" destOrd="0" presId="urn:microsoft.com/office/officeart/2008/layout/HalfCircleOrganizationChart"/>
-    <dgm:cxn modelId="{AE5B2436-EE47-4271-BBEC-791074DB974C}" type="presParOf" srcId="{3F5A5BC6-F3F5-45AA-81DA-7FE9BD759E59}" destId="{81501108-9817-46D1-8A49-25062370D628}" srcOrd="0" destOrd="0" presId="urn:microsoft.com/office/officeart/2008/layout/HalfCircleOrganizationChart"/>
-    <dgm:cxn modelId="{8036DD7B-B045-4D8D-A133-13AF22204C0D}" type="presParOf" srcId="{81501108-9817-46D1-8A49-25062370D628}" destId="{48DF6995-F1DE-4B52-B7E3-25F202A2C466}" srcOrd="0" destOrd="0" presId="urn:microsoft.com/office/officeart/2008/layout/HalfCircleOrganizationChart"/>
-    <dgm:cxn modelId="{8C94BAA1-742E-43DB-9113-4ADBF383CC45}" type="presParOf" srcId="{81501108-9817-46D1-8A49-25062370D628}" destId="{740EC456-76C7-4A4B-871D-8B9BFA1179CD}" srcOrd="1" destOrd="0" presId="urn:microsoft.com/office/officeart/2008/layout/HalfCircleOrganizationChart"/>
-    <dgm:cxn modelId="{7FA34F83-BB01-412D-A72A-BD87A3F82C85}" type="presParOf" srcId="{81501108-9817-46D1-8A49-25062370D628}" destId="{71A4A9FB-D79A-41DC-A93D-601525626F7C}" srcOrd="2" destOrd="0" presId="urn:microsoft.com/office/officeart/2008/layout/HalfCircleOrganizationChart"/>
-    <dgm:cxn modelId="{9F892455-C6CB-47ED-8858-0D47717D7BE3}" type="presParOf" srcId="{81501108-9817-46D1-8A49-25062370D628}" destId="{14BAAC7E-C0E8-4A28-B64C-5CFABA66C3AC}" srcOrd="3" destOrd="0" presId="urn:microsoft.com/office/officeart/2008/layout/HalfCircleOrganizationChart"/>
-    <dgm:cxn modelId="{89F26D33-09FA-4100-926B-7FCB3E944C41}" type="presParOf" srcId="{3F5A5BC6-F3F5-45AA-81DA-7FE9BD759E59}" destId="{4E52453B-FBC5-4DBF-8C2C-6059194202AE}" srcOrd="1" destOrd="0" presId="urn:microsoft.com/office/officeart/2008/layout/HalfCircleOrganizationChart"/>
-    <dgm:cxn modelId="{4E634844-0181-4ECC-9D1D-B1D779242A44}" type="presParOf" srcId="{3F5A5BC6-F3F5-45AA-81DA-7FE9BD759E59}" destId="{0CEB4D73-F05F-4835-84EC-1A920224A205}" srcOrd="2" destOrd="0" presId="urn:microsoft.com/office/officeart/2008/layout/HalfCircleOrganizationChart"/>
-    <dgm:cxn modelId="{6EFA6FF2-358F-468C-B51B-D8E78E2922AA}" type="presParOf" srcId="{3A0E0D6A-80E6-4A51-BD4B-A5F8ECFB5B54}" destId="{C82B6AAF-1397-40A5-A2B8-8C8EA6E4EEE9}" srcOrd="2" destOrd="0" presId="urn:microsoft.com/office/officeart/2008/layout/HalfCircleOrganizationChart"/>
-    <dgm:cxn modelId="{BA4E90AB-CFF1-4BAC-A8CC-F74D3625942E}" type="presParOf" srcId="{B08654CA-8C69-44EB-BD54-40A04F6D2181}" destId="{4234FAEB-35AC-42A3-824A-B7A8BEFFEB1B}" srcOrd="2" destOrd="0" presId="urn:microsoft.com/office/officeart/2008/layout/HalfCircleOrganizationChart"/>
-    <dgm:cxn modelId="{E89006C9-90EE-4DD2-BD12-9B9ABBE4E2DF}" type="presParOf" srcId="{B08654CA-8C69-44EB-BD54-40A04F6D2181}" destId="{8D8F98C5-410E-4006-8165-BB0B227F74C3}" srcOrd="3" destOrd="0" presId="urn:microsoft.com/office/officeart/2008/layout/HalfCircleOrganizationChart"/>
-    <dgm:cxn modelId="{9EBBA2FA-21CC-455D-A75E-3828EE4B4856}" type="presParOf" srcId="{8D8F98C5-410E-4006-8165-BB0B227F74C3}" destId="{D0E96ADF-15D3-41F3-8A67-63D351701644}" srcOrd="0" destOrd="0" presId="urn:microsoft.com/office/officeart/2008/layout/HalfCircleOrganizationChart"/>
-    <dgm:cxn modelId="{F2F84EDB-4769-4D61-8972-F7788923C46B}" type="presParOf" srcId="{D0E96ADF-15D3-41F3-8A67-63D351701644}" destId="{1C58B1E4-4F27-4F40-9811-188E1BCF24A4}" srcOrd="0" destOrd="0" presId="urn:microsoft.com/office/officeart/2008/layout/HalfCircleOrganizationChart"/>
-    <dgm:cxn modelId="{02FDBBAC-2879-42D4-A9ED-17AE8F58DDAB}" type="presParOf" srcId="{D0E96ADF-15D3-41F3-8A67-63D351701644}" destId="{BC418281-843C-4141-9BBD-EBBACBB82DB3}" srcOrd="1" destOrd="0" presId="urn:microsoft.com/office/officeart/2008/layout/HalfCircleOrganizationChart"/>
-    <dgm:cxn modelId="{09D94FC2-CEF1-4E45-9512-19C2F65FA9BB}" type="presParOf" srcId="{D0E96ADF-15D3-41F3-8A67-63D351701644}" destId="{EFC77540-9EC1-4B13-ADF7-FAAF355C69E8}" srcOrd="2" destOrd="0" presId="urn:microsoft.com/office/officeart/2008/layout/HalfCircleOrganizationChart"/>
-    <dgm:cxn modelId="{00A01029-6A23-4E72-B7F1-A4F2F5FF8A65}" type="presParOf" srcId="{D0E96ADF-15D3-41F3-8A67-63D351701644}" destId="{F6AF9584-813D-40CB-BC4E-1CCA65A750CB}" srcOrd="3" destOrd="0" presId="urn:microsoft.com/office/officeart/2008/layout/HalfCircleOrganizationChart"/>
-    <dgm:cxn modelId="{1B255C7A-7746-4176-94FC-0E7AC8674BA7}" type="presParOf" srcId="{8D8F98C5-410E-4006-8165-BB0B227F74C3}" destId="{1BFC4B13-C04A-49F1-8706-033031A3DEB0}" srcOrd="1" destOrd="0" presId="urn:microsoft.com/office/officeart/2008/layout/HalfCircleOrganizationChart"/>
-    <dgm:cxn modelId="{B252865E-C4B1-43A1-9918-BCBB6E127795}" type="presParOf" srcId="{8D8F98C5-410E-4006-8165-BB0B227F74C3}" destId="{F789BE94-647D-4471-86D9-F80C2840CD17}" srcOrd="2" destOrd="0" presId="urn:microsoft.com/office/officeart/2008/layout/HalfCircleOrganizationChart"/>
-    <dgm:cxn modelId="{F92BD252-372C-4934-85CE-88ED83F1F937}" type="presParOf" srcId="{E561297A-6D4D-404E-BE97-FE763ACDCBC2}" destId="{5A45E34A-AD77-4DF7-9A13-E99A79DC9B30}" srcOrd="2" destOrd="0" presId="urn:microsoft.com/office/officeart/2008/layout/HalfCircleOrganizationChart"/>
-    <dgm:cxn modelId="{2265D01A-03E9-4285-8037-7E98CE84B022}" type="presParOf" srcId="{EC6F0ED9-B6CB-4AD2-B41A-032BBDC8E0E7}" destId="{082B6B47-9236-4633-89A8-58CD60559D33}" srcOrd="2" destOrd="0" presId="urn:microsoft.com/office/officeart/2008/layout/HalfCircleOrganizationChart"/>
-    <dgm:cxn modelId="{C9296380-9806-4C72-B460-2B2AB68A2DB6}" type="presParOf" srcId="{08B36B8B-1399-449C-9D1F-4112B3E929DD}" destId="{D6B4C9D7-D2FC-4E8C-AE1F-0B5D2A68C865}" srcOrd="2" destOrd="0" presId="urn:microsoft.com/office/officeart/2008/layout/HalfCircleOrganizationChart"/>
-    <dgm:cxn modelId="{7017307C-A3E3-4A64-A8E2-CBE284CC367B}" type="presParOf" srcId="{08B36B8B-1399-449C-9D1F-4112B3E929DD}" destId="{4A9C6BAD-224E-4851-90D3-48B646FE55E9}" srcOrd="3" destOrd="0" presId="urn:microsoft.com/office/officeart/2008/layout/HalfCircleOrganizationChart"/>
-    <dgm:cxn modelId="{B6A99014-6E62-4332-8093-FF850873AA19}" type="presParOf" srcId="{4A9C6BAD-224E-4851-90D3-48B646FE55E9}" destId="{EF4A867D-F47D-44DB-8AE5-E8CE50ADB34C}" srcOrd="0" destOrd="0" presId="urn:microsoft.com/office/officeart/2008/layout/HalfCircleOrganizationChart"/>
-    <dgm:cxn modelId="{6DEC552F-8F1F-4BCE-97FD-55BAB8D45891}" type="presParOf" srcId="{EF4A867D-F47D-44DB-8AE5-E8CE50ADB34C}" destId="{3AD8DCE8-0F13-42D1-A5A9-69837C84C5EB}" srcOrd="0" destOrd="0" presId="urn:microsoft.com/office/officeart/2008/layout/HalfCircleOrganizationChart"/>
-    <dgm:cxn modelId="{175EA6C0-32A6-4D97-87AD-25C2E398E9FA}" type="presParOf" srcId="{EF4A867D-F47D-44DB-8AE5-E8CE50ADB34C}" destId="{F3AFE576-4DD2-4A93-A0A7-5EC7ADC41D61}" srcOrd="1" destOrd="0" presId="urn:microsoft.com/office/officeart/2008/layout/HalfCircleOrganizationChart"/>
-    <dgm:cxn modelId="{8E6DF02E-4B38-4565-A8CE-6E9975F0C493}" type="presParOf" srcId="{EF4A867D-F47D-44DB-8AE5-E8CE50ADB34C}" destId="{8F979E07-BFC1-4DA6-9E22-4DB2BBED9725}" srcOrd="2" destOrd="0" presId="urn:microsoft.com/office/officeart/2008/layout/HalfCircleOrganizationChart"/>
-    <dgm:cxn modelId="{2E21B003-F2F2-48B9-B19A-4155E261AED3}" type="presParOf" srcId="{EF4A867D-F47D-44DB-8AE5-E8CE50ADB34C}" destId="{94C093D2-457A-4E46-B8A9-3395A1BD1A76}" srcOrd="3" destOrd="0" presId="urn:microsoft.com/office/officeart/2008/layout/HalfCircleOrganizationChart"/>
-    <dgm:cxn modelId="{71EC3757-030D-409C-8F75-3BA7EE41D825}" type="presParOf" srcId="{4A9C6BAD-224E-4851-90D3-48B646FE55E9}" destId="{A79285AB-30B8-4C16-8EBE-DEF2FBE4F527}" srcOrd="1" destOrd="0" presId="urn:microsoft.com/office/officeart/2008/layout/HalfCircleOrganizationChart"/>
-    <dgm:cxn modelId="{76E0515F-2378-4805-8877-81A7BE3ACCB4}" type="presParOf" srcId="{A79285AB-30B8-4C16-8EBE-DEF2FBE4F527}" destId="{B42B390E-0E29-4A2D-9C40-E2916E82A03E}" srcOrd="0" destOrd="0" presId="urn:microsoft.com/office/officeart/2008/layout/HalfCircleOrganizationChart"/>
-    <dgm:cxn modelId="{5D4BEC1C-765B-4304-A3C1-61BC00168783}" type="presParOf" srcId="{A79285AB-30B8-4C16-8EBE-DEF2FBE4F527}" destId="{B8168B65-48BD-4FD9-8A7A-39AC186582FB}" srcOrd="1" destOrd="0" presId="urn:microsoft.com/office/officeart/2008/layout/HalfCircleOrganizationChart"/>
-    <dgm:cxn modelId="{443F6020-CD42-4BB2-9D1C-2FB9388E1626}" type="presParOf" srcId="{B8168B65-48BD-4FD9-8A7A-39AC186582FB}" destId="{9BC92D5D-EE84-4B76-844E-BB2BE8D0757C}" srcOrd="0" destOrd="0" presId="urn:microsoft.com/office/officeart/2008/layout/HalfCircleOrganizationChart"/>
-    <dgm:cxn modelId="{528BD1FE-AAEF-43F2-9915-63E0711CB930}" type="presParOf" srcId="{9BC92D5D-EE84-4B76-844E-BB2BE8D0757C}" destId="{DAE64FC0-6EB7-43C0-BEC8-425FAC1B1BE8}" srcOrd="0" destOrd="0" presId="urn:microsoft.com/office/officeart/2008/layout/HalfCircleOrganizationChart"/>
-    <dgm:cxn modelId="{4139CF5E-180E-4164-A2C2-257272B4B911}" type="presParOf" srcId="{9BC92D5D-EE84-4B76-844E-BB2BE8D0757C}" destId="{8231428F-5E67-40A1-9C84-015CC2AE4D81}" srcOrd="1" destOrd="0" presId="urn:microsoft.com/office/officeart/2008/layout/HalfCircleOrganizationChart"/>
-    <dgm:cxn modelId="{2E2D5E1C-54D8-4334-BEDE-4CF84A1E38F3}" type="presParOf" srcId="{9BC92D5D-EE84-4B76-844E-BB2BE8D0757C}" destId="{44FE5FF4-5417-4E28-87DF-732BAD9E41DB}" srcOrd="2" destOrd="0" presId="urn:microsoft.com/office/officeart/2008/layout/HalfCircleOrganizationChart"/>
-    <dgm:cxn modelId="{C0BBAA82-E065-4A57-B18D-F3C5D111EA9D}" type="presParOf" srcId="{9BC92D5D-EE84-4B76-844E-BB2BE8D0757C}" destId="{018DA487-0D50-41AA-A5CB-4C344372896C}" srcOrd="3" destOrd="0" presId="urn:microsoft.com/office/officeart/2008/layout/HalfCircleOrganizationChart"/>
-    <dgm:cxn modelId="{5D2563BB-A02F-4C14-A2AB-8550A1ABEF29}" type="presParOf" srcId="{B8168B65-48BD-4FD9-8A7A-39AC186582FB}" destId="{58E9B7EF-9F50-4408-BF96-DEE2815E865D}" srcOrd="1" destOrd="0" presId="urn:microsoft.com/office/officeart/2008/layout/HalfCircleOrganizationChart"/>
-    <dgm:cxn modelId="{BFF4EB02-4150-4012-BE1C-C0C72BA8BA59}" type="presParOf" srcId="{B8168B65-48BD-4FD9-8A7A-39AC186582FB}" destId="{8C48B0B9-29E1-4455-AD0B-377F2A058B73}" srcOrd="2" destOrd="0" presId="urn:microsoft.com/office/officeart/2008/layout/HalfCircleOrganizationChart"/>
-    <dgm:cxn modelId="{DDCC3630-AA9F-4B98-8FF3-9B225692BEA0}" type="presParOf" srcId="{4A9C6BAD-224E-4851-90D3-48B646FE55E9}" destId="{43C1138D-053A-440F-80A5-BACFB79FD8CF}" srcOrd="2" destOrd="0" presId="urn:microsoft.com/office/officeart/2008/layout/HalfCircleOrganizationChart"/>
-    <dgm:cxn modelId="{37993F81-EF2D-43C8-89AF-925A68AEEB5D}" type="presParOf" srcId="{C66A6C9F-EF45-4940-B10C-049A4124D2FA}" destId="{52DD826B-6289-454C-8A04-6B25452025E8}" srcOrd="2" destOrd="0" presId="urn:microsoft.com/office/officeart/2008/layout/HalfCircleOrganizationChart"/>
+    <dgm:cxn modelId="{F25924BA-172E-4397-B11D-EF5B238CCC73}" type="presOf" srcId="{56A23E89-D4DD-4321-9014-9E00BE6B5E35}" destId="{83337F51-E774-445C-81AD-C5370D8AC3D3}" srcOrd="1" destOrd="0" presId="urn:microsoft.com/office/officeart/2008/layout/HalfCircleOrganizationChart"/>
+    <dgm:cxn modelId="{3B3B420B-1220-450C-B78C-E29370582C22}" type="presOf" srcId="{D7A72BD0-052C-48E2-AB53-3F47F63709DF}" destId="{112463D3-8D2D-499B-A4D6-40CC32EBDF06}" srcOrd="0" destOrd="0" presId="urn:microsoft.com/office/officeart/2008/layout/HalfCircleOrganizationChart"/>
+    <dgm:cxn modelId="{EBD39541-C80A-461B-A9D4-669B96919661}" type="presParOf" srcId="{9BF80F4E-B372-43D8-AC93-690A4A8DE886}" destId="{C66A6C9F-EF45-4940-B10C-049A4124D2FA}" srcOrd="0" destOrd="0" presId="urn:microsoft.com/office/officeart/2008/layout/HalfCircleOrganizationChart"/>
+    <dgm:cxn modelId="{3CBDFC35-B2BB-4C85-81C8-CBE4E612858C}" type="presParOf" srcId="{C66A6C9F-EF45-4940-B10C-049A4124D2FA}" destId="{1A262B77-1B68-4F42-8045-CE451D590823}" srcOrd="0" destOrd="0" presId="urn:microsoft.com/office/officeart/2008/layout/HalfCircleOrganizationChart"/>
+    <dgm:cxn modelId="{9BD6561F-EC6B-451C-A6F2-3FD69CFD3E47}" type="presParOf" srcId="{1A262B77-1B68-4F42-8045-CE451D590823}" destId="{4C7774A6-9F0D-4C00-AB73-F264ADD7DD0D}" srcOrd="0" destOrd="0" presId="urn:microsoft.com/office/officeart/2008/layout/HalfCircleOrganizationChart"/>
+    <dgm:cxn modelId="{EC7D7133-8D95-4036-B6FB-FC7CC9D3B0A7}" type="presParOf" srcId="{1A262B77-1B68-4F42-8045-CE451D590823}" destId="{738379EC-4356-40CA-8E19-D8FAF2F10E66}" srcOrd="1" destOrd="0" presId="urn:microsoft.com/office/officeart/2008/layout/HalfCircleOrganizationChart"/>
+    <dgm:cxn modelId="{40FB46EF-B344-4367-88C3-E39129DB0A62}" type="presParOf" srcId="{1A262B77-1B68-4F42-8045-CE451D590823}" destId="{1A6B7336-A5A6-4CAB-96FF-7DD2B99B7306}" srcOrd="2" destOrd="0" presId="urn:microsoft.com/office/officeart/2008/layout/HalfCircleOrganizationChart"/>
+    <dgm:cxn modelId="{8163A17C-7FD9-485B-93EC-4F8BBB0F35EA}" type="presParOf" srcId="{1A262B77-1B68-4F42-8045-CE451D590823}" destId="{BFFCFEDB-B3A8-4BF8-A510-C4AF51B7C8AB}" srcOrd="3" destOrd="0" presId="urn:microsoft.com/office/officeart/2008/layout/HalfCircleOrganizationChart"/>
+    <dgm:cxn modelId="{DFDE72E3-845E-4C0B-A14E-2D0DAA213120}" type="presParOf" srcId="{C66A6C9F-EF45-4940-B10C-049A4124D2FA}" destId="{08B36B8B-1399-449C-9D1F-4112B3E929DD}" srcOrd="1" destOrd="0" presId="urn:microsoft.com/office/officeart/2008/layout/HalfCircleOrganizationChart"/>
+    <dgm:cxn modelId="{84FAC45F-6DA0-44AC-8D36-AC42A9E5AB11}" type="presParOf" srcId="{08B36B8B-1399-449C-9D1F-4112B3E929DD}" destId="{C63AAF21-6CC3-48A4-958F-CB81095E2C0A}" srcOrd="0" destOrd="0" presId="urn:microsoft.com/office/officeart/2008/layout/HalfCircleOrganizationChart"/>
+    <dgm:cxn modelId="{B50E4C00-3A65-4560-94F1-5B898DCA3F43}" type="presParOf" srcId="{08B36B8B-1399-449C-9D1F-4112B3E929DD}" destId="{EC6F0ED9-B6CB-4AD2-B41A-032BBDC8E0E7}" srcOrd="1" destOrd="0" presId="urn:microsoft.com/office/officeart/2008/layout/HalfCircleOrganizationChart"/>
+    <dgm:cxn modelId="{8D12E608-901B-40F6-9581-98E399EB39BA}" type="presParOf" srcId="{EC6F0ED9-B6CB-4AD2-B41A-032BBDC8E0E7}" destId="{091D70B8-739B-4AC0-8BA2-E967B2255436}" srcOrd="0" destOrd="0" presId="urn:microsoft.com/office/officeart/2008/layout/HalfCircleOrganizationChart"/>
+    <dgm:cxn modelId="{B3ED4701-FFFF-481B-B8AB-5FB1F49AF826}" type="presParOf" srcId="{091D70B8-739B-4AC0-8BA2-E967B2255436}" destId="{391E71BC-EF3E-42C1-9641-2FE8C6D2E9C4}" srcOrd="0" destOrd="0" presId="urn:microsoft.com/office/officeart/2008/layout/HalfCircleOrganizationChart"/>
+    <dgm:cxn modelId="{7D388EE3-03E3-4733-A327-F9CE73CAD2F4}" type="presParOf" srcId="{091D70B8-739B-4AC0-8BA2-E967B2255436}" destId="{ED9D3E78-7B5E-4CBE-A400-585C5F857361}" srcOrd="1" destOrd="0" presId="urn:microsoft.com/office/officeart/2008/layout/HalfCircleOrganizationChart"/>
+    <dgm:cxn modelId="{FA59E4A2-F716-41B3-95A8-1D07ADE375C9}" type="presParOf" srcId="{091D70B8-739B-4AC0-8BA2-E967B2255436}" destId="{6E906109-6EBE-41E5-837D-9CB470B361A0}" srcOrd="2" destOrd="0" presId="urn:microsoft.com/office/officeart/2008/layout/HalfCircleOrganizationChart"/>
+    <dgm:cxn modelId="{E669EB52-F61A-40E5-A3D2-677DE9B8E915}" type="presParOf" srcId="{091D70B8-739B-4AC0-8BA2-E967B2255436}" destId="{83337F51-E774-445C-81AD-C5370D8AC3D3}" srcOrd="3" destOrd="0" presId="urn:microsoft.com/office/officeart/2008/layout/HalfCircleOrganizationChart"/>
+    <dgm:cxn modelId="{E2C617FF-F4C1-4D5A-B878-AA5C04B2880B}" type="presParOf" srcId="{EC6F0ED9-B6CB-4AD2-B41A-032BBDC8E0E7}" destId="{BA5BE7D6-ABD8-4C5D-8772-E36610D2F015}" srcOrd="1" destOrd="0" presId="urn:microsoft.com/office/officeart/2008/layout/HalfCircleOrganizationChart"/>
+    <dgm:cxn modelId="{F1F830D2-6256-4447-96B9-788426A974AD}" type="presParOf" srcId="{BA5BE7D6-ABD8-4C5D-8772-E36610D2F015}" destId="{C62F5D92-5E64-4C8B-B58F-F6F6936CEDB2}" srcOrd="0" destOrd="0" presId="urn:microsoft.com/office/officeart/2008/layout/HalfCircleOrganizationChart"/>
+    <dgm:cxn modelId="{36198CEB-0F81-4777-A09F-19ACCE83DC2A}" type="presParOf" srcId="{BA5BE7D6-ABD8-4C5D-8772-E36610D2F015}" destId="{57B19DE5-390B-4A4A-83DE-C54A786F703C}" srcOrd="1" destOrd="0" presId="urn:microsoft.com/office/officeart/2008/layout/HalfCircleOrganizationChart"/>
+    <dgm:cxn modelId="{93703F47-6345-4602-98A3-780F6D805E8D}" type="presParOf" srcId="{57B19DE5-390B-4A4A-83DE-C54A786F703C}" destId="{A974DB58-CBFE-4D38-9F17-0A78514CF874}" srcOrd="0" destOrd="0" presId="urn:microsoft.com/office/officeart/2008/layout/HalfCircleOrganizationChart"/>
+    <dgm:cxn modelId="{A066E016-E5D8-42B9-ADE9-B88A2C8AD3C3}" type="presParOf" srcId="{A974DB58-CBFE-4D38-9F17-0A78514CF874}" destId="{D1E66E7E-E83A-41F9-8E7E-454A179E75B4}" srcOrd="0" destOrd="0" presId="urn:microsoft.com/office/officeart/2008/layout/HalfCircleOrganizationChart"/>
+    <dgm:cxn modelId="{4F5EB040-039F-44D8-9596-7F6FDAD36585}" type="presParOf" srcId="{A974DB58-CBFE-4D38-9F17-0A78514CF874}" destId="{1DD3BD5A-77F4-4264-8A1C-189DB2729E9A}" srcOrd="1" destOrd="0" presId="urn:microsoft.com/office/officeart/2008/layout/HalfCircleOrganizationChart"/>
+    <dgm:cxn modelId="{B31C6F53-0B8B-4E06-B7C0-BCF3FC95BA54}" type="presParOf" srcId="{A974DB58-CBFE-4D38-9F17-0A78514CF874}" destId="{AB526E7F-ECFF-40B9-B0D8-760D10E6552A}" srcOrd="2" destOrd="0" presId="urn:microsoft.com/office/officeart/2008/layout/HalfCircleOrganizationChart"/>
+    <dgm:cxn modelId="{555F8A3A-0AEF-4848-A307-81496F862187}" type="presParOf" srcId="{A974DB58-CBFE-4D38-9F17-0A78514CF874}" destId="{74A17174-2240-4B5A-88D4-EDD3E2352B90}" srcOrd="3" destOrd="0" presId="urn:microsoft.com/office/officeart/2008/layout/HalfCircleOrganizationChart"/>
+    <dgm:cxn modelId="{F40DE434-6170-447B-BB22-69BF124B022A}" type="presParOf" srcId="{57B19DE5-390B-4A4A-83DE-C54A786F703C}" destId="{F89B5B43-3E4D-4E9F-8DC9-B8611A8A1E91}" srcOrd="1" destOrd="0" presId="urn:microsoft.com/office/officeart/2008/layout/HalfCircleOrganizationChart"/>
+    <dgm:cxn modelId="{8E946EA1-7923-44B7-A36C-F65A522FC6D7}" type="presParOf" srcId="{57B19DE5-390B-4A4A-83DE-C54A786F703C}" destId="{63A67CB3-CE00-4B07-8615-EF25E16F17A8}" srcOrd="2" destOrd="0" presId="urn:microsoft.com/office/officeart/2008/layout/HalfCircleOrganizationChart"/>
+    <dgm:cxn modelId="{E966C7FA-B400-4EFF-883B-E63FF275AED9}" type="presParOf" srcId="{BA5BE7D6-ABD8-4C5D-8772-E36610D2F015}" destId="{31D4943E-F229-4222-8BFE-F2206D7EE70B}" srcOrd="2" destOrd="0" presId="urn:microsoft.com/office/officeart/2008/layout/HalfCircleOrganizationChart"/>
+    <dgm:cxn modelId="{43002567-340C-4B4F-B747-B9F63D565F42}" type="presParOf" srcId="{BA5BE7D6-ABD8-4C5D-8772-E36610D2F015}" destId="{E561297A-6D4D-404E-BE97-FE763ACDCBC2}" srcOrd="3" destOrd="0" presId="urn:microsoft.com/office/officeart/2008/layout/HalfCircleOrganizationChart"/>
+    <dgm:cxn modelId="{A0EC2E38-7849-40E1-8034-3107CAC9C46B}" type="presParOf" srcId="{E561297A-6D4D-404E-BE97-FE763ACDCBC2}" destId="{BCAA267E-B9F7-4403-893D-F135E953432A}" srcOrd="0" destOrd="0" presId="urn:microsoft.com/office/officeart/2008/layout/HalfCircleOrganizationChart"/>
+    <dgm:cxn modelId="{0D6903C9-27B1-4736-B4F9-8DA0FCED1F24}" type="presParOf" srcId="{BCAA267E-B9F7-4403-893D-F135E953432A}" destId="{112463D3-8D2D-499B-A4D6-40CC32EBDF06}" srcOrd="0" destOrd="0" presId="urn:microsoft.com/office/officeart/2008/layout/HalfCircleOrganizationChart"/>
+    <dgm:cxn modelId="{4823DCE0-0AC4-48A2-A77F-1876D0BDAC50}" type="presParOf" srcId="{BCAA267E-B9F7-4403-893D-F135E953432A}" destId="{02C16A38-90CD-4479-A6E0-BFD5C568D500}" srcOrd="1" destOrd="0" presId="urn:microsoft.com/office/officeart/2008/layout/HalfCircleOrganizationChart"/>
+    <dgm:cxn modelId="{62301E9E-F6C0-4966-8DC1-30E44F1E6C95}" type="presParOf" srcId="{BCAA267E-B9F7-4403-893D-F135E953432A}" destId="{BC90723B-7D16-4E0C-8A4E-9C6C91CE0204}" srcOrd="2" destOrd="0" presId="urn:microsoft.com/office/officeart/2008/layout/HalfCircleOrganizationChart"/>
+    <dgm:cxn modelId="{D0F2CCB2-D3F8-4974-945C-2E0F9668CD6D}" type="presParOf" srcId="{BCAA267E-B9F7-4403-893D-F135E953432A}" destId="{F3EF59E0-7AC3-4E6C-9746-DA5F791E6703}" srcOrd="3" destOrd="0" presId="urn:microsoft.com/office/officeart/2008/layout/HalfCircleOrganizationChart"/>
+    <dgm:cxn modelId="{E63BE7E4-21CC-4FC2-A7D3-FA8D60374811}" type="presParOf" srcId="{E561297A-6D4D-404E-BE97-FE763ACDCBC2}" destId="{B08654CA-8C69-44EB-BD54-40A04F6D2181}" srcOrd="1" destOrd="0" presId="urn:microsoft.com/office/officeart/2008/layout/HalfCircleOrganizationChart"/>
+    <dgm:cxn modelId="{A37D4259-6FA7-431C-AB27-9FE16B4854FC}" type="presParOf" srcId="{B08654CA-8C69-44EB-BD54-40A04F6D2181}" destId="{7E51E972-524E-4895-A8D2-A9561A35FA33}" srcOrd="0" destOrd="0" presId="urn:microsoft.com/office/officeart/2008/layout/HalfCircleOrganizationChart"/>
+    <dgm:cxn modelId="{323C3935-7D00-4D57-958D-43DA7575B2E4}" type="presParOf" srcId="{B08654CA-8C69-44EB-BD54-40A04F6D2181}" destId="{3A0E0D6A-80E6-4A51-BD4B-A5F8ECFB5B54}" srcOrd="1" destOrd="0" presId="urn:microsoft.com/office/officeart/2008/layout/HalfCircleOrganizationChart"/>
+    <dgm:cxn modelId="{ADE64CCC-A028-4CCD-A34E-ABD02C573CB3}" type="presParOf" srcId="{3A0E0D6A-80E6-4A51-BD4B-A5F8ECFB5B54}" destId="{0BCBE928-1EE0-41ED-A71E-6FF48A96C15E}" srcOrd="0" destOrd="0" presId="urn:microsoft.com/office/officeart/2008/layout/HalfCircleOrganizationChart"/>
+    <dgm:cxn modelId="{87D6A18E-13E5-4027-A7D5-227B3A725ADE}" type="presParOf" srcId="{0BCBE928-1EE0-41ED-A71E-6FF48A96C15E}" destId="{19C76D47-0437-4E29-A496-A4B049B2FBF9}" srcOrd="0" destOrd="0" presId="urn:microsoft.com/office/officeart/2008/layout/HalfCircleOrganizationChart"/>
+    <dgm:cxn modelId="{6D117FC3-E815-451F-B2F3-CDAF1EF546B0}" type="presParOf" srcId="{0BCBE928-1EE0-41ED-A71E-6FF48A96C15E}" destId="{D741512E-6A80-438F-A3E5-25234B0BA90F}" srcOrd="1" destOrd="0" presId="urn:microsoft.com/office/officeart/2008/layout/HalfCircleOrganizationChart"/>
+    <dgm:cxn modelId="{B70A0C08-4572-4A28-93DC-28173D16E7F1}" type="presParOf" srcId="{0BCBE928-1EE0-41ED-A71E-6FF48A96C15E}" destId="{550A9BAB-ADE0-4CDF-AED5-D9DFC90CCBF1}" srcOrd="2" destOrd="0" presId="urn:microsoft.com/office/officeart/2008/layout/HalfCircleOrganizationChart"/>
+    <dgm:cxn modelId="{3FECD2DA-0442-4279-8EFC-13EA5F8081AA}" type="presParOf" srcId="{0BCBE928-1EE0-41ED-A71E-6FF48A96C15E}" destId="{B76F4D15-0712-48F8-B36E-92360CCE4484}" srcOrd="3" destOrd="0" presId="urn:microsoft.com/office/officeart/2008/layout/HalfCircleOrganizationChart"/>
+    <dgm:cxn modelId="{F3FD80AF-0C65-491C-843D-C344B6590FD1}" type="presParOf" srcId="{3A0E0D6A-80E6-4A51-BD4B-A5F8ECFB5B54}" destId="{59376214-2511-4221-B16E-B22D4505A850}" srcOrd="1" destOrd="0" presId="urn:microsoft.com/office/officeart/2008/layout/HalfCircleOrganizationChart"/>
+    <dgm:cxn modelId="{B56BF58D-6202-45BC-83AF-25BAD32A5B38}" type="presParOf" srcId="{59376214-2511-4221-B16E-B22D4505A850}" destId="{9EBD48AA-5359-4A6C-97B7-024A8D947517}" srcOrd="0" destOrd="0" presId="urn:microsoft.com/office/officeart/2008/layout/HalfCircleOrganizationChart"/>
+    <dgm:cxn modelId="{2061160E-71E5-49D2-A02E-F2A87EA4C4F8}" type="presParOf" srcId="{59376214-2511-4221-B16E-B22D4505A850}" destId="{3F5A5BC6-F3F5-45AA-81DA-7FE9BD759E59}" srcOrd="1" destOrd="0" presId="urn:microsoft.com/office/officeart/2008/layout/HalfCircleOrganizationChart"/>
+    <dgm:cxn modelId="{1162802A-6B6A-4E9F-91C9-8840EC7B3D2B}" type="presParOf" srcId="{3F5A5BC6-F3F5-45AA-81DA-7FE9BD759E59}" destId="{81501108-9817-46D1-8A49-25062370D628}" srcOrd="0" destOrd="0" presId="urn:microsoft.com/office/officeart/2008/layout/HalfCircleOrganizationChart"/>
+    <dgm:cxn modelId="{82A32E3C-F273-44E4-8AB0-D5B9BF40F2EF}" type="presParOf" srcId="{81501108-9817-46D1-8A49-25062370D628}" destId="{48DF6995-F1DE-4B52-B7E3-25F202A2C466}" srcOrd="0" destOrd="0" presId="urn:microsoft.com/office/officeart/2008/layout/HalfCircleOrganizationChart"/>
+    <dgm:cxn modelId="{3761DFBA-F1CB-4934-BF72-4ACC915D6C83}" type="presParOf" srcId="{81501108-9817-46D1-8A49-25062370D628}" destId="{740EC456-76C7-4A4B-871D-8B9BFA1179CD}" srcOrd="1" destOrd="0" presId="urn:microsoft.com/office/officeart/2008/layout/HalfCircleOrganizationChart"/>
+    <dgm:cxn modelId="{70029D01-D4B4-4BFF-A327-299418C4B704}" type="presParOf" srcId="{81501108-9817-46D1-8A49-25062370D628}" destId="{71A4A9FB-D79A-41DC-A93D-601525626F7C}" srcOrd="2" destOrd="0" presId="urn:microsoft.com/office/officeart/2008/layout/HalfCircleOrganizationChart"/>
+    <dgm:cxn modelId="{B70527EC-A9F3-4A3B-9E5A-60E6B312017D}" type="presParOf" srcId="{81501108-9817-46D1-8A49-25062370D628}" destId="{14BAAC7E-C0E8-4A28-B64C-5CFABA66C3AC}" srcOrd="3" destOrd="0" presId="urn:microsoft.com/office/officeart/2008/layout/HalfCircleOrganizationChart"/>
+    <dgm:cxn modelId="{4892111D-482B-4F75-91F7-957B79820BE5}" type="presParOf" srcId="{3F5A5BC6-F3F5-45AA-81DA-7FE9BD759E59}" destId="{4E52453B-FBC5-4DBF-8C2C-6059194202AE}" srcOrd="1" destOrd="0" presId="urn:microsoft.com/office/officeart/2008/layout/HalfCircleOrganizationChart"/>
+    <dgm:cxn modelId="{733889AA-692E-4C15-80E0-9304FEAAD1FF}" type="presParOf" srcId="{3F5A5BC6-F3F5-45AA-81DA-7FE9BD759E59}" destId="{0CEB4D73-F05F-4835-84EC-1A920224A205}" srcOrd="2" destOrd="0" presId="urn:microsoft.com/office/officeart/2008/layout/HalfCircleOrganizationChart"/>
+    <dgm:cxn modelId="{4F3C47C5-EDCA-407D-9EC5-C2BB9AA3034D}" type="presParOf" srcId="{3A0E0D6A-80E6-4A51-BD4B-A5F8ECFB5B54}" destId="{C82B6AAF-1397-40A5-A2B8-8C8EA6E4EEE9}" srcOrd="2" destOrd="0" presId="urn:microsoft.com/office/officeart/2008/layout/HalfCircleOrganizationChart"/>
+    <dgm:cxn modelId="{FC60E83C-D790-4F37-9FA9-FF71A0BB9D1F}" type="presParOf" srcId="{B08654CA-8C69-44EB-BD54-40A04F6D2181}" destId="{4234FAEB-35AC-42A3-824A-B7A8BEFFEB1B}" srcOrd="2" destOrd="0" presId="urn:microsoft.com/office/officeart/2008/layout/HalfCircleOrganizationChart"/>
+    <dgm:cxn modelId="{AF4A0AB3-517F-4737-91CD-0099852CDB54}" type="presParOf" srcId="{B08654CA-8C69-44EB-BD54-40A04F6D2181}" destId="{8D8F98C5-410E-4006-8165-BB0B227F74C3}" srcOrd="3" destOrd="0" presId="urn:microsoft.com/office/officeart/2008/layout/HalfCircleOrganizationChart"/>
+    <dgm:cxn modelId="{88C9F7A2-AAFD-4327-A7A8-0C677E5B756E}" type="presParOf" srcId="{8D8F98C5-410E-4006-8165-BB0B227F74C3}" destId="{D0E96ADF-15D3-41F3-8A67-63D351701644}" srcOrd="0" destOrd="0" presId="urn:microsoft.com/office/officeart/2008/layout/HalfCircleOrganizationChart"/>
+    <dgm:cxn modelId="{078CFC1E-A17E-4743-B078-A604ED89FE2B}" type="presParOf" srcId="{D0E96ADF-15D3-41F3-8A67-63D351701644}" destId="{1C58B1E4-4F27-4F40-9811-188E1BCF24A4}" srcOrd="0" destOrd="0" presId="urn:microsoft.com/office/officeart/2008/layout/HalfCircleOrganizationChart"/>
+    <dgm:cxn modelId="{05FADFD1-C39F-4C1A-B011-DB16891E9223}" type="presParOf" srcId="{D0E96ADF-15D3-41F3-8A67-63D351701644}" destId="{BC418281-843C-4141-9BBD-EBBACBB82DB3}" srcOrd="1" destOrd="0" presId="urn:microsoft.com/office/officeart/2008/layout/HalfCircleOrganizationChart"/>
+    <dgm:cxn modelId="{03DAE975-70E2-4BD5-A568-9B5EDD5C9F66}" type="presParOf" srcId="{D0E96ADF-15D3-41F3-8A67-63D351701644}" destId="{EFC77540-9EC1-4B13-ADF7-FAAF355C69E8}" srcOrd="2" destOrd="0" presId="urn:microsoft.com/office/officeart/2008/layout/HalfCircleOrganizationChart"/>
+    <dgm:cxn modelId="{C5B0781A-4FF5-4D75-8701-C9F6E81BC3EC}" type="presParOf" srcId="{D0E96ADF-15D3-41F3-8A67-63D351701644}" destId="{F6AF9584-813D-40CB-BC4E-1CCA65A750CB}" srcOrd="3" destOrd="0" presId="urn:microsoft.com/office/officeart/2008/layout/HalfCircleOrganizationChart"/>
+    <dgm:cxn modelId="{FB2E7554-5CFF-41F9-8EDD-EE43053F7135}" type="presParOf" srcId="{8D8F98C5-410E-4006-8165-BB0B227F74C3}" destId="{1BFC4B13-C04A-49F1-8706-033031A3DEB0}" srcOrd="1" destOrd="0" presId="urn:microsoft.com/office/officeart/2008/layout/HalfCircleOrganizationChart"/>
+    <dgm:cxn modelId="{DC929A35-5D13-4D02-AB3A-B413C574045F}" type="presParOf" srcId="{8D8F98C5-410E-4006-8165-BB0B227F74C3}" destId="{F789BE94-647D-4471-86D9-F80C2840CD17}" srcOrd="2" destOrd="0" presId="urn:microsoft.com/office/officeart/2008/layout/HalfCircleOrganizationChart"/>
+    <dgm:cxn modelId="{E7C9A54D-7543-4487-BD5F-A6A537DDC4CA}" type="presParOf" srcId="{E561297A-6D4D-404E-BE97-FE763ACDCBC2}" destId="{5A45E34A-AD77-4DF7-9A13-E99A79DC9B30}" srcOrd="2" destOrd="0" presId="urn:microsoft.com/office/officeart/2008/layout/HalfCircleOrganizationChart"/>
+    <dgm:cxn modelId="{AB06F523-C737-48F4-8D34-6C50D265CA42}" type="presParOf" srcId="{EC6F0ED9-B6CB-4AD2-B41A-032BBDC8E0E7}" destId="{082B6B47-9236-4633-89A8-58CD60559D33}" srcOrd="2" destOrd="0" presId="urn:microsoft.com/office/officeart/2008/layout/HalfCircleOrganizationChart"/>
+    <dgm:cxn modelId="{2C9FFE11-BD2A-4CF6-97E0-1B1F44467ABB}" type="presParOf" srcId="{08B36B8B-1399-449C-9D1F-4112B3E929DD}" destId="{D6B4C9D7-D2FC-4E8C-AE1F-0B5D2A68C865}" srcOrd="2" destOrd="0" presId="urn:microsoft.com/office/officeart/2008/layout/HalfCircleOrganizationChart"/>
+    <dgm:cxn modelId="{74E48FF9-3CA9-479E-9C34-316FAE8C37FC}" type="presParOf" srcId="{08B36B8B-1399-449C-9D1F-4112B3E929DD}" destId="{4A9C6BAD-224E-4851-90D3-48B646FE55E9}" srcOrd="3" destOrd="0" presId="urn:microsoft.com/office/officeart/2008/layout/HalfCircleOrganizationChart"/>
+    <dgm:cxn modelId="{5D73A645-F180-4066-84B0-3AFA65651C38}" type="presParOf" srcId="{4A9C6BAD-224E-4851-90D3-48B646FE55E9}" destId="{EF4A867D-F47D-44DB-8AE5-E8CE50ADB34C}" srcOrd="0" destOrd="0" presId="urn:microsoft.com/office/officeart/2008/layout/HalfCircleOrganizationChart"/>
+    <dgm:cxn modelId="{FBA3B986-A673-48A9-BB8D-BB6113194CFD}" type="presParOf" srcId="{EF4A867D-F47D-44DB-8AE5-E8CE50ADB34C}" destId="{3AD8DCE8-0F13-42D1-A5A9-69837C84C5EB}" srcOrd="0" destOrd="0" presId="urn:microsoft.com/office/officeart/2008/layout/HalfCircleOrganizationChart"/>
+    <dgm:cxn modelId="{C72184F0-CC40-47B1-902D-BB36ECB12934}" type="presParOf" srcId="{EF4A867D-F47D-44DB-8AE5-E8CE50ADB34C}" destId="{F3AFE576-4DD2-4A93-A0A7-5EC7ADC41D61}" srcOrd="1" destOrd="0" presId="urn:microsoft.com/office/officeart/2008/layout/HalfCircleOrganizationChart"/>
+    <dgm:cxn modelId="{FA5A2067-B992-4272-8BF3-87E77E58F640}" type="presParOf" srcId="{EF4A867D-F47D-44DB-8AE5-E8CE50ADB34C}" destId="{8F979E07-BFC1-4DA6-9E22-4DB2BBED9725}" srcOrd="2" destOrd="0" presId="urn:microsoft.com/office/officeart/2008/layout/HalfCircleOrganizationChart"/>
+    <dgm:cxn modelId="{931BFAFF-1683-4D0D-8843-EA7799F4C0AA}" type="presParOf" srcId="{EF4A867D-F47D-44DB-8AE5-E8CE50ADB34C}" destId="{94C093D2-457A-4E46-B8A9-3395A1BD1A76}" srcOrd="3" destOrd="0" presId="urn:microsoft.com/office/officeart/2008/layout/HalfCircleOrganizationChart"/>
+    <dgm:cxn modelId="{65566E6A-46AA-4DF2-8C52-B156A088C05A}" type="presParOf" srcId="{4A9C6BAD-224E-4851-90D3-48B646FE55E9}" destId="{A79285AB-30B8-4C16-8EBE-DEF2FBE4F527}" srcOrd="1" destOrd="0" presId="urn:microsoft.com/office/officeart/2008/layout/HalfCircleOrganizationChart"/>
+    <dgm:cxn modelId="{71ADEEF9-5056-4795-B814-6CFCA94EB0BF}" type="presParOf" srcId="{A79285AB-30B8-4C16-8EBE-DEF2FBE4F527}" destId="{B42B390E-0E29-4A2D-9C40-E2916E82A03E}" srcOrd="0" destOrd="0" presId="urn:microsoft.com/office/officeart/2008/layout/HalfCircleOrganizationChart"/>
+    <dgm:cxn modelId="{A28CB913-B831-4CE9-BB53-EE98EFF29ACD}" type="presParOf" srcId="{A79285AB-30B8-4C16-8EBE-DEF2FBE4F527}" destId="{B8168B65-48BD-4FD9-8A7A-39AC186582FB}" srcOrd="1" destOrd="0" presId="urn:microsoft.com/office/officeart/2008/layout/HalfCircleOrganizationChart"/>
+    <dgm:cxn modelId="{7964594E-0A94-4AC2-B4B9-31518AFA1C00}" type="presParOf" srcId="{B8168B65-48BD-4FD9-8A7A-39AC186582FB}" destId="{9BC92D5D-EE84-4B76-844E-BB2BE8D0757C}" srcOrd="0" destOrd="0" presId="urn:microsoft.com/office/officeart/2008/layout/HalfCircleOrganizationChart"/>
+    <dgm:cxn modelId="{0ECEC64F-C210-4E90-A259-0472C8ADEAD9}" type="presParOf" srcId="{9BC92D5D-EE84-4B76-844E-BB2BE8D0757C}" destId="{DAE64FC0-6EB7-43C0-BEC8-425FAC1B1BE8}" srcOrd="0" destOrd="0" presId="urn:microsoft.com/office/officeart/2008/layout/HalfCircleOrganizationChart"/>
+    <dgm:cxn modelId="{14437294-D6CF-4B73-8737-92C3FB1FBDDB}" type="presParOf" srcId="{9BC92D5D-EE84-4B76-844E-BB2BE8D0757C}" destId="{8231428F-5E67-40A1-9C84-015CC2AE4D81}" srcOrd="1" destOrd="0" presId="urn:microsoft.com/office/officeart/2008/layout/HalfCircleOrganizationChart"/>
+    <dgm:cxn modelId="{E2C21350-5D7F-4988-9AC8-3751CEE12C44}" type="presParOf" srcId="{9BC92D5D-EE84-4B76-844E-BB2BE8D0757C}" destId="{44FE5FF4-5417-4E28-87DF-732BAD9E41DB}" srcOrd="2" destOrd="0" presId="urn:microsoft.com/office/officeart/2008/layout/HalfCircleOrganizationChart"/>
+    <dgm:cxn modelId="{141B5628-D0E1-4455-95D2-3373171F9EC2}" type="presParOf" srcId="{9BC92D5D-EE84-4B76-844E-BB2BE8D0757C}" destId="{018DA487-0D50-41AA-A5CB-4C344372896C}" srcOrd="3" destOrd="0" presId="urn:microsoft.com/office/officeart/2008/layout/HalfCircleOrganizationChart"/>
+    <dgm:cxn modelId="{6772B2D7-97DF-4FFA-B1FE-2B346E795C78}" type="presParOf" srcId="{B8168B65-48BD-4FD9-8A7A-39AC186582FB}" destId="{58E9B7EF-9F50-4408-BF96-DEE2815E865D}" srcOrd="1" destOrd="0" presId="urn:microsoft.com/office/officeart/2008/layout/HalfCircleOrganizationChart"/>
+    <dgm:cxn modelId="{E1A66FC0-C502-456B-A4AE-839A3EA6DA5C}" type="presParOf" srcId="{B8168B65-48BD-4FD9-8A7A-39AC186582FB}" destId="{8C48B0B9-29E1-4455-AD0B-377F2A058B73}" srcOrd="2" destOrd="0" presId="urn:microsoft.com/office/officeart/2008/layout/HalfCircleOrganizationChart"/>
+    <dgm:cxn modelId="{8B854F2D-6F32-4126-8B12-581F39FB8805}" type="presParOf" srcId="{4A9C6BAD-224E-4851-90D3-48B646FE55E9}" destId="{43C1138D-053A-440F-80A5-BACFB79FD8CF}" srcOrd="2" destOrd="0" presId="urn:microsoft.com/office/officeart/2008/layout/HalfCircleOrganizationChart"/>
+    <dgm:cxn modelId="{C12C96A6-836E-4DEA-9BA6-A41AA5299F80}" type="presParOf" srcId="{C66A6C9F-EF45-4940-B10C-049A4124D2FA}" destId="{52DD826B-6289-454C-8A04-6B25452025E8}" srcOrd="2" destOrd="0" presId="urn:microsoft.com/office/officeart/2008/layout/HalfCircleOrganizationChart"/>
   </dgm:cxnLst>
   <dgm:bg>
     <a:noFill/>
@@ -48462,7 +48536,7 @@
 </file>
 
 <file path=customXml/itemProps1.xml><?xml version="1.0" encoding="utf-8"?>
-<ds:datastoreItem xmlns:ds="http://schemas.openxmlformats.org/officeDocument/2006/customXml" ds:itemID="{14D421E9-5214-4F2B-9910-EB39A5C8E61F}">
+<ds:datastoreItem xmlns:ds="http://schemas.openxmlformats.org/officeDocument/2006/customXml" ds:itemID="{78D4ACB6-2598-4F2E-A301-254CD66B6A1F}">
   <ds:schemaRefs>
     <ds:schemaRef ds:uri="http://schemas.openxmlformats.org/officeDocument/2006/bibliography"/>
   </ds:schemaRefs>

</xml_diff>